<commit_message>
EDA is improved for Products table.
</commit_message>
<xml_diff>
--- a/3_Project_Notes/Pre_Analysis_Clean_Transf_EDA_Notes.docx
+++ b/3_Project_Notes/Pre_Analysis_Clean_Transf_EDA_Notes.docx
@@ -13,19 +13,22 @@
         <w:t>, Data Cleaning</w:t>
       </w:r>
       <w:r>
+        <w:t xml:space="preserve">, Data </w:t>
+      </w:r>
+      <w:r>
+        <w:t>Transfo</w:t>
+      </w:r>
+      <w:r>
+        <w:t>r</w:t>
+      </w:r>
+      <w:r>
+        <w:t>mation</w:t>
+      </w:r>
+      <w:r>
         <w:t xml:space="preserve"> &amp; </w:t>
       </w:r>
       <w:r>
-        <w:t>Transfo</w:t>
-      </w:r>
-      <w:r>
-        <w:t>r</w:t>
-      </w:r>
-      <w:r>
-        <w:t>mation</w:t>
-      </w:r>
-      <w:r>
-        <w:t>, EDA</w:t>
+        <w:t>EDA</w:t>
       </w:r>
       <w:r>
         <w:t xml:space="preserve"> Notes</w:t>
@@ -754,7 +757,35 @@
           <w:i/>
           <w:iCs/>
         </w:rPr>
-        <w:t>Which firms have the highest numbers of FDA-approved prescription (Rx) drugs? What about OTC? And discontinued?</w:t>
+        <w:t>Which firms have the highest numbers of FD</w:t>
+      </w:r>
+      <w:r>
+        <w:rPr>
+          <w:i/>
+          <w:iCs/>
+        </w:rPr>
+        <w:t>A</w:t>
+      </w:r>
+      <w:r>
+        <w:rPr>
+          <w:i/>
+          <w:iCs/>
+        </w:rPr>
+        <w:t xml:space="preserve"> discontinued</w:t>
+      </w:r>
+      <w:r>
+        <w:rPr>
+          <w:i/>
+          <w:iCs/>
+        </w:rPr>
+        <w:t xml:space="preserve"> drugs</w:t>
+      </w:r>
+      <w:r>
+        <w:rPr>
+          <w:i/>
+          <w:iCs/>
+        </w:rPr>
+        <w:t>?</w:t>
       </w:r>
     </w:p>
     <w:p>
@@ -1279,27 +1310,27 @@
           <w:i/>
           <w:iCs/>
         </w:rPr>
+        <w:t>Which exclusivity codes are found only in innovator applications?</w:t>
+      </w:r>
+    </w:p>
+    <w:p>
+      <w:pPr>
+        <w:pStyle w:val="Prrafodelista"/>
+        <w:numPr>
+          <w:ilvl w:val="0"/>
+          <w:numId w:val="4"/>
+        </w:numPr>
+        <w:rPr>
+          <w:i/>
+          <w:iCs/>
+        </w:rPr>
+      </w:pPr>
+      <w:r>
+        <w:rPr>
+          <w:i/>
+          <w:iCs/>
+        </w:rPr>
         <w:lastRenderedPageBreak/>
-        <w:t>Which exclusivity codes are found only in innovator applications?</w:t>
-      </w:r>
-    </w:p>
-    <w:p>
-      <w:pPr>
-        <w:pStyle w:val="Prrafodelista"/>
-        <w:numPr>
-          <w:ilvl w:val="0"/>
-          <w:numId w:val="4"/>
-        </w:numPr>
-        <w:rPr>
-          <w:i/>
-          <w:iCs/>
-        </w:rPr>
-      </w:pPr>
-      <w:r>
-        <w:rPr>
-          <w:i/>
-          <w:iCs/>
-        </w:rPr>
         <w:t>Which exclusivity codes are found only in generic applications?</w:t>
       </w:r>
     </w:p>

</xml_diff>

<commit_message>
EDA on the table Products is further completed.
</commit_message>
<xml_diff>
--- a/3_Project_Notes/Pre_Analysis_Clean_Transf_EDA_Notes.docx
+++ b/3_Project_Notes/Pre_Analysis_Clean_Transf_EDA_Notes.docx
@@ -1481,6 +1481,4050 @@
       <w:r>
         <w:t>Once we have cleaned and transformed our dataset, we will perform univariate and multivariate analysis on our columns. For this aim, we will choose the most popular data visualization libraries in python: matplotlib and seaborn.</w:t>
       </w:r>
+    </w:p>
+    <w:p>
+      <w:pPr>
+        <w:jc w:val="both"/>
+      </w:pPr>
+      <w:r>
+        <w:t>Answers to my questions:</w:t>
+      </w:r>
+    </w:p>
+    <w:p>
+      <w:pPr>
+        <w:jc w:val="both"/>
+      </w:pPr>
+      <w:r>
+        <w:rPr>
+          <w:u w:val="single"/>
+        </w:rPr>
+        <w:t xml:space="preserve">Products </w:t>
+      </w:r>
+      <w:r>
+        <w:t>table</w:t>
+      </w:r>
+      <w:r>
+        <w:t xml:space="preserve"> (see </w:t>
+      </w:r>
+      <w:proofErr w:type="spellStart"/>
+      <w:r>
+        <w:t>EDA_prod.ipynb</w:t>
+      </w:r>
+      <w:proofErr w:type="spellEnd"/>
+      <w:r>
+        <w:t>)</w:t>
+      </w:r>
+      <w:r>
+        <w:t>:</w:t>
+      </w:r>
+    </w:p>
+    <w:p>
+      <w:pPr>
+        <w:pStyle w:val="Prrafodelista"/>
+        <w:numPr>
+          <w:ilvl w:val="0"/>
+          <w:numId w:val="4"/>
+        </w:numPr>
+        <w:jc w:val="both"/>
+        <w:rPr>
+          <w:i/>
+          <w:iCs/>
+        </w:rPr>
+      </w:pPr>
+      <w:r>
+        <w:rPr>
+          <w:i/>
+          <w:iCs/>
+        </w:rPr>
+        <w:t>M</w:t>
+      </w:r>
+      <w:r>
+        <w:rPr>
+          <w:i/>
+          <w:iCs/>
+        </w:rPr>
+        <w:t>ode/median/mean number of API in the composition of FDA-approved drugs. Is it different between innovators and generics?</w:t>
+      </w:r>
+      <w:r>
+        <w:rPr>
+          <w:i/>
+          <w:iCs/>
+        </w:rPr>
+        <w:t xml:space="preserve"> Is it different between Rx and OTC? </w:t>
+      </w:r>
+      <w:r>
+        <w:rPr>
+          <w:color w:val="0070C0"/>
+        </w:rPr>
+        <w:t xml:space="preserve"> There is NO difference between the number of APIs in the composition of FDA-approved innovators and generic drugs. Same</w:t>
+      </w:r>
+      <w:r>
+        <w:rPr>
+          <w:color w:val="0070C0"/>
+        </w:rPr>
+        <w:t xml:space="preserve"> when comparing </w:t>
+      </w:r>
+      <w:r>
+        <w:rPr>
+          <w:color w:val="0070C0"/>
+        </w:rPr>
+        <w:t>Rx and OTCs. The mean, median and mode is 1 in every group of drugs, which means the majority of FDA-approved drugs are composed by just one API and there is a gaussian distribution.</w:t>
+      </w:r>
+    </w:p>
+    <w:p>
+      <w:pPr>
+        <w:pStyle w:val="Prrafodelista"/>
+        <w:jc w:val="both"/>
+        <w:rPr>
+          <w:i/>
+          <w:iCs/>
+        </w:rPr>
+      </w:pPr>
+    </w:p>
+    <w:p>
+      <w:pPr>
+        <w:pStyle w:val="Prrafodelista"/>
+        <w:numPr>
+          <w:ilvl w:val="0"/>
+          <w:numId w:val="4"/>
+        </w:numPr>
+        <w:jc w:val="both"/>
+        <w:rPr>
+          <w:i/>
+          <w:iCs/>
+        </w:rPr>
+      </w:pPr>
+      <w:r>
+        <w:rPr>
+          <w:i/>
+          <w:iCs/>
+        </w:rPr>
+        <w:t>What</w:t>
+      </w:r>
+      <w:r>
+        <w:rPr>
+          <w:i/>
+          <w:iCs/>
+        </w:rPr>
+        <w:t xml:space="preserve"> percentage represent combination drugs (multiple APIs in their composition) with respect to the total FDA-Approved product</w:t>
+      </w:r>
+      <w:r>
+        <w:rPr>
+          <w:i/>
+          <w:iCs/>
+        </w:rPr>
+        <w:t>s</w:t>
+      </w:r>
+      <w:r>
+        <w:rPr>
+          <w:i/>
+          <w:iCs/>
+        </w:rPr>
+        <w:t>? Is it different between innovators and generics?</w:t>
+      </w:r>
+      <w:r>
+        <w:rPr>
+          <w:i/>
+          <w:iCs/>
+        </w:rPr>
+        <w:t xml:space="preserve"> Is it different between Rx and OTC?</w:t>
+      </w:r>
+      <w:r>
+        <w:rPr>
+          <w:i/>
+          <w:iCs/>
+        </w:rPr>
+        <w:t xml:space="preserve"> </w:t>
+      </w:r>
+      <w:r>
+        <w:rPr>
+          <w:color w:val="0070C0"/>
+        </w:rPr>
+        <w:t>Only 11% of FDA-approved drugs are combination drugs.</w:t>
+      </w:r>
+      <w:r>
+        <w:rPr>
+          <w:color w:val="0070C0"/>
+        </w:rPr>
+        <w:t xml:space="preserve"> FDA-approved </w:t>
+      </w:r>
+      <w:r>
+        <w:rPr>
+          <w:color w:val="0070C0"/>
+        </w:rPr>
+        <w:t>i</w:t>
+      </w:r>
+      <w:r>
+        <w:rPr>
+          <w:color w:val="0070C0"/>
+        </w:rPr>
+        <w:t>nnovator combination drugs represent the 16% of all FDA-approved innovators. Within generics, combination drugs are less common (10%).</w:t>
+      </w:r>
+      <w:r>
+        <w:rPr>
+          <w:color w:val="0070C0"/>
+        </w:rPr>
+        <w:t xml:space="preserve"> Similarly</w:t>
+      </w:r>
+      <w:r>
+        <w:rPr>
+          <w:color w:val="0070C0"/>
+        </w:rPr>
+        <w:t>, combination drugs are</w:t>
+      </w:r>
+      <w:r>
+        <w:rPr>
+          <w:color w:val="0070C0"/>
+        </w:rPr>
+        <w:t xml:space="preserve"> </w:t>
+      </w:r>
+      <w:r>
+        <w:rPr>
+          <w:color w:val="0070C0"/>
+        </w:rPr>
+        <w:t>more common between FDA-approved OTCs</w:t>
+      </w:r>
+      <w:r>
+        <w:rPr>
+          <w:color w:val="0070C0"/>
+        </w:rPr>
+        <w:t xml:space="preserve"> (17%)</w:t>
+      </w:r>
+      <w:r>
+        <w:rPr>
+          <w:color w:val="0070C0"/>
+        </w:rPr>
+        <w:t xml:space="preserve"> than Rx (11%).</w:t>
+      </w:r>
+    </w:p>
+    <w:p>
+      <w:pPr>
+        <w:pStyle w:val="Prrafodelista"/>
+        <w:jc w:val="both"/>
+        <w:rPr>
+          <w:i/>
+          <w:iCs/>
+        </w:rPr>
+      </w:pPr>
+    </w:p>
+    <w:p>
+      <w:pPr>
+        <w:pStyle w:val="Prrafodelista"/>
+        <w:numPr>
+          <w:ilvl w:val="0"/>
+          <w:numId w:val="4"/>
+        </w:numPr>
+        <w:jc w:val="both"/>
+        <w:rPr>
+          <w:i/>
+          <w:iCs/>
+        </w:rPr>
+      </w:pPr>
+      <w:r>
+        <w:rPr>
+          <w:i/>
+          <w:iCs/>
+        </w:rPr>
+        <w:lastRenderedPageBreak/>
+        <w:t>Which are t</w:t>
+      </w:r>
+      <w:r>
+        <w:rPr>
+          <w:i/>
+          <w:iCs/>
+        </w:rPr>
+        <w:t xml:space="preserve">he </w:t>
+      </w:r>
+      <w:r>
+        <w:rPr>
+          <w:i/>
+          <w:iCs/>
+        </w:rPr>
+        <w:t>most</w:t>
+      </w:r>
+      <w:r>
+        <w:rPr>
+          <w:i/>
+          <w:iCs/>
+        </w:rPr>
+        <w:t xml:space="preserve"> popular ingredient </w:t>
+      </w:r>
+      <w:r>
+        <w:rPr>
+          <w:i/>
+          <w:iCs/>
+        </w:rPr>
+        <w:t>in FDA-approved products? Is it different between innovators and generics? Is it different between Rx and OTC?</w:t>
+      </w:r>
+      <w:r>
+        <w:rPr>
+          <w:i/>
+          <w:iCs/>
+        </w:rPr>
+        <w:t xml:space="preserve"> </w:t>
+      </w:r>
+      <w:r>
+        <w:rPr>
+          <w:i/>
+          <w:iCs/>
+          <w:color w:val="0070C0"/>
+        </w:rPr>
+        <w:t>The most popular</w:t>
+      </w:r>
+      <w:r>
+        <w:rPr>
+          <w:i/>
+          <w:iCs/>
+          <w:color w:val="0070C0"/>
+        </w:rPr>
+        <w:t xml:space="preserve"> ingredient </w:t>
+      </w:r>
+      <w:r>
+        <w:rPr>
+          <w:i/>
+          <w:iCs/>
+          <w:color w:val="0070C0"/>
+        </w:rPr>
+        <w:t xml:space="preserve">within FDA-approved drugs is </w:t>
+      </w:r>
+      <w:r>
+        <w:rPr>
+          <w:b/>
+          <w:bCs/>
+          <w:i/>
+          <w:iCs/>
+          <w:color w:val="0070C0"/>
+        </w:rPr>
+        <w:t>Levothyroxine sodium</w:t>
+      </w:r>
+      <w:r>
+        <w:rPr>
+          <w:i/>
+          <w:iCs/>
+          <w:color w:val="0070C0"/>
+        </w:rPr>
+        <w:t xml:space="preserve"> with 207 products. It is</w:t>
+      </w:r>
+      <w:r>
+        <w:rPr>
+          <w:i/>
+          <w:iCs/>
+          <w:color w:val="0070C0"/>
+        </w:rPr>
+        <w:t xml:space="preserve"> commonly used for treating hypothyroidism, an extended disease characterised by low secretion of thyroid hormone, essential for regulating</w:t>
+      </w:r>
+      <w:r>
+        <w:rPr>
+          <w:i/>
+          <w:iCs/>
+          <w:color w:val="0070C0"/>
+        </w:rPr>
+        <w:t xml:space="preserve"> several vital functions (cardiac frequency, calories consumption, etc.).</w:t>
+      </w:r>
+      <w:r>
+        <w:rPr>
+          <w:i/>
+          <w:iCs/>
+          <w:color w:val="0070C0"/>
+        </w:rPr>
+        <w:t xml:space="preserve"> </w:t>
+      </w:r>
+      <w:r>
+        <w:rPr>
+          <w:i/>
+          <w:iCs/>
+          <w:color w:val="0070C0"/>
+        </w:rPr>
+        <w:t xml:space="preserve">However, this API is closely followed by </w:t>
+      </w:r>
+      <w:r>
+        <w:rPr>
+          <w:b/>
+          <w:bCs/>
+          <w:i/>
+          <w:iCs/>
+          <w:color w:val="0070C0"/>
+        </w:rPr>
+        <w:t>Pregabalin</w:t>
+      </w:r>
+      <w:r>
+        <w:rPr>
+          <w:i/>
+          <w:iCs/>
+          <w:color w:val="0070C0"/>
+        </w:rPr>
+        <w:t xml:space="preserve"> </w:t>
+      </w:r>
+      <w:r>
+        <w:rPr>
+          <w:i/>
+          <w:iCs/>
+          <w:color w:val="0070C0"/>
+        </w:rPr>
+        <w:t>(200 products) widely used for reducing neuropathic pain due to damaged nerves (very common in diabetic patients).</w:t>
+      </w:r>
+    </w:p>
+    <w:p>
+      <w:pPr>
+        <w:pStyle w:val="Prrafodelista"/>
+        <w:jc w:val="both"/>
+        <w:rPr>
+          <w:i/>
+          <w:iCs/>
+          <w:color w:val="0070C0"/>
+        </w:rPr>
+      </w:pPr>
+    </w:p>
+    <w:p>
+      <w:pPr>
+        <w:pStyle w:val="Prrafodelista"/>
+        <w:jc w:val="both"/>
+        <w:rPr>
+          <w:i/>
+          <w:iCs/>
+          <w:color w:val="0070C0"/>
+        </w:rPr>
+      </w:pPr>
+      <w:r>
+        <w:rPr>
+          <w:i/>
+          <w:iCs/>
+          <w:color w:val="0070C0"/>
+        </w:rPr>
+        <w:t>The most popular</w:t>
+      </w:r>
+      <w:r>
+        <w:rPr>
+          <w:i/>
+          <w:iCs/>
+          <w:color w:val="0070C0"/>
+        </w:rPr>
+        <w:t xml:space="preserve"> ingredient</w:t>
+      </w:r>
+      <w:r>
+        <w:rPr>
+          <w:i/>
+          <w:iCs/>
+          <w:color w:val="0070C0"/>
+        </w:rPr>
+        <w:t xml:space="preserve"> within FDA-approved innovators is</w:t>
+      </w:r>
+      <w:r>
+        <w:rPr>
+          <w:i/>
+          <w:iCs/>
+          <w:color w:val="0070C0"/>
+        </w:rPr>
+        <w:t xml:space="preserve"> still</w:t>
+      </w:r>
+      <w:r>
+        <w:rPr>
+          <w:i/>
+          <w:iCs/>
+          <w:color w:val="0070C0"/>
+        </w:rPr>
+        <w:t xml:space="preserve"> </w:t>
+      </w:r>
+      <w:r>
+        <w:rPr>
+          <w:b/>
+          <w:bCs/>
+          <w:i/>
+          <w:iCs/>
+          <w:color w:val="0070C0"/>
+        </w:rPr>
+        <w:t>Levothyroxine sodium</w:t>
+      </w:r>
+      <w:r>
+        <w:rPr>
+          <w:i/>
+          <w:iCs/>
+          <w:color w:val="0070C0"/>
+        </w:rPr>
+        <w:t xml:space="preserve"> (121 products)</w:t>
+      </w:r>
+      <w:r>
+        <w:rPr>
+          <w:i/>
+          <w:iCs/>
+          <w:color w:val="0070C0"/>
+        </w:rPr>
+        <w:t>. However, the second most popular is the</w:t>
+      </w:r>
+      <w:r>
+        <w:rPr>
+          <w:i/>
+          <w:iCs/>
+          <w:color w:val="0070C0"/>
+        </w:rPr>
+        <w:t xml:space="preserve"> combination of dextrose, sodium chloride and potassium chloride (92 products), which corresponds to </w:t>
+      </w:r>
+      <w:r>
+        <w:rPr>
+          <w:b/>
+          <w:bCs/>
+          <w:i/>
+          <w:iCs/>
+          <w:color w:val="0070C0"/>
+        </w:rPr>
+        <w:t>typical electrolyte solutions</w:t>
+      </w:r>
+      <w:r>
+        <w:rPr>
+          <w:i/>
+          <w:iCs/>
+          <w:color w:val="0070C0"/>
+        </w:rPr>
+        <w:t xml:space="preserve"> with carbohydrates, which are essential for feeding hospitalized patients.</w:t>
+      </w:r>
+      <w:r>
+        <w:rPr>
+          <w:i/>
+          <w:iCs/>
+          <w:color w:val="0070C0"/>
+        </w:rPr>
+        <w:t xml:space="preserve"> The third one is</w:t>
+      </w:r>
+      <w:r>
+        <w:rPr>
+          <w:i/>
+          <w:iCs/>
+          <w:color w:val="0070C0"/>
+        </w:rPr>
+        <w:t xml:space="preserve"> </w:t>
+      </w:r>
+      <w:r>
+        <w:rPr>
+          <w:b/>
+          <w:bCs/>
+          <w:i/>
+          <w:iCs/>
+          <w:color w:val="0070C0"/>
+        </w:rPr>
+        <w:t>Methylphenidate Hydrochloride</w:t>
+      </w:r>
+      <w:r>
+        <w:rPr>
+          <w:i/>
+          <w:iCs/>
+          <w:color w:val="0070C0"/>
+        </w:rPr>
+        <w:t xml:space="preserve"> (42 products), a Central Nervous System stimulator commonly used for the treatment of Attention Deficit Hyperactivity Disease (ADHD).</w:t>
+      </w:r>
+    </w:p>
+    <w:p>
+      <w:pPr>
+        <w:pStyle w:val="Prrafodelista"/>
+        <w:jc w:val="both"/>
+        <w:rPr>
+          <w:i/>
+          <w:iCs/>
+          <w:color w:val="0070C0"/>
+        </w:rPr>
+      </w:pPr>
+    </w:p>
+    <w:p>
+      <w:pPr>
+        <w:pStyle w:val="Prrafodelista"/>
+        <w:jc w:val="both"/>
+        <w:rPr>
+          <w:i/>
+          <w:iCs/>
+          <w:color w:val="0070C0"/>
+        </w:rPr>
+      </w:pPr>
+      <w:r>
+        <w:rPr>
+          <w:i/>
+          <w:iCs/>
+          <w:color w:val="0070C0"/>
+        </w:rPr>
+        <w:t>T</w:t>
+      </w:r>
+      <w:r>
+        <w:rPr>
+          <w:i/>
+          <w:iCs/>
+          <w:color w:val="0070C0"/>
+        </w:rPr>
+        <w:t>he most popular ingredient within FDA-approved</w:t>
+      </w:r>
+      <w:r>
+        <w:rPr>
+          <w:i/>
+          <w:iCs/>
+          <w:color w:val="0070C0"/>
+        </w:rPr>
+        <w:t xml:space="preserve"> generics</w:t>
+      </w:r>
+      <w:r>
+        <w:rPr>
+          <w:i/>
+          <w:iCs/>
+          <w:color w:val="0070C0"/>
+        </w:rPr>
+        <w:t xml:space="preserve"> is</w:t>
+      </w:r>
+      <w:r>
+        <w:rPr>
+          <w:i/>
+          <w:iCs/>
+          <w:color w:val="0070C0"/>
+        </w:rPr>
+        <w:t xml:space="preserve"> </w:t>
+      </w:r>
+      <w:r>
+        <w:rPr>
+          <w:b/>
+          <w:bCs/>
+          <w:i/>
+          <w:iCs/>
+          <w:color w:val="0070C0"/>
+        </w:rPr>
+        <w:t>Pregabalin</w:t>
+      </w:r>
+      <w:r>
+        <w:rPr>
+          <w:i/>
+          <w:iCs/>
+          <w:color w:val="0070C0"/>
+        </w:rPr>
+        <w:t xml:space="preserve"> </w:t>
+      </w:r>
+      <w:r>
+        <w:rPr>
+          <w:i/>
+          <w:iCs/>
+          <w:color w:val="0070C0"/>
+        </w:rPr>
+        <w:t>(1</w:t>
+      </w:r>
+      <w:r>
+        <w:rPr>
+          <w:i/>
+          <w:iCs/>
+          <w:color w:val="0070C0"/>
+        </w:rPr>
+        <w:t>88</w:t>
+      </w:r>
+      <w:r>
+        <w:rPr>
+          <w:i/>
+          <w:iCs/>
+          <w:color w:val="0070C0"/>
+        </w:rPr>
+        <w:t xml:space="preserve"> products)</w:t>
+      </w:r>
+      <w:r>
+        <w:rPr>
+          <w:i/>
+          <w:iCs/>
+          <w:color w:val="0070C0"/>
+        </w:rPr>
+        <w:t xml:space="preserve"> very closely followed by a combination of </w:t>
+      </w:r>
+      <w:r>
+        <w:rPr>
+          <w:b/>
+          <w:bCs/>
+          <w:i/>
+          <w:iCs/>
+          <w:color w:val="0070C0"/>
+        </w:rPr>
+        <w:t>Amphetamines</w:t>
+      </w:r>
+      <w:r>
+        <w:rPr>
+          <w:i/>
+          <w:iCs/>
+          <w:color w:val="0070C0"/>
+        </w:rPr>
+        <w:t xml:space="preserve"> (187 products) (Amphetamine aspartate, Amphetamine sulphate, Dextroamphetamine saccharate, Dextroamphetamine sulphate) used for treating </w:t>
+      </w:r>
+      <w:r>
+        <w:rPr>
+          <w:i/>
+          <w:iCs/>
+          <w:color w:val="0070C0"/>
+        </w:rPr>
+        <w:t>Attention Deficit Hyperactivity Disorder (ADHD) and narcolepsy</w:t>
+      </w:r>
+      <w:r>
+        <w:rPr>
+          <w:i/>
+          <w:iCs/>
+          <w:color w:val="0070C0"/>
+        </w:rPr>
+        <w:t>.</w:t>
+      </w:r>
+    </w:p>
+    <w:p>
+      <w:pPr>
+        <w:pStyle w:val="Prrafodelista"/>
+        <w:jc w:val="both"/>
+        <w:rPr>
+          <w:i/>
+          <w:iCs/>
+          <w:color w:val="0070C0"/>
+        </w:rPr>
+      </w:pPr>
+    </w:p>
+    <w:p>
+      <w:pPr>
+        <w:pStyle w:val="Prrafodelista"/>
+        <w:jc w:val="both"/>
+        <w:rPr>
+          <w:i/>
+          <w:iCs/>
+          <w:color w:val="0070C0"/>
+        </w:rPr>
+      </w:pPr>
+      <w:r>
+        <w:rPr>
+          <w:i/>
+          <w:iCs/>
+          <w:color w:val="0070C0"/>
+        </w:rPr>
+        <w:t xml:space="preserve">Finally, if we talk about FDA-approved Rx, the most popular ingredients are </w:t>
+      </w:r>
+      <w:r>
+        <w:rPr>
+          <w:b/>
+          <w:bCs/>
+          <w:i/>
+          <w:iCs/>
+          <w:color w:val="0070C0"/>
+        </w:rPr>
+        <w:t>Levothyroxine sodium</w:t>
+      </w:r>
+      <w:r>
+        <w:rPr>
+          <w:i/>
+          <w:iCs/>
+          <w:color w:val="0070C0"/>
+        </w:rPr>
+        <w:t xml:space="preserve"> (207 products)</w:t>
+      </w:r>
+      <w:r>
+        <w:rPr>
+          <w:i/>
+          <w:iCs/>
+          <w:color w:val="0070C0"/>
+        </w:rPr>
+        <w:t xml:space="preserve"> and </w:t>
+      </w:r>
+      <w:r>
+        <w:rPr>
+          <w:b/>
+          <w:bCs/>
+          <w:i/>
+          <w:iCs/>
+          <w:color w:val="0070C0"/>
+        </w:rPr>
+        <w:t>Pregabalin</w:t>
+      </w:r>
+      <w:r>
+        <w:rPr>
+          <w:i/>
+          <w:iCs/>
+          <w:color w:val="0070C0"/>
+        </w:rPr>
+        <w:t xml:space="preserve"> (200 products)</w:t>
+      </w:r>
+      <w:r>
+        <w:rPr>
+          <w:i/>
+          <w:iCs/>
+          <w:color w:val="0070C0"/>
+        </w:rPr>
+        <w:t xml:space="preserve">. However, within FDA-approved OTCs, the most popular ingredients are </w:t>
+      </w:r>
+      <w:r>
+        <w:rPr>
+          <w:b/>
+          <w:bCs/>
+          <w:i/>
+          <w:iCs/>
+          <w:color w:val="0070C0"/>
+        </w:rPr>
+        <w:t>Cetirizine hydrochloride</w:t>
+      </w:r>
+      <w:r>
+        <w:rPr>
+          <w:i/>
+          <w:iCs/>
+          <w:color w:val="0070C0"/>
+        </w:rPr>
+        <w:t xml:space="preserve"> (93 products), which is indicated for the treatment of hay fever symptoms (pollen allergy, dust allergy, etc.), </w:t>
+      </w:r>
+      <w:r>
+        <w:rPr>
+          <w:b/>
+          <w:bCs/>
+          <w:i/>
+          <w:iCs/>
+          <w:color w:val="0070C0"/>
+        </w:rPr>
+        <w:t xml:space="preserve">Nicotine </w:t>
+      </w:r>
+      <w:proofErr w:type="spellStart"/>
+      <w:r>
+        <w:rPr>
+          <w:b/>
+          <w:bCs/>
+          <w:i/>
+          <w:iCs/>
+          <w:color w:val="0070C0"/>
+        </w:rPr>
+        <w:t>p</w:t>
+      </w:r>
+      <w:r>
+        <w:rPr>
+          <w:b/>
+          <w:bCs/>
+          <w:i/>
+          <w:iCs/>
+          <w:color w:val="0070C0"/>
+        </w:rPr>
+        <w:t>olacrilex</w:t>
+      </w:r>
+      <w:proofErr w:type="spellEnd"/>
+      <w:r>
+        <w:rPr>
+          <w:b/>
+          <w:bCs/>
+          <w:i/>
+          <w:iCs/>
+          <w:color w:val="0070C0"/>
+        </w:rPr>
+        <w:t xml:space="preserve"> </w:t>
+      </w:r>
+      <w:r>
+        <w:rPr>
+          <w:i/>
+          <w:iCs/>
+          <w:color w:val="0070C0"/>
+        </w:rPr>
+        <w:t>(70 products)</w:t>
+      </w:r>
+      <w:r>
+        <w:rPr>
+          <w:i/>
+          <w:iCs/>
+          <w:color w:val="0070C0"/>
+        </w:rPr>
+        <w:t xml:space="preserve">, which is a common component of medicated chewing gums for quitting smoking and </w:t>
+      </w:r>
+      <w:r>
+        <w:rPr>
+          <w:b/>
+          <w:bCs/>
+          <w:i/>
+          <w:iCs/>
+          <w:color w:val="0070C0"/>
+        </w:rPr>
+        <w:t>Ibuprofen</w:t>
+      </w:r>
+      <w:r>
+        <w:rPr>
+          <w:i/>
+          <w:iCs/>
+          <w:color w:val="0070C0"/>
+        </w:rPr>
+        <w:t xml:space="preserve"> (62 products) a well-known anti-inflammatory substance.</w:t>
+      </w:r>
+    </w:p>
+    <w:p>
+      <w:pPr>
+        <w:pStyle w:val="Prrafodelista"/>
+        <w:jc w:val="both"/>
+        <w:rPr>
+          <w:i/>
+          <w:iCs/>
+        </w:rPr>
+      </w:pPr>
+    </w:p>
+    <w:p>
+      <w:pPr>
+        <w:pStyle w:val="Prrafodelista"/>
+        <w:numPr>
+          <w:ilvl w:val="0"/>
+          <w:numId w:val="4"/>
+        </w:numPr>
+        <w:jc w:val="both"/>
+        <w:rPr>
+          <w:i/>
+          <w:iCs/>
+        </w:rPr>
+      </w:pPr>
+      <w:r>
+        <w:rPr>
+          <w:i/>
+          <w:iCs/>
+        </w:rPr>
+        <w:t>W</w:t>
+      </w:r>
+      <w:r>
+        <w:rPr>
+          <w:i/>
+          <w:iCs/>
+        </w:rPr>
+        <w:t>hich are the most common dosage form</w:t>
+      </w:r>
+      <w:r>
+        <w:rPr>
+          <w:i/>
+          <w:iCs/>
+        </w:rPr>
+        <w:t>s</w:t>
+      </w:r>
+      <w:r>
+        <w:rPr>
+          <w:i/>
+          <w:iCs/>
+        </w:rPr>
+        <w:t xml:space="preserve"> and administration routes in FDA-approved drugs</w:t>
+      </w:r>
+      <w:r>
+        <w:rPr>
+          <w:i/>
+          <w:iCs/>
+        </w:rPr>
+        <w:t>? Is it</w:t>
+      </w:r>
+      <w:r>
+        <w:rPr>
+          <w:i/>
+          <w:iCs/>
+        </w:rPr>
+        <w:t xml:space="preserve"> different between </w:t>
+      </w:r>
+      <w:r>
+        <w:rPr>
+          <w:i/>
+          <w:iCs/>
+        </w:rPr>
+        <w:t>i</w:t>
+      </w:r>
+      <w:r>
+        <w:rPr>
+          <w:i/>
+          <w:iCs/>
+        </w:rPr>
+        <w:t xml:space="preserve">nnovators and </w:t>
+      </w:r>
+      <w:r>
+        <w:rPr>
+          <w:i/>
+          <w:iCs/>
+        </w:rPr>
+        <w:t>g</w:t>
+      </w:r>
+      <w:r>
+        <w:rPr>
+          <w:i/>
+          <w:iCs/>
+        </w:rPr>
+        <w:t>enerics?</w:t>
+      </w:r>
+      <w:r>
+        <w:rPr>
+          <w:i/>
+          <w:iCs/>
+        </w:rPr>
+        <w:t xml:space="preserve"> Is it different between Rx and OTC?</w:t>
+      </w:r>
+    </w:p>
+    <w:p>
+      <w:pPr>
+        <w:pStyle w:val="Prrafodelista"/>
+        <w:jc w:val="both"/>
+        <w:rPr>
+          <w:i/>
+          <w:iCs/>
+        </w:rPr>
+      </w:pPr>
+    </w:p>
+    <w:p>
+      <w:pPr>
+        <w:pStyle w:val="Prrafodelista"/>
+        <w:jc w:val="both"/>
+        <w:rPr>
+          <w:i/>
+          <w:iCs/>
+          <w:color w:val="0070C0"/>
+        </w:rPr>
+      </w:pPr>
+      <w:r>
+        <w:rPr>
+          <w:i/>
+          <w:iCs/>
+          <w:color w:val="0070C0"/>
+        </w:rPr>
+        <w:t xml:space="preserve">In general terms, </w:t>
+      </w:r>
+      <w:r>
+        <w:rPr>
+          <w:b/>
+          <w:bCs/>
+          <w:i/>
+          <w:iCs/>
+          <w:color w:val="0070C0"/>
+        </w:rPr>
+        <w:t>ta</w:t>
+      </w:r>
+      <w:r>
+        <w:rPr>
+          <w:b/>
+          <w:bCs/>
+          <w:i/>
+          <w:iCs/>
+          <w:color w:val="0070C0"/>
+        </w:rPr>
+        <w:t>blets is the most common dosage form, followed by injectables.</w:t>
+      </w:r>
+      <w:r>
+        <w:rPr>
+          <w:i/>
+          <w:iCs/>
+          <w:color w:val="0070C0"/>
+        </w:rPr>
+        <w:t xml:space="preserve"> However, th</w:t>
+      </w:r>
+      <w:r>
+        <w:rPr>
+          <w:i/>
+          <w:iCs/>
+          <w:color w:val="0070C0"/>
+        </w:rPr>
+        <w:t>e</w:t>
+      </w:r>
+      <w:r>
+        <w:rPr>
+          <w:i/>
+          <w:iCs/>
+          <w:color w:val="0070C0"/>
+        </w:rPr>
+        <w:t xml:space="preserve"> difference between both forms</w:t>
+      </w:r>
+      <w:r>
+        <w:rPr>
+          <w:i/>
+          <w:iCs/>
+          <w:color w:val="0070C0"/>
+        </w:rPr>
+        <w:t xml:space="preserve"> is</w:t>
+      </w:r>
+      <w:r>
+        <w:rPr>
+          <w:i/>
+          <w:iCs/>
+          <w:color w:val="0070C0"/>
+        </w:rPr>
+        <w:t xml:space="preserve"> more accused within FDA-approved generics (4</w:t>
+      </w:r>
+      <w:r>
+        <w:rPr>
+          <w:i/>
+          <w:iCs/>
+          <w:color w:val="0070C0"/>
+        </w:rPr>
+        <w:t>4</w:t>
+      </w:r>
+      <w:r>
+        <w:rPr>
+          <w:i/>
+          <w:iCs/>
+          <w:color w:val="0070C0"/>
+        </w:rPr>
+        <w:t>.</w:t>
+      </w:r>
+      <w:r>
+        <w:rPr>
+          <w:i/>
+          <w:iCs/>
+          <w:color w:val="0070C0"/>
+        </w:rPr>
+        <w:t>2</w:t>
+      </w:r>
+      <w:r>
+        <w:rPr>
+          <w:i/>
+          <w:iCs/>
+          <w:color w:val="0070C0"/>
+        </w:rPr>
+        <w:t>%</w:t>
+      </w:r>
+      <w:r>
+        <w:rPr>
+          <w:i/>
+          <w:iCs/>
+          <w:color w:val="0070C0"/>
+        </w:rPr>
+        <w:t xml:space="preserve"> tablets</w:t>
+      </w:r>
+      <w:r>
+        <w:rPr>
+          <w:i/>
+          <w:iCs/>
+          <w:color w:val="0070C0"/>
+        </w:rPr>
+        <w:t xml:space="preserve"> vs 14.</w:t>
+      </w:r>
+      <w:r>
+        <w:rPr>
+          <w:i/>
+          <w:iCs/>
+          <w:color w:val="0070C0"/>
+        </w:rPr>
+        <w:t>0</w:t>
+      </w:r>
+      <w:r>
+        <w:rPr>
+          <w:i/>
+          <w:iCs/>
+          <w:color w:val="0070C0"/>
+        </w:rPr>
+        <w:t>%</w:t>
+      </w:r>
+      <w:r>
+        <w:rPr>
+          <w:i/>
+          <w:iCs/>
+          <w:color w:val="0070C0"/>
+        </w:rPr>
+        <w:t xml:space="preserve"> injectables</w:t>
+      </w:r>
+      <w:r>
+        <w:rPr>
+          <w:i/>
+          <w:iCs/>
+          <w:color w:val="0070C0"/>
+        </w:rPr>
+        <w:t xml:space="preserve">) than </w:t>
+      </w:r>
+      <w:r>
+        <w:rPr>
+          <w:i/>
+          <w:iCs/>
+          <w:color w:val="0070C0"/>
+        </w:rPr>
+        <w:lastRenderedPageBreak/>
+        <w:t>within FDA-approved innovators (2</w:t>
+      </w:r>
+      <w:r>
+        <w:rPr>
+          <w:i/>
+          <w:iCs/>
+          <w:color w:val="0070C0"/>
+        </w:rPr>
+        <w:t>6</w:t>
+      </w:r>
+      <w:r>
+        <w:rPr>
+          <w:i/>
+          <w:iCs/>
+          <w:color w:val="0070C0"/>
+        </w:rPr>
+        <w:t>.</w:t>
+      </w:r>
+      <w:r>
+        <w:rPr>
+          <w:i/>
+          <w:iCs/>
+          <w:color w:val="0070C0"/>
+        </w:rPr>
+        <w:t>6</w:t>
+      </w:r>
+      <w:r>
+        <w:rPr>
+          <w:i/>
+          <w:iCs/>
+          <w:color w:val="0070C0"/>
+        </w:rPr>
+        <w:t>%</w:t>
+      </w:r>
+      <w:r>
+        <w:rPr>
+          <w:i/>
+          <w:iCs/>
+          <w:color w:val="0070C0"/>
+        </w:rPr>
+        <w:t xml:space="preserve"> tablets</w:t>
+      </w:r>
+      <w:r>
+        <w:rPr>
+          <w:i/>
+          <w:iCs/>
+          <w:color w:val="0070C0"/>
+        </w:rPr>
+        <w:t xml:space="preserve"> vs 1</w:t>
+      </w:r>
+      <w:r>
+        <w:rPr>
+          <w:i/>
+          <w:iCs/>
+          <w:color w:val="0070C0"/>
+        </w:rPr>
+        <w:t>6</w:t>
+      </w:r>
+      <w:r>
+        <w:rPr>
+          <w:i/>
+          <w:iCs/>
+          <w:color w:val="0070C0"/>
+        </w:rPr>
+        <w:t>.</w:t>
+      </w:r>
+      <w:r>
+        <w:rPr>
+          <w:i/>
+          <w:iCs/>
+          <w:color w:val="0070C0"/>
+        </w:rPr>
+        <w:t>7</w:t>
+      </w:r>
+      <w:r>
+        <w:rPr>
+          <w:i/>
+          <w:iCs/>
+          <w:color w:val="0070C0"/>
+        </w:rPr>
+        <w:t>%</w:t>
+      </w:r>
+      <w:r>
+        <w:rPr>
+          <w:i/>
+          <w:iCs/>
+          <w:color w:val="0070C0"/>
+        </w:rPr>
+        <w:t xml:space="preserve"> injectables</w:t>
+      </w:r>
+      <w:r>
+        <w:rPr>
+          <w:i/>
+          <w:iCs/>
+          <w:color w:val="0070C0"/>
+        </w:rPr>
+        <w:t>).</w:t>
+      </w:r>
+      <w:r>
+        <w:rPr>
+          <w:i/>
+          <w:iCs/>
+          <w:color w:val="0070C0"/>
+        </w:rPr>
+        <w:t xml:space="preserve"> Why? Most probably because the development and manufacturing process of tablets is</w:t>
+      </w:r>
+      <w:r>
+        <w:rPr>
+          <w:i/>
+          <w:iCs/>
+          <w:color w:val="0070C0"/>
+        </w:rPr>
+        <w:t xml:space="preserve"> much simpler to transfer and replicate </w:t>
+      </w:r>
+      <w:r>
+        <w:rPr>
+          <w:i/>
+          <w:iCs/>
+          <w:color w:val="0070C0"/>
+        </w:rPr>
+        <w:t xml:space="preserve">than injectables, which </w:t>
+      </w:r>
+      <w:r>
+        <w:rPr>
+          <w:i/>
+          <w:iCs/>
+          <w:color w:val="0070C0"/>
+        </w:rPr>
+        <w:t xml:space="preserve">nowadays </w:t>
+      </w:r>
+      <w:r>
+        <w:rPr>
+          <w:i/>
+          <w:iCs/>
+          <w:color w:val="0070C0"/>
+        </w:rPr>
+        <w:t>require more technical</w:t>
+      </w:r>
+      <w:r>
+        <w:rPr>
+          <w:i/>
+          <w:iCs/>
+          <w:color w:val="0070C0"/>
+        </w:rPr>
+        <w:t xml:space="preserve"> resources to ensure an aseptic manufacturing process. Generic manufacturers tend to prefer cost-effective, lower costs and easier regulatory paths when developing their products.</w:t>
+      </w:r>
+    </w:p>
+    <w:p>
+      <w:pPr>
+        <w:pStyle w:val="Prrafodelista"/>
+        <w:jc w:val="both"/>
+        <w:rPr>
+          <w:i/>
+          <w:iCs/>
+          <w:color w:val="0070C0"/>
+        </w:rPr>
+      </w:pPr>
+    </w:p>
+    <w:p>
+      <w:pPr>
+        <w:pStyle w:val="Prrafodelista"/>
+        <w:jc w:val="both"/>
+        <w:rPr>
+          <w:i/>
+          <w:iCs/>
+          <w:color w:val="0070C0"/>
+        </w:rPr>
+      </w:pPr>
+      <w:r>
+        <w:rPr>
+          <w:i/>
+          <w:iCs/>
+          <w:color w:val="0070C0"/>
+        </w:rPr>
+        <w:t>On the other hand,</w:t>
+      </w:r>
+      <w:r>
+        <w:rPr>
+          <w:i/>
+          <w:iCs/>
+          <w:color w:val="0070C0"/>
+        </w:rPr>
+        <w:t xml:space="preserve"> </w:t>
+      </w:r>
+      <w:r>
+        <w:rPr>
+          <w:b/>
+          <w:bCs/>
+          <w:i/>
+          <w:iCs/>
+          <w:color w:val="0070C0"/>
+        </w:rPr>
+        <w:t>FDA-approved Rx drugs follow the generality being tablets the most popular dosage form</w:t>
+      </w:r>
+      <w:r>
+        <w:rPr>
+          <w:i/>
+          <w:iCs/>
+          <w:color w:val="0070C0"/>
+        </w:rPr>
+        <w:t xml:space="preserve"> and injectables the second one. However, </w:t>
+      </w:r>
+      <w:r>
+        <w:rPr>
+          <w:b/>
+          <w:bCs/>
+          <w:i/>
+          <w:iCs/>
+          <w:color w:val="0070C0"/>
+        </w:rPr>
+        <w:t>if we focus on FDA-approved OTCs</w:t>
+      </w:r>
+      <w:r>
+        <w:rPr>
+          <w:i/>
+          <w:iCs/>
+          <w:color w:val="0070C0"/>
+        </w:rPr>
+        <w:t xml:space="preserve">, logically, </w:t>
+      </w:r>
+      <w:r>
+        <w:rPr>
+          <w:b/>
+          <w:bCs/>
+          <w:i/>
+          <w:iCs/>
+          <w:color w:val="0070C0"/>
+        </w:rPr>
+        <w:t>injectables</w:t>
+      </w:r>
+      <w:r>
+        <w:rPr>
+          <w:i/>
+          <w:iCs/>
+          <w:color w:val="0070C0"/>
+        </w:rPr>
+        <w:t xml:space="preserve"> disappear from the rankin</w:t>
+      </w:r>
+      <w:r>
+        <w:rPr>
+          <w:i/>
+          <w:iCs/>
+          <w:color w:val="0070C0"/>
+        </w:rPr>
+        <w:t xml:space="preserve">g. In fact, </w:t>
+      </w:r>
+      <w:r>
+        <w:rPr>
+          <w:i/>
+          <w:iCs/>
+          <w:color w:val="0070C0"/>
+        </w:rPr>
+        <w:t>they</w:t>
+      </w:r>
+      <w:r>
+        <w:rPr>
+          <w:b/>
+          <w:bCs/>
+          <w:i/>
+          <w:iCs/>
+          <w:color w:val="0070C0"/>
+        </w:rPr>
+        <w:t xml:space="preserve"> </w:t>
+      </w:r>
+      <w:r>
+        <w:rPr>
+          <w:b/>
+          <w:bCs/>
+          <w:i/>
+          <w:iCs/>
+          <w:color w:val="0070C0"/>
+        </w:rPr>
+        <w:t>are substituted in the second place by extended release tablets</w:t>
+      </w:r>
+      <w:r>
+        <w:rPr>
+          <w:i/>
+          <w:iCs/>
+          <w:color w:val="0070C0"/>
+        </w:rPr>
+        <w:t>, which are specially formulated for maintaining stable therapeutic concentrations over longer periods of time. This means tablets occupy the first and second place within this group of drugs.</w:t>
+      </w:r>
+    </w:p>
+    <w:p>
+      <w:pPr>
+        <w:pStyle w:val="Prrafodelista"/>
+        <w:jc w:val="both"/>
+        <w:rPr>
+          <w:i/>
+          <w:iCs/>
+          <w:color w:val="0070C0"/>
+        </w:rPr>
+      </w:pPr>
+    </w:p>
+    <w:p>
+      <w:pPr>
+        <w:pStyle w:val="Prrafodelista"/>
+        <w:jc w:val="both"/>
+        <w:rPr>
+          <w:i/>
+          <w:iCs/>
+          <w:color w:val="0070C0"/>
+        </w:rPr>
+      </w:pPr>
+      <w:r>
+        <w:rPr>
+          <w:i/>
+          <w:iCs/>
+          <w:color w:val="0070C0"/>
+        </w:rPr>
+        <w:t xml:space="preserve">As regards administration routes, </w:t>
+      </w:r>
+      <w:r>
+        <w:rPr>
+          <w:b/>
+          <w:bCs/>
+          <w:i/>
+          <w:iCs/>
+          <w:color w:val="0070C0"/>
+        </w:rPr>
+        <w:t>orals are clearly the most popular FDA-approved drugs</w:t>
+      </w:r>
+      <w:r>
+        <w:rPr>
+          <w:i/>
+          <w:iCs/>
+          <w:color w:val="0070C0"/>
+        </w:rPr>
+        <w:t xml:space="preserve">. The main reasons for this is the well-established and deeply understood formulation of this kind of products (tablets, extended release tablets, capsules, syrups, etc.), their low manufacturing costs, their cost-effective profile and lower regulatory requirements. </w:t>
+      </w:r>
+      <w:r>
+        <w:rPr>
+          <w:i/>
+          <w:iCs/>
+          <w:color w:val="0070C0"/>
+        </w:rPr>
+        <w:t>The second most popular is injection.</w:t>
+      </w:r>
+    </w:p>
+    <w:p>
+      <w:pPr>
+        <w:pStyle w:val="Prrafodelista"/>
+        <w:jc w:val="both"/>
+        <w:rPr>
+          <w:i/>
+          <w:iCs/>
+          <w:color w:val="0070C0"/>
+        </w:rPr>
+      </w:pPr>
+    </w:p>
+    <w:p>
+      <w:pPr>
+        <w:pStyle w:val="Prrafodelista"/>
+        <w:jc w:val="both"/>
+        <w:rPr>
+          <w:i/>
+          <w:iCs/>
+          <w:color w:val="0070C0"/>
+        </w:rPr>
+      </w:pPr>
+      <w:r>
+        <w:rPr>
+          <w:i/>
+          <w:iCs/>
+          <w:color w:val="0070C0"/>
+        </w:rPr>
+        <w:t xml:space="preserve">If we compare FDA-approved innovators and generics, </w:t>
+      </w:r>
+      <w:r>
+        <w:rPr>
+          <w:b/>
+          <w:bCs/>
+          <w:i/>
+          <w:iCs/>
+          <w:color w:val="0070C0"/>
+        </w:rPr>
+        <w:t>orals are much more popular within generics (7</w:t>
+      </w:r>
+      <w:r>
+        <w:rPr>
+          <w:b/>
+          <w:bCs/>
+          <w:i/>
+          <w:iCs/>
+          <w:color w:val="0070C0"/>
+        </w:rPr>
+        <w:t>3</w:t>
+      </w:r>
+      <w:r>
+        <w:rPr>
+          <w:b/>
+          <w:bCs/>
+          <w:i/>
+          <w:iCs/>
+          <w:color w:val="0070C0"/>
+        </w:rPr>
+        <w:t>.</w:t>
+      </w:r>
+      <w:r>
+        <w:rPr>
+          <w:b/>
+          <w:bCs/>
+          <w:i/>
+          <w:iCs/>
+          <w:color w:val="0070C0"/>
+        </w:rPr>
+        <w:t>9</w:t>
+      </w:r>
+      <w:r>
+        <w:rPr>
+          <w:b/>
+          <w:bCs/>
+          <w:i/>
+          <w:iCs/>
+          <w:color w:val="0070C0"/>
+        </w:rPr>
+        <w:t xml:space="preserve">%)  than within innovators (53.4%) </w:t>
+      </w:r>
+      <w:r>
+        <w:rPr>
+          <w:i/>
+          <w:iCs/>
+          <w:color w:val="0070C0"/>
+        </w:rPr>
+        <w:t>for the same reasons. The second place is occupied by injection products in both groups with approximately a 10% of the products.</w:t>
+      </w:r>
+    </w:p>
+    <w:p>
+      <w:pPr>
+        <w:pStyle w:val="Prrafodelista"/>
+        <w:jc w:val="both"/>
+        <w:rPr>
+          <w:i/>
+          <w:iCs/>
+          <w:color w:val="0070C0"/>
+        </w:rPr>
+      </w:pPr>
+    </w:p>
+    <w:p>
+      <w:pPr>
+        <w:pStyle w:val="Prrafodelista"/>
+        <w:jc w:val="both"/>
+        <w:rPr>
+          <w:color w:val="0070C0"/>
+        </w:rPr>
+      </w:pPr>
+      <w:r>
+        <w:rPr>
+          <w:i/>
+          <w:iCs/>
+          <w:color w:val="0070C0"/>
+        </w:rPr>
+        <w:t xml:space="preserve">If we compare FDA-approved </w:t>
+      </w:r>
+      <w:r>
+        <w:rPr>
+          <w:i/>
+          <w:iCs/>
+          <w:color w:val="0070C0"/>
+        </w:rPr>
+        <w:t>Rx</w:t>
+      </w:r>
+      <w:r>
+        <w:rPr>
+          <w:i/>
+          <w:iCs/>
+          <w:color w:val="0070C0"/>
+        </w:rPr>
+        <w:t xml:space="preserve"> and </w:t>
+      </w:r>
+      <w:r>
+        <w:rPr>
+          <w:i/>
+          <w:iCs/>
+          <w:color w:val="0070C0"/>
+        </w:rPr>
+        <w:t>OTCs</w:t>
+      </w:r>
+      <w:r>
+        <w:rPr>
+          <w:i/>
+          <w:iCs/>
+          <w:color w:val="0070C0"/>
+        </w:rPr>
+        <w:t xml:space="preserve">, </w:t>
+      </w:r>
+      <w:r>
+        <w:rPr>
+          <w:b/>
+          <w:bCs/>
+          <w:i/>
+          <w:iCs/>
+          <w:color w:val="0070C0"/>
+        </w:rPr>
+        <w:t>orals are</w:t>
+      </w:r>
+      <w:r>
+        <w:rPr>
+          <w:b/>
+          <w:bCs/>
+          <w:i/>
+          <w:iCs/>
+          <w:color w:val="0070C0"/>
+        </w:rPr>
+        <w:t xml:space="preserve"> the most popular in both groups </w:t>
+      </w:r>
+      <w:r>
+        <w:rPr>
+          <w:i/>
+          <w:iCs/>
+          <w:color w:val="0070C0"/>
+        </w:rPr>
+        <w:t>with very similar share around the 70%.</w:t>
+      </w:r>
+      <w:r>
+        <w:rPr>
+          <w:b/>
+          <w:bCs/>
+          <w:i/>
+          <w:iCs/>
+          <w:color w:val="0070C0"/>
+        </w:rPr>
+        <w:t xml:space="preserve"> </w:t>
+      </w:r>
+      <w:r>
+        <w:rPr>
+          <w:i/>
+          <w:iCs/>
+          <w:color w:val="0070C0"/>
+        </w:rPr>
+        <w:t>On the other hand,</w:t>
+      </w:r>
+      <w:r>
+        <w:rPr>
+          <w:b/>
+          <w:bCs/>
+          <w:i/>
+          <w:iCs/>
+          <w:color w:val="0070C0"/>
+        </w:rPr>
+        <w:t xml:space="preserve"> in OTCs  injection drugs, </w:t>
+      </w:r>
+      <w:r>
+        <w:rPr>
+          <w:i/>
+          <w:iCs/>
+          <w:color w:val="0070C0"/>
+        </w:rPr>
+        <w:t>which appear at the second place within Rx (1</w:t>
+      </w:r>
+      <w:r>
+        <w:rPr>
+          <w:i/>
+          <w:iCs/>
+          <w:color w:val="0070C0"/>
+        </w:rPr>
+        <w:t>2.9</w:t>
+      </w:r>
+      <w:r>
+        <w:rPr>
+          <w:i/>
+          <w:iCs/>
+          <w:color w:val="0070C0"/>
+        </w:rPr>
+        <w:t>%)</w:t>
+      </w:r>
+      <w:r>
+        <w:rPr>
+          <w:b/>
+          <w:bCs/>
+          <w:i/>
+          <w:iCs/>
+          <w:color w:val="0070C0"/>
+        </w:rPr>
+        <w:t xml:space="preserve"> are substituted by topical products</w:t>
+      </w:r>
+      <w:r>
+        <w:rPr>
+          <w:color w:val="0070C0"/>
+        </w:rPr>
+        <w:t>, representing the 1</w:t>
+      </w:r>
+      <w:r>
+        <w:rPr>
+          <w:color w:val="0070C0"/>
+        </w:rPr>
+        <w:t>1.6</w:t>
+      </w:r>
+      <w:r>
+        <w:rPr>
+          <w:color w:val="0070C0"/>
+        </w:rPr>
+        <w:t>% of OTCs.</w:t>
+      </w:r>
+    </w:p>
+    <w:p>
+      <w:pPr>
+        <w:jc w:val="both"/>
+        <w:rPr>
+          <w:i/>
+          <w:iCs/>
+          <w:color w:val="0070C0"/>
+        </w:rPr>
+      </w:pPr>
+    </w:p>
+    <w:p>
+      <w:pPr>
+        <w:pStyle w:val="Prrafodelista"/>
+        <w:numPr>
+          <w:ilvl w:val="0"/>
+          <w:numId w:val="4"/>
+        </w:numPr>
+        <w:jc w:val="both"/>
+      </w:pPr>
+      <w:r>
+        <w:rPr>
+          <w:i/>
+          <w:iCs/>
+        </w:rPr>
+        <w:t>Which are the firms owning the highest quantity of FDA-approved products (innovators/generics/Rx/OTC)? And by Dosage Form? And by Route of administration?</w:t>
+      </w:r>
+    </w:p>
+    <w:p>
+      <w:pPr>
+        <w:ind w:left="708"/>
+        <w:jc w:val="both"/>
+        <w:rPr>
+          <w:i/>
+          <w:iCs/>
+          <w:color w:val="0070C0"/>
+        </w:rPr>
+      </w:pPr>
+      <w:r>
+        <w:rPr>
+          <w:b/>
+          <w:bCs/>
+          <w:i/>
+          <w:iCs/>
+          <w:color w:val="0070C0"/>
+        </w:rPr>
+        <w:t>Baxter Healthcare</w:t>
+      </w:r>
+      <w:r>
+        <w:rPr>
+          <w:b/>
+          <w:bCs/>
+          <w:i/>
+          <w:iCs/>
+          <w:color w:val="0070C0"/>
+        </w:rPr>
+        <w:t xml:space="preserve"> </w:t>
+      </w:r>
+      <w:r>
+        <w:rPr>
+          <w:i/>
+          <w:iCs/>
+          <w:color w:val="0070C0"/>
+        </w:rPr>
+        <w:t>(188</w:t>
+      </w:r>
+      <w:r>
+        <w:rPr>
+          <w:i/>
+          <w:iCs/>
+          <w:color w:val="0070C0"/>
+        </w:rPr>
+        <w:t>, 3.8%</w:t>
+      </w:r>
+      <w:r>
+        <w:rPr>
+          <w:i/>
+          <w:iCs/>
+          <w:color w:val="0070C0"/>
+        </w:rPr>
+        <w:t>),</w:t>
+      </w:r>
+      <w:r>
+        <w:rPr>
+          <w:b/>
+          <w:bCs/>
+          <w:i/>
+          <w:iCs/>
+          <w:color w:val="0070C0"/>
+        </w:rPr>
+        <w:t xml:space="preserve"> Pfizer</w:t>
+      </w:r>
+      <w:r>
+        <w:rPr>
+          <w:b/>
+          <w:bCs/>
+          <w:i/>
+          <w:iCs/>
+          <w:color w:val="0070C0"/>
+        </w:rPr>
+        <w:t xml:space="preserve"> </w:t>
+      </w:r>
+      <w:r>
+        <w:rPr>
+          <w:i/>
+          <w:iCs/>
+          <w:color w:val="0070C0"/>
+        </w:rPr>
+        <w:t>(1</w:t>
+      </w:r>
+      <w:r>
+        <w:rPr>
+          <w:i/>
+          <w:iCs/>
+          <w:color w:val="0070C0"/>
+        </w:rPr>
+        <w:t>5</w:t>
+      </w:r>
+      <w:r>
+        <w:rPr>
+          <w:i/>
+          <w:iCs/>
+          <w:color w:val="0070C0"/>
+        </w:rPr>
+        <w:t>8</w:t>
+      </w:r>
+      <w:r>
+        <w:rPr>
+          <w:i/>
+          <w:iCs/>
+          <w:color w:val="0070C0"/>
+        </w:rPr>
+        <w:t>, 3.2%</w:t>
+      </w:r>
+      <w:r>
+        <w:rPr>
+          <w:i/>
+          <w:iCs/>
+          <w:color w:val="0070C0"/>
+        </w:rPr>
+        <w:t>)</w:t>
+      </w:r>
+      <w:r>
+        <w:rPr>
+          <w:i/>
+          <w:iCs/>
+          <w:color w:val="0070C0"/>
+        </w:rPr>
+        <w:t>,</w:t>
+      </w:r>
+      <w:r>
+        <w:rPr>
+          <w:b/>
+          <w:bCs/>
+          <w:i/>
+          <w:iCs/>
+          <w:color w:val="0070C0"/>
+        </w:rPr>
+        <w:t xml:space="preserve"> B Braun</w:t>
+      </w:r>
+      <w:r>
+        <w:rPr>
+          <w:b/>
+          <w:bCs/>
+          <w:i/>
+          <w:iCs/>
+          <w:color w:val="0070C0"/>
+        </w:rPr>
+        <w:t xml:space="preserve"> </w:t>
+      </w:r>
+      <w:r>
+        <w:rPr>
+          <w:i/>
+          <w:iCs/>
+          <w:color w:val="0070C0"/>
+        </w:rPr>
+        <w:t>(1</w:t>
+      </w:r>
+      <w:r>
+        <w:rPr>
+          <w:i/>
+          <w:iCs/>
+          <w:color w:val="0070C0"/>
+        </w:rPr>
+        <w:t>24</w:t>
+      </w:r>
+      <w:r>
+        <w:rPr>
+          <w:i/>
+          <w:iCs/>
+          <w:color w:val="0070C0"/>
+        </w:rPr>
+        <w:t>, 2.5%</w:t>
+      </w:r>
+      <w:r>
+        <w:rPr>
+          <w:i/>
+          <w:iCs/>
+          <w:color w:val="0070C0"/>
+        </w:rPr>
+        <w:t>),</w:t>
+      </w:r>
+      <w:r>
+        <w:rPr>
+          <w:b/>
+          <w:bCs/>
+          <w:i/>
+          <w:iCs/>
+          <w:color w:val="0070C0"/>
+        </w:rPr>
+        <w:t xml:space="preserve"> AbbVie</w:t>
+      </w:r>
+      <w:r>
+        <w:rPr>
+          <w:b/>
+          <w:bCs/>
+          <w:i/>
+          <w:iCs/>
+          <w:color w:val="0070C0"/>
+        </w:rPr>
+        <w:t xml:space="preserve"> </w:t>
+      </w:r>
+      <w:r>
+        <w:rPr>
+          <w:i/>
+          <w:iCs/>
+          <w:color w:val="0070C0"/>
+        </w:rPr>
+        <w:t>(1</w:t>
+      </w:r>
+      <w:r>
+        <w:rPr>
+          <w:i/>
+          <w:iCs/>
+          <w:color w:val="0070C0"/>
+        </w:rPr>
+        <w:t>16</w:t>
+      </w:r>
+      <w:r>
+        <w:rPr>
+          <w:i/>
+          <w:iCs/>
+          <w:color w:val="0070C0"/>
+        </w:rPr>
+        <w:t>, 2.4%</w:t>
+      </w:r>
+      <w:r>
+        <w:rPr>
+          <w:i/>
+          <w:iCs/>
+          <w:color w:val="0070C0"/>
+        </w:rPr>
+        <w:t>) and</w:t>
+      </w:r>
+      <w:r>
+        <w:rPr>
+          <w:b/>
+          <w:bCs/>
+          <w:i/>
+          <w:iCs/>
+          <w:color w:val="0070C0"/>
+        </w:rPr>
+        <w:t xml:space="preserve"> Hospira</w:t>
+      </w:r>
+      <w:r>
+        <w:rPr>
+          <w:b/>
+          <w:bCs/>
+          <w:i/>
+          <w:iCs/>
+          <w:color w:val="0070C0"/>
+        </w:rPr>
+        <w:t xml:space="preserve"> </w:t>
+      </w:r>
+      <w:r>
+        <w:rPr>
+          <w:i/>
+          <w:iCs/>
+          <w:color w:val="0070C0"/>
+        </w:rPr>
+        <w:t>(1</w:t>
+      </w:r>
+      <w:r>
+        <w:rPr>
+          <w:i/>
+          <w:iCs/>
+          <w:color w:val="0070C0"/>
+        </w:rPr>
+        <w:t>10</w:t>
+      </w:r>
+      <w:r>
+        <w:rPr>
+          <w:i/>
+          <w:iCs/>
+          <w:color w:val="0070C0"/>
+        </w:rPr>
+        <w:t>, 2.2%</w:t>
+      </w:r>
+      <w:r>
+        <w:rPr>
+          <w:i/>
+          <w:iCs/>
+          <w:color w:val="0070C0"/>
+        </w:rPr>
+        <w:t>)</w:t>
+      </w:r>
+      <w:r>
+        <w:rPr>
+          <w:i/>
+          <w:iCs/>
+          <w:color w:val="0070C0"/>
+        </w:rPr>
+        <w:t xml:space="preserve"> are the top 5 firms owning the highest number of FDA-approved </w:t>
+      </w:r>
+      <w:r>
+        <w:rPr>
+          <w:b/>
+          <w:bCs/>
+          <w:i/>
+          <w:iCs/>
+          <w:color w:val="0070C0"/>
+        </w:rPr>
+        <w:t>innovators</w:t>
+      </w:r>
+      <w:r>
+        <w:rPr>
+          <w:i/>
+          <w:iCs/>
+          <w:color w:val="0070C0"/>
+        </w:rPr>
+        <w:t>.</w:t>
+      </w:r>
+      <w:r>
+        <w:rPr>
+          <w:i/>
+          <w:iCs/>
+          <w:color w:val="0070C0"/>
+        </w:rPr>
+        <w:t xml:space="preserve"> However, </w:t>
+      </w:r>
+      <w:r>
+        <w:rPr>
+          <w:i/>
+          <w:iCs/>
+          <w:color w:val="0070C0"/>
+        </w:rPr>
+        <w:t xml:space="preserve">since </w:t>
+      </w:r>
+      <w:r>
+        <w:rPr>
+          <w:i/>
+          <w:iCs/>
+          <w:color w:val="0070C0"/>
+        </w:rPr>
+        <w:t xml:space="preserve">Hospira is now </w:t>
+      </w:r>
+      <w:r>
+        <w:rPr>
+          <w:i/>
+          <w:iCs/>
+          <w:color w:val="0070C0"/>
+        </w:rPr>
+        <w:lastRenderedPageBreak/>
+        <w:t>part of Pfizer,</w:t>
+      </w:r>
+      <w:r>
+        <w:rPr>
+          <w:i/>
+          <w:iCs/>
+          <w:color w:val="0070C0"/>
+        </w:rPr>
+        <w:t xml:space="preserve"> </w:t>
+      </w:r>
+      <w:r>
+        <w:rPr>
+          <w:i/>
+          <w:iCs/>
+          <w:color w:val="0070C0"/>
+        </w:rPr>
+        <w:t>in real terms, Pfizer is the top 1 owning the 5.4% of all FDA-approved innovators.</w:t>
+      </w:r>
+    </w:p>
+    <w:p>
+      <w:pPr>
+        <w:ind w:left="708"/>
+        <w:jc w:val="both"/>
+        <w:rPr>
+          <w:i/>
+          <w:iCs/>
+          <w:color w:val="0070C0"/>
+        </w:rPr>
+      </w:pPr>
+      <w:r>
+        <w:rPr>
+          <w:i/>
+          <w:iCs/>
+          <w:color w:val="0070C0"/>
+        </w:rPr>
+        <w:t>The Indian company</w:t>
+      </w:r>
+      <w:r>
+        <w:rPr>
+          <w:b/>
+          <w:bCs/>
+          <w:i/>
+          <w:iCs/>
+          <w:color w:val="0070C0"/>
+        </w:rPr>
+        <w:t xml:space="preserve"> Aurobindo Pharma LTD</w:t>
+      </w:r>
+      <w:r>
+        <w:rPr>
+          <w:i/>
+          <w:iCs/>
+          <w:color w:val="0070C0"/>
+        </w:rPr>
+        <w:t>, with 836 products</w:t>
+      </w:r>
+      <w:r>
+        <w:rPr>
+          <w:b/>
+          <w:bCs/>
+          <w:i/>
+          <w:iCs/>
+          <w:color w:val="0070C0"/>
+        </w:rPr>
+        <w:t xml:space="preserve"> clearly stands out within the U.S. generics market</w:t>
+      </w:r>
+      <w:r>
+        <w:rPr>
+          <w:b/>
+          <w:bCs/>
+          <w:i/>
+          <w:iCs/>
+          <w:color w:val="0070C0"/>
+        </w:rPr>
+        <w:t xml:space="preserve"> by number of FDA-approved generics.</w:t>
+      </w:r>
+      <w:r>
+        <w:rPr>
+          <w:b/>
+          <w:bCs/>
+          <w:i/>
+          <w:iCs/>
+          <w:color w:val="0070C0"/>
+        </w:rPr>
+        <w:t xml:space="preserve"> </w:t>
+      </w:r>
+      <w:r>
+        <w:rPr>
+          <w:i/>
+          <w:iCs/>
+          <w:color w:val="0070C0"/>
+        </w:rPr>
+        <w:t>Far away from this company we have</w:t>
+      </w:r>
+      <w:r>
+        <w:rPr>
+          <w:b/>
+          <w:bCs/>
+          <w:i/>
+          <w:iCs/>
+          <w:color w:val="0070C0"/>
+        </w:rPr>
+        <w:t xml:space="preserve"> </w:t>
+      </w:r>
+      <w:r>
+        <w:rPr>
+          <w:b/>
+          <w:bCs/>
+          <w:i/>
+          <w:iCs/>
+          <w:color w:val="0070C0"/>
+        </w:rPr>
+        <w:t>Hikma</w:t>
+      </w:r>
+      <w:r>
+        <w:rPr>
+          <w:b/>
+          <w:bCs/>
+          <w:i/>
+          <w:iCs/>
+          <w:color w:val="0070C0"/>
+        </w:rPr>
+        <w:t xml:space="preserve"> </w:t>
+      </w:r>
+      <w:r>
+        <w:rPr>
+          <w:i/>
+          <w:iCs/>
+          <w:color w:val="0070C0"/>
+        </w:rPr>
+        <w:t>(</w:t>
+      </w:r>
+      <w:r>
+        <w:rPr>
+          <w:i/>
+          <w:iCs/>
+          <w:color w:val="0070C0"/>
+        </w:rPr>
+        <w:t>429</w:t>
+      </w:r>
+      <w:r>
+        <w:rPr>
+          <w:i/>
+          <w:iCs/>
+          <w:color w:val="0070C0"/>
+        </w:rPr>
+        <w:t>),</w:t>
+      </w:r>
+      <w:r>
+        <w:rPr>
+          <w:b/>
+          <w:bCs/>
+          <w:i/>
+          <w:iCs/>
+          <w:color w:val="0070C0"/>
+        </w:rPr>
+        <w:t xml:space="preserve"> </w:t>
+      </w:r>
+      <w:r>
+        <w:rPr>
+          <w:b/>
+          <w:bCs/>
+          <w:i/>
+          <w:iCs/>
+          <w:color w:val="0070C0"/>
+        </w:rPr>
+        <w:t>Zydus Pharmaceuticals</w:t>
+      </w:r>
+      <w:r>
+        <w:rPr>
+          <w:b/>
+          <w:bCs/>
+          <w:i/>
+          <w:iCs/>
+          <w:color w:val="0070C0"/>
+        </w:rPr>
+        <w:t xml:space="preserve"> </w:t>
+      </w:r>
+      <w:r>
+        <w:rPr>
+          <w:i/>
+          <w:iCs/>
+          <w:color w:val="0070C0"/>
+        </w:rPr>
+        <w:t>(</w:t>
+      </w:r>
+      <w:r>
+        <w:rPr>
+          <w:i/>
+          <w:iCs/>
+          <w:color w:val="0070C0"/>
+        </w:rPr>
+        <w:t>400</w:t>
+      </w:r>
+      <w:r>
+        <w:rPr>
+          <w:i/>
+          <w:iCs/>
+          <w:color w:val="0070C0"/>
+        </w:rPr>
+        <w:t>),</w:t>
+      </w:r>
+      <w:r>
+        <w:rPr>
+          <w:b/>
+          <w:bCs/>
+          <w:i/>
+          <w:iCs/>
+          <w:color w:val="0070C0"/>
+        </w:rPr>
+        <w:t xml:space="preserve"> A</w:t>
+      </w:r>
+      <w:r>
+        <w:rPr>
+          <w:b/>
+          <w:bCs/>
+          <w:i/>
+          <w:iCs/>
+          <w:color w:val="0070C0"/>
+        </w:rPr>
+        <w:t>lembic</w:t>
+      </w:r>
+      <w:r>
+        <w:rPr>
+          <w:b/>
+          <w:bCs/>
+          <w:i/>
+          <w:iCs/>
+          <w:color w:val="0070C0"/>
+        </w:rPr>
+        <w:t xml:space="preserve"> </w:t>
+      </w:r>
+      <w:r>
+        <w:rPr>
+          <w:i/>
+          <w:iCs/>
+          <w:color w:val="0070C0"/>
+        </w:rPr>
+        <w:t>(</w:t>
+      </w:r>
+      <w:r>
+        <w:rPr>
+          <w:i/>
+          <w:iCs/>
+          <w:color w:val="0070C0"/>
+        </w:rPr>
+        <w:t>349</w:t>
+      </w:r>
+      <w:r>
+        <w:rPr>
+          <w:i/>
+          <w:iCs/>
+          <w:color w:val="0070C0"/>
+        </w:rPr>
+        <w:t>) and</w:t>
+      </w:r>
+      <w:r>
+        <w:rPr>
+          <w:b/>
+          <w:bCs/>
+          <w:i/>
+          <w:iCs/>
+          <w:color w:val="0070C0"/>
+        </w:rPr>
+        <w:t xml:space="preserve"> </w:t>
+      </w:r>
+      <w:r>
+        <w:rPr>
+          <w:b/>
+          <w:bCs/>
+          <w:i/>
+          <w:iCs/>
+          <w:color w:val="0070C0"/>
+        </w:rPr>
+        <w:t>Chartwell Rx</w:t>
+      </w:r>
+      <w:r>
+        <w:rPr>
+          <w:b/>
+          <w:bCs/>
+          <w:i/>
+          <w:iCs/>
+          <w:color w:val="0070C0"/>
+        </w:rPr>
+        <w:t xml:space="preserve"> </w:t>
+      </w:r>
+      <w:r>
+        <w:rPr>
+          <w:i/>
+          <w:iCs/>
+          <w:color w:val="0070C0"/>
+        </w:rPr>
+        <w:t>(</w:t>
+      </w:r>
+      <w:r>
+        <w:rPr>
+          <w:i/>
+          <w:iCs/>
+          <w:color w:val="0070C0"/>
+        </w:rPr>
+        <w:t>343</w:t>
+      </w:r>
+      <w:r>
+        <w:rPr>
+          <w:i/>
+          <w:iCs/>
+          <w:color w:val="0070C0"/>
+        </w:rPr>
+        <w:t>)</w:t>
+      </w:r>
+      <w:r>
+        <w:rPr>
+          <w:i/>
+          <w:iCs/>
+          <w:color w:val="0070C0"/>
+        </w:rPr>
+        <w:t>.</w:t>
+      </w:r>
+      <w:r>
+        <w:rPr>
+          <w:i/>
+          <w:iCs/>
+          <w:color w:val="0070C0"/>
+        </w:rPr>
+        <w:t xml:space="preserve"> Aurobindo, Zydus, Alembic are Indian companies.</w:t>
+      </w:r>
+      <w:r>
+        <w:rPr>
+          <w:i/>
+          <w:iCs/>
+          <w:color w:val="0070C0"/>
+        </w:rPr>
+        <w:t xml:space="preserve"> </w:t>
+      </w:r>
+      <w:r>
+        <w:rPr>
+          <w:i/>
+          <w:iCs/>
+          <w:color w:val="0070C0"/>
+        </w:rPr>
+        <w:t xml:space="preserve">Therefore, strong presence of Indian companies in this market, in fact, </w:t>
+      </w:r>
+      <w:r>
+        <w:rPr>
+          <w:i/>
+          <w:iCs/>
+          <w:color w:val="0070C0"/>
+        </w:rPr>
+        <w:t xml:space="preserve">only </w:t>
+      </w:r>
+      <w:r>
+        <w:rPr>
+          <w:i/>
+          <w:iCs/>
+          <w:color w:val="0070C0"/>
+        </w:rPr>
+        <w:t>th</w:t>
+      </w:r>
+      <w:r>
+        <w:rPr>
+          <w:i/>
+          <w:iCs/>
+          <w:color w:val="0070C0"/>
+        </w:rPr>
+        <w:t>ese 3 companies own the 8.2% of the whole FDA-approved generics portfolio.</w:t>
+      </w:r>
+    </w:p>
+    <w:p>
+      <w:pPr>
+        <w:ind w:left="708"/>
+        <w:jc w:val="both"/>
+        <w:rPr>
+          <w:color w:val="0070C0"/>
+        </w:rPr>
+      </w:pPr>
+      <w:r>
+        <w:rPr>
+          <w:b/>
+          <w:bCs/>
+          <w:i/>
+          <w:iCs/>
+          <w:color w:val="0070C0"/>
+        </w:rPr>
+        <w:t>Aurobindo Pharma LTD</w:t>
+      </w:r>
+      <w:r>
+        <w:rPr>
+          <w:i/>
+          <w:iCs/>
+          <w:color w:val="0070C0"/>
+        </w:rPr>
+        <w:t xml:space="preserve"> </w:t>
+      </w:r>
+      <w:r>
+        <w:rPr>
+          <w:i/>
+          <w:iCs/>
+          <w:color w:val="0070C0"/>
+        </w:rPr>
+        <w:t>(</w:t>
+      </w:r>
+      <w:r>
+        <w:rPr>
+          <w:i/>
+          <w:iCs/>
+          <w:color w:val="0070C0"/>
+        </w:rPr>
+        <w:t>799</w:t>
+      </w:r>
+      <w:r>
+        <w:rPr>
+          <w:i/>
+          <w:iCs/>
+          <w:color w:val="0070C0"/>
+        </w:rPr>
+        <w:t>, 3.</w:t>
+      </w:r>
+      <w:r>
+        <w:rPr>
+          <w:i/>
+          <w:iCs/>
+          <w:color w:val="0070C0"/>
+        </w:rPr>
+        <w:t>4</w:t>
+      </w:r>
+      <w:r>
+        <w:rPr>
+          <w:i/>
+          <w:iCs/>
+          <w:color w:val="0070C0"/>
+        </w:rPr>
+        <w:t>%</w:t>
+      </w:r>
+      <w:r>
+        <w:rPr>
+          <w:i/>
+          <w:iCs/>
+          <w:color w:val="0070C0"/>
+        </w:rPr>
+        <w:t>),</w:t>
+      </w:r>
+      <w:r>
+        <w:rPr>
+          <w:b/>
+          <w:bCs/>
+          <w:i/>
+          <w:iCs/>
+          <w:color w:val="0070C0"/>
+        </w:rPr>
+        <w:t xml:space="preserve"> </w:t>
+      </w:r>
+      <w:r>
+        <w:rPr>
+          <w:b/>
+          <w:bCs/>
+          <w:i/>
+          <w:iCs/>
+          <w:color w:val="0070C0"/>
+        </w:rPr>
+        <w:t xml:space="preserve">Zydus Pharmaceuticals </w:t>
+      </w:r>
+      <w:r>
+        <w:rPr>
+          <w:i/>
+          <w:iCs/>
+          <w:color w:val="0070C0"/>
+        </w:rPr>
+        <w:t>(</w:t>
+      </w:r>
+      <w:r>
+        <w:rPr>
+          <w:i/>
+          <w:iCs/>
+          <w:color w:val="0070C0"/>
+        </w:rPr>
+        <w:t>556</w:t>
+      </w:r>
+      <w:r>
+        <w:rPr>
+          <w:i/>
+          <w:iCs/>
+          <w:color w:val="0070C0"/>
+        </w:rPr>
+        <w:t xml:space="preserve">, </w:t>
+      </w:r>
+      <w:r>
+        <w:rPr>
+          <w:i/>
+          <w:iCs/>
+          <w:color w:val="0070C0"/>
+        </w:rPr>
+        <w:t>2</w:t>
+      </w:r>
+      <w:r>
+        <w:rPr>
+          <w:i/>
+          <w:iCs/>
+          <w:color w:val="0070C0"/>
+        </w:rPr>
+        <w:t>.</w:t>
+      </w:r>
+      <w:r>
+        <w:rPr>
+          <w:i/>
+          <w:iCs/>
+          <w:color w:val="0070C0"/>
+        </w:rPr>
+        <w:t>4</w:t>
+      </w:r>
+      <w:r>
+        <w:rPr>
+          <w:i/>
+          <w:iCs/>
+          <w:color w:val="0070C0"/>
+        </w:rPr>
+        <w:t>%</w:t>
+      </w:r>
+      <w:r>
+        <w:rPr>
+          <w:i/>
+          <w:iCs/>
+          <w:color w:val="0070C0"/>
+        </w:rPr>
+        <w:t>),</w:t>
+      </w:r>
+      <w:r>
+        <w:rPr>
+          <w:b/>
+          <w:bCs/>
+          <w:i/>
+          <w:iCs/>
+          <w:color w:val="0070C0"/>
+        </w:rPr>
+        <w:t xml:space="preserve"> </w:t>
+      </w:r>
+      <w:r>
+        <w:rPr>
+          <w:b/>
+          <w:bCs/>
+          <w:i/>
+          <w:iCs/>
+          <w:color w:val="0070C0"/>
+        </w:rPr>
+        <w:t>Hikma</w:t>
+      </w:r>
+      <w:r>
+        <w:rPr>
+          <w:i/>
+          <w:iCs/>
+          <w:color w:val="0070C0"/>
+        </w:rPr>
+        <w:t xml:space="preserve"> </w:t>
+      </w:r>
+      <w:r>
+        <w:rPr>
+          <w:i/>
+          <w:iCs/>
+          <w:color w:val="0070C0"/>
+        </w:rPr>
+        <w:t>(</w:t>
+      </w:r>
+      <w:r>
+        <w:rPr>
+          <w:i/>
+          <w:iCs/>
+          <w:color w:val="0070C0"/>
+        </w:rPr>
+        <w:t>446</w:t>
+      </w:r>
+      <w:r>
+        <w:rPr>
+          <w:i/>
+          <w:iCs/>
+          <w:color w:val="0070C0"/>
+        </w:rPr>
+        <w:t xml:space="preserve">, </w:t>
+      </w:r>
+      <w:r>
+        <w:rPr>
+          <w:i/>
+          <w:iCs/>
+          <w:color w:val="0070C0"/>
+        </w:rPr>
+        <w:t>1.9</w:t>
+      </w:r>
+      <w:r>
+        <w:rPr>
+          <w:i/>
+          <w:iCs/>
+          <w:color w:val="0070C0"/>
+        </w:rPr>
+        <w:t>%</w:t>
+      </w:r>
+      <w:r>
+        <w:rPr>
+          <w:i/>
+          <w:iCs/>
+          <w:color w:val="0070C0"/>
+        </w:rPr>
+        <w:t>),</w:t>
+      </w:r>
+      <w:r>
+        <w:rPr>
+          <w:b/>
+          <w:bCs/>
+          <w:i/>
+          <w:iCs/>
+          <w:color w:val="0070C0"/>
+        </w:rPr>
+        <w:t xml:space="preserve"> Sandoz</w:t>
+      </w:r>
+      <w:r>
+        <w:rPr>
+          <w:b/>
+          <w:bCs/>
+          <w:i/>
+          <w:iCs/>
+          <w:color w:val="0070C0"/>
+        </w:rPr>
+        <w:t xml:space="preserve"> </w:t>
+      </w:r>
+      <w:r>
+        <w:rPr>
+          <w:i/>
+          <w:iCs/>
+          <w:color w:val="0070C0"/>
+        </w:rPr>
+        <w:t>(</w:t>
+      </w:r>
+      <w:r>
+        <w:rPr>
+          <w:i/>
+          <w:iCs/>
+          <w:color w:val="0070C0"/>
+        </w:rPr>
+        <w:t>417</w:t>
+      </w:r>
+      <w:r>
+        <w:rPr>
+          <w:i/>
+          <w:iCs/>
+          <w:color w:val="0070C0"/>
+        </w:rPr>
+        <w:t xml:space="preserve">, </w:t>
+      </w:r>
+      <w:r>
+        <w:rPr>
+          <w:i/>
+          <w:iCs/>
+          <w:color w:val="0070C0"/>
+        </w:rPr>
+        <w:t>1.8</w:t>
+      </w:r>
+      <w:r>
+        <w:rPr>
+          <w:i/>
+          <w:iCs/>
+          <w:color w:val="0070C0"/>
+        </w:rPr>
+        <w:t>%</w:t>
+      </w:r>
+      <w:r>
+        <w:rPr>
+          <w:i/>
+          <w:iCs/>
+          <w:color w:val="0070C0"/>
+        </w:rPr>
+        <w:t>) and</w:t>
+      </w:r>
+      <w:r>
+        <w:rPr>
+          <w:b/>
+          <w:bCs/>
+          <w:i/>
+          <w:iCs/>
+          <w:color w:val="0070C0"/>
+        </w:rPr>
+        <w:t xml:space="preserve"> Fresenius Kabi</w:t>
+      </w:r>
+      <w:r>
+        <w:rPr>
+          <w:b/>
+          <w:bCs/>
+          <w:i/>
+          <w:iCs/>
+          <w:color w:val="0070C0"/>
+        </w:rPr>
+        <w:t xml:space="preserve"> </w:t>
+      </w:r>
+      <w:r>
+        <w:rPr>
+          <w:i/>
+          <w:iCs/>
+          <w:color w:val="0070C0"/>
+        </w:rPr>
+        <w:t>(</w:t>
+      </w:r>
+      <w:r>
+        <w:rPr>
+          <w:i/>
+          <w:iCs/>
+          <w:color w:val="0070C0"/>
+        </w:rPr>
+        <w:t>404</w:t>
+      </w:r>
+      <w:r>
+        <w:rPr>
+          <w:i/>
+          <w:iCs/>
+          <w:color w:val="0070C0"/>
+        </w:rPr>
+        <w:t xml:space="preserve">, </w:t>
+      </w:r>
+      <w:r>
+        <w:rPr>
+          <w:i/>
+          <w:iCs/>
+          <w:color w:val="0070C0"/>
+        </w:rPr>
+        <w:t>1.7</w:t>
+      </w:r>
+      <w:r>
+        <w:rPr>
+          <w:i/>
+          <w:iCs/>
+          <w:color w:val="0070C0"/>
+        </w:rPr>
+        <w:t>%</w:t>
+      </w:r>
+      <w:r>
+        <w:rPr>
+          <w:i/>
+          <w:iCs/>
+          <w:color w:val="0070C0"/>
+        </w:rPr>
+        <w:t>)</w:t>
+      </w:r>
+      <w:r>
+        <w:rPr>
+          <w:i/>
+          <w:iCs/>
+          <w:color w:val="0070C0"/>
+        </w:rPr>
+        <w:t xml:space="preserve"> are the top 5 firms owning the highest number of FDA-approved </w:t>
+      </w:r>
+      <w:r>
+        <w:rPr>
+          <w:b/>
+          <w:bCs/>
+          <w:i/>
+          <w:iCs/>
+          <w:color w:val="0070C0"/>
+        </w:rPr>
+        <w:t xml:space="preserve">Rx </w:t>
+      </w:r>
+      <w:r>
+        <w:rPr>
+          <w:color w:val="0070C0"/>
+        </w:rPr>
+        <w:t>drugs</w:t>
+      </w:r>
+      <w:r>
+        <w:rPr>
+          <w:color w:val="0070C0"/>
+        </w:rPr>
+        <w:t>.</w:t>
+      </w:r>
+    </w:p>
+    <w:p>
+      <w:pPr>
+        <w:ind w:left="708"/>
+        <w:jc w:val="both"/>
+        <w:rPr>
+          <w:color w:val="0070C0"/>
+        </w:rPr>
+      </w:pPr>
+      <w:r>
+        <w:rPr>
+          <w:b/>
+          <w:bCs/>
+          <w:i/>
+          <w:iCs/>
+          <w:color w:val="0070C0"/>
+        </w:rPr>
+        <w:t>Aurobindo Pharma LTD</w:t>
+      </w:r>
+      <w:r>
+        <w:rPr>
+          <w:i/>
+          <w:iCs/>
+          <w:color w:val="0070C0"/>
+        </w:rPr>
+        <w:t xml:space="preserve"> (</w:t>
+      </w:r>
+      <w:r>
+        <w:rPr>
+          <w:i/>
+          <w:iCs/>
+          <w:color w:val="0070C0"/>
+        </w:rPr>
+        <w:t>56</w:t>
+      </w:r>
+      <w:r>
+        <w:rPr>
+          <w:i/>
+          <w:iCs/>
+          <w:color w:val="0070C0"/>
+        </w:rPr>
+        <w:t xml:space="preserve">, </w:t>
+      </w:r>
+      <w:r>
+        <w:rPr>
+          <w:i/>
+          <w:iCs/>
+          <w:color w:val="0070C0"/>
+        </w:rPr>
+        <w:t>7</w:t>
+      </w:r>
+      <w:r>
+        <w:rPr>
+          <w:i/>
+          <w:iCs/>
+          <w:color w:val="0070C0"/>
+        </w:rPr>
+        <w:t>.</w:t>
+      </w:r>
+      <w:r>
+        <w:rPr>
+          <w:i/>
+          <w:iCs/>
+          <w:color w:val="0070C0"/>
+        </w:rPr>
+        <w:t>2</w:t>
+      </w:r>
+      <w:r>
+        <w:rPr>
+          <w:i/>
+          <w:iCs/>
+          <w:color w:val="0070C0"/>
+        </w:rPr>
+        <w:t>%</w:t>
+      </w:r>
+      <w:r>
+        <w:rPr>
+          <w:i/>
+          <w:iCs/>
+          <w:color w:val="0070C0"/>
+        </w:rPr>
+        <w:t>),</w:t>
+      </w:r>
+      <w:r>
+        <w:rPr>
+          <w:b/>
+          <w:bCs/>
+          <w:i/>
+          <w:iCs/>
+          <w:color w:val="0070C0"/>
+        </w:rPr>
+        <w:t xml:space="preserve"> </w:t>
+      </w:r>
+      <w:r>
+        <w:rPr>
+          <w:b/>
+          <w:bCs/>
+          <w:i/>
+          <w:iCs/>
+          <w:color w:val="0070C0"/>
+        </w:rPr>
+        <w:t>P&amp;L Development</w:t>
+      </w:r>
+      <w:r>
+        <w:rPr>
+          <w:b/>
+          <w:bCs/>
+          <w:i/>
+          <w:iCs/>
+          <w:color w:val="0070C0"/>
+        </w:rPr>
+        <w:t xml:space="preserve"> </w:t>
+      </w:r>
+      <w:r>
+        <w:rPr>
+          <w:i/>
+          <w:iCs/>
+          <w:color w:val="0070C0"/>
+        </w:rPr>
+        <w:t>(</w:t>
+      </w:r>
+      <w:r>
+        <w:rPr>
+          <w:i/>
+          <w:iCs/>
+          <w:color w:val="0070C0"/>
+        </w:rPr>
+        <w:t>43</w:t>
+      </w:r>
+      <w:r>
+        <w:rPr>
+          <w:i/>
+          <w:iCs/>
+          <w:color w:val="0070C0"/>
+        </w:rPr>
+        <w:t xml:space="preserve">, </w:t>
+      </w:r>
+      <w:r>
+        <w:rPr>
+          <w:i/>
+          <w:iCs/>
+          <w:color w:val="0070C0"/>
+        </w:rPr>
+        <w:t>5</w:t>
+      </w:r>
+      <w:r>
+        <w:rPr>
+          <w:i/>
+          <w:iCs/>
+          <w:color w:val="0070C0"/>
+        </w:rPr>
+        <w:t>.</w:t>
+      </w:r>
+      <w:r>
+        <w:rPr>
+          <w:i/>
+          <w:iCs/>
+          <w:color w:val="0070C0"/>
+        </w:rPr>
+        <w:t>5</w:t>
+      </w:r>
+      <w:r>
+        <w:rPr>
+          <w:i/>
+          <w:iCs/>
+          <w:color w:val="0070C0"/>
+        </w:rPr>
+        <w:t>%</w:t>
+      </w:r>
+      <w:r>
+        <w:rPr>
+          <w:i/>
+          <w:iCs/>
+          <w:color w:val="0070C0"/>
+        </w:rPr>
+        <w:t>),</w:t>
+      </w:r>
+      <w:r>
+        <w:rPr>
+          <w:b/>
+          <w:bCs/>
+          <w:i/>
+          <w:iCs/>
+          <w:color w:val="0070C0"/>
+        </w:rPr>
+        <w:t xml:space="preserve"> </w:t>
+      </w:r>
+      <w:r>
+        <w:rPr>
+          <w:b/>
+          <w:bCs/>
+          <w:i/>
+          <w:iCs/>
+          <w:color w:val="0070C0"/>
+        </w:rPr>
+        <w:t>Perrigo</w:t>
+      </w:r>
+      <w:r>
+        <w:rPr>
+          <w:i/>
+          <w:iCs/>
+          <w:color w:val="0070C0"/>
+        </w:rPr>
+        <w:t xml:space="preserve"> (</w:t>
+      </w:r>
+      <w:r>
+        <w:rPr>
+          <w:i/>
+          <w:iCs/>
+          <w:color w:val="0070C0"/>
+        </w:rPr>
+        <w:t>39</w:t>
+      </w:r>
+      <w:r>
+        <w:rPr>
+          <w:i/>
+          <w:iCs/>
+          <w:color w:val="0070C0"/>
+        </w:rPr>
+        <w:t xml:space="preserve">, </w:t>
+      </w:r>
+      <w:r>
+        <w:rPr>
+          <w:i/>
+          <w:iCs/>
+          <w:color w:val="0070C0"/>
+        </w:rPr>
+        <w:t>5</w:t>
+      </w:r>
+      <w:r>
+        <w:rPr>
+          <w:i/>
+          <w:iCs/>
+          <w:color w:val="0070C0"/>
+        </w:rPr>
+        <w:t>.</w:t>
+      </w:r>
+      <w:r>
+        <w:rPr>
+          <w:i/>
+          <w:iCs/>
+          <w:color w:val="0070C0"/>
+        </w:rPr>
+        <w:t>0</w:t>
+      </w:r>
+      <w:r>
+        <w:rPr>
+          <w:i/>
+          <w:iCs/>
+          <w:color w:val="0070C0"/>
+        </w:rPr>
+        <w:t>%</w:t>
+      </w:r>
+      <w:r>
+        <w:rPr>
+          <w:i/>
+          <w:iCs/>
+          <w:color w:val="0070C0"/>
+        </w:rPr>
+        <w:t>),</w:t>
+      </w:r>
+      <w:r>
+        <w:rPr>
+          <w:b/>
+          <w:bCs/>
+          <w:i/>
+          <w:iCs/>
+          <w:color w:val="0070C0"/>
+        </w:rPr>
+        <w:t xml:space="preserve"> </w:t>
+      </w:r>
+      <w:proofErr w:type="spellStart"/>
+      <w:r>
+        <w:rPr>
+          <w:b/>
+          <w:bCs/>
+          <w:i/>
+          <w:iCs/>
+          <w:color w:val="0070C0"/>
+        </w:rPr>
+        <w:t>Haleon</w:t>
+      </w:r>
+      <w:proofErr w:type="spellEnd"/>
+      <w:r>
+        <w:rPr>
+          <w:b/>
+          <w:bCs/>
+          <w:i/>
+          <w:iCs/>
+          <w:color w:val="0070C0"/>
+        </w:rPr>
+        <w:t xml:space="preserve"> </w:t>
+      </w:r>
+      <w:r>
+        <w:rPr>
+          <w:i/>
+          <w:iCs/>
+          <w:color w:val="0070C0"/>
+        </w:rPr>
+        <w:t>(</w:t>
+      </w:r>
+      <w:r>
+        <w:rPr>
+          <w:i/>
+          <w:iCs/>
+          <w:color w:val="0070C0"/>
+        </w:rPr>
+        <w:t>38</w:t>
+      </w:r>
+      <w:r>
+        <w:rPr>
+          <w:i/>
+          <w:iCs/>
+          <w:color w:val="0070C0"/>
+        </w:rPr>
+        <w:t xml:space="preserve">, </w:t>
+      </w:r>
+      <w:r>
+        <w:rPr>
+          <w:i/>
+          <w:iCs/>
+          <w:color w:val="0070C0"/>
+        </w:rPr>
+        <w:t>4.9</w:t>
+      </w:r>
+      <w:r>
+        <w:rPr>
+          <w:i/>
+          <w:iCs/>
+          <w:color w:val="0070C0"/>
+        </w:rPr>
+        <w:t>%</w:t>
+      </w:r>
+      <w:r>
+        <w:rPr>
+          <w:i/>
+          <w:iCs/>
+          <w:color w:val="0070C0"/>
+        </w:rPr>
+        <w:t>) and</w:t>
+      </w:r>
+      <w:r>
+        <w:rPr>
+          <w:b/>
+          <w:bCs/>
+          <w:i/>
+          <w:iCs/>
+          <w:color w:val="0070C0"/>
+        </w:rPr>
+        <w:t xml:space="preserve"> </w:t>
+      </w:r>
+      <w:r>
+        <w:rPr>
+          <w:b/>
+          <w:bCs/>
+          <w:i/>
+          <w:iCs/>
+          <w:color w:val="0070C0"/>
+        </w:rPr>
+        <w:t>Dr. Reddy</w:t>
+      </w:r>
+      <w:r>
+        <w:rPr>
+          <w:b/>
+          <w:bCs/>
+          <w:i/>
+          <w:iCs/>
+          <w:color w:val="0070C0"/>
+        </w:rPr>
+        <w:t>’</w:t>
+      </w:r>
+      <w:r>
+        <w:rPr>
+          <w:b/>
+          <w:bCs/>
+          <w:i/>
+          <w:iCs/>
+          <w:color w:val="0070C0"/>
+        </w:rPr>
+        <w:t>s</w:t>
+      </w:r>
+      <w:r>
+        <w:rPr>
+          <w:b/>
+          <w:bCs/>
+          <w:i/>
+          <w:iCs/>
+          <w:color w:val="0070C0"/>
+        </w:rPr>
+        <w:t xml:space="preserve"> </w:t>
+      </w:r>
+      <w:r>
+        <w:rPr>
+          <w:i/>
+          <w:iCs/>
+          <w:color w:val="0070C0"/>
+        </w:rPr>
+        <w:t>(</w:t>
+      </w:r>
+      <w:r>
+        <w:rPr>
+          <w:i/>
+          <w:iCs/>
+          <w:color w:val="0070C0"/>
+        </w:rPr>
+        <w:t>34</w:t>
+      </w:r>
+      <w:r>
+        <w:rPr>
+          <w:i/>
+          <w:iCs/>
+          <w:color w:val="0070C0"/>
+        </w:rPr>
+        <w:t xml:space="preserve">, </w:t>
+      </w:r>
+      <w:r>
+        <w:rPr>
+          <w:i/>
+          <w:iCs/>
+          <w:color w:val="0070C0"/>
+        </w:rPr>
+        <w:t>4.4</w:t>
+      </w:r>
+      <w:r>
+        <w:rPr>
+          <w:i/>
+          <w:iCs/>
+          <w:color w:val="0070C0"/>
+        </w:rPr>
+        <w:t>%</w:t>
+      </w:r>
+      <w:r>
+        <w:rPr>
+          <w:i/>
+          <w:iCs/>
+          <w:color w:val="0070C0"/>
+        </w:rPr>
+        <w:t>)</w:t>
+      </w:r>
+      <w:r>
+        <w:rPr>
+          <w:i/>
+          <w:iCs/>
+          <w:color w:val="0070C0"/>
+        </w:rPr>
+        <w:t xml:space="preserve"> are the top 5 firms owning the highest number of FDA-approved </w:t>
+      </w:r>
+      <w:r>
+        <w:rPr>
+          <w:b/>
+          <w:bCs/>
+          <w:i/>
+          <w:iCs/>
+          <w:color w:val="0070C0"/>
+        </w:rPr>
+        <w:t>OTC</w:t>
+      </w:r>
+      <w:r>
+        <w:rPr>
+          <w:b/>
+          <w:bCs/>
+          <w:i/>
+          <w:iCs/>
+          <w:color w:val="0070C0"/>
+        </w:rPr>
+        <w:t xml:space="preserve"> </w:t>
+      </w:r>
+      <w:r>
+        <w:rPr>
+          <w:color w:val="0070C0"/>
+        </w:rPr>
+        <w:t>drugs.</w:t>
+      </w:r>
+    </w:p>
+    <w:p>
+      <w:pPr>
+        <w:ind w:left="708"/>
+        <w:jc w:val="both"/>
+        <w:rPr>
+          <w:color w:val="0070C0"/>
+        </w:rPr>
+      </w:pPr>
+      <w:r>
+        <w:rPr>
+          <w:color w:val="0070C0"/>
+        </w:rPr>
+        <w:t>Top firms by dosage forms and administration routes will be something to be analysed through the dashboard applying different filters.</w:t>
+      </w:r>
+    </w:p>
+    <w:p>
+      <w:pPr>
+        <w:pStyle w:val="Prrafodelista"/>
+        <w:numPr>
+          <w:ilvl w:val="0"/>
+          <w:numId w:val="4"/>
+        </w:numPr>
+        <w:jc w:val="both"/>
+        <w:rPr>
+          <w:i/>
+          <w:iCs/>
+        </w:rPr>
+      </w:pPr>
+      <w:r>
+        <w:rPr>
+          <w:i/>
+          <w:iCs/>
+        </w:rPr>
+        <w:t>W</w:t>
+      </w:r>
+      <w:r>
+        <w:rPr>
+          <w:i/>
+          <w:iCs/>
+        </w:rPr>
+        <w:t>hat</w:t>
+      </w:r>
+      <w:r>
+        <w:rPr>
+          <w:i/>
+          <w:iCs/>
+        </w:rPr>
+        <w:t xml:space="preserve"> percentage represent innovators and generics with respect to the total number of FDA-approved products? And within prescription drugs? Or within OTC? Which percentage represents Rx and OTC within innovators? And within generics?</w:t>
+      </w:r>
+    </w:p>
+    <w:p>
+      <w:pPr>
+        <w:pStyle w:val="Prrafodelista"/>
+        <w:jc w:val="both"/>
+        <w:rPr>
+          <w:i/>
+          <w:iCs/>
+        </w:rPr>
+      </w:pPr>
+    </w:p>
+    <w:p>
+      <w:pPr>
+        <w:pStyle w:val="Prrafodelista"/>
+        <w:jc w:val="both"/>
+        <w:rPr>
+          <w:b/>
+          <w:bCs/>
+          <w:i/>
+          <w:iCs/>
+          <w:color w:val="0070C0"/>
+        </w:rPr>
+      </w:pPr>
+      <w:r>
+        <w:rPr>
+          <w:i/>
+          <w:iCs/>
+          <w:color w:val="0070C0"/>
+        </w:rPr>
+        <w:t>Within the total FDA-approved drugs there is an 80</w:t>
+      </w:r>
+      <w:r>
+        <w:rPr>
+          <w:i/>
+          <w:iCs/>
+          <w:color w:val="0070C0"/>
+        </w:rPr>
+        <w:t xml:space="preserve">% </w:t>
+      </w:r>
+      <w:r>
+        <w:rPr>
+          <w:i/>
+          <w:iCs/>
+          <w:color w:val="0070C0"/>
+        </w:rPr>
+        <w:t>-</w:t>
+      </w:r>
+      <w:r>
+        <w:rPr>
+          <w:i/>
+          <w:iCs/>
+          <w:color w:val="0070C0"/>
+        </w:rPr>
+        <w:t xml:space="preserve"> </w:t>
+      </w:r>
+      <w:r>
+        <w:rPr>
+          <w:i/>
+          <w:iCs/>
+          <w:color w:val="0070C0"/>
+        </w:rPr>
+        <w:t xml:space="preserve">20 % ratio between generics and innovators, being generics the most abundant type of drug application. This ratio keeps unaltered </w:t>
+      </w:r>
+      <w:r>
+        <w:rPr>
+          <w:i/>
+          <w:iCs/>
+          <w:color w:val="0070C0"/>
+        </w:rPr>
+        <w:t>when analysing just</w:t>
+      </w:r>
+      <w:r>
+        <w:rPr>
+          <w:i/>
+          <w:iCs/>
+          <w:color w:val="0070C0"/>
+        </w:rPr>
+        <w:t xml:space="preserve"> Rx products. However, when focusing</w:t>
+      </w:r>
+      <w:r>
+        <w:rPr>
+          <w:i/>
+          <w:iCs/>
+          <w:color w:val="0070C0"/>
+        </w:rPr>
+        <w:t xml:space="preserve"> on</w:t>
+      </w:r>
+      <w:r>
+        <w:rPr>
+          <w:i/>
+          <w:iCs/>
+          <w:color w:val="0070C0"/>
+        </w:rPr>
+        <w:t xml:space="preserve"> OTC, the ratio</w:t>
+      </w:r>
+      <w:r>
+        <w:rPr>
+          <w:i/>
+          <w:iCs/>
+          <w:color w:val="0070C0"/>
+        </w:rPr>
+        <w:t xml:space="preserve"> between generics and innovators changes into 70% - 30%, meaning that </w:t>
+      </w:r>
+      <w:r>
+        <w:rPr>
+          <w:i/>
+          <w:iCs/>
+          <w:color w:val="0070C0"/>
+        </w:rPr>
+        <w:t xml:space="preserve">meaning that </w:t>
+      </w:r>
+      <w:r>
+        <w:rPr>
+          <w:b/>
+          <w:bCs/>
+          <w:i/>
+          <w:iCs/>
+          <w:color w:val="0070C0"/>
+        </w:rPr>
+        <w:t>OTC drugs have a higher proportion of innovator products compared to prescription drugs.</w:t>
+      </w:r>
+    </w:p>
+    <w:p>
+      <w:pPr>
+        <w:pStyle w:val="Prrafodelista"/>
+        <w:jc w:val="both"/>
+        <w:rPr>
+          <w:b/>
+          <w:bCs/>
+          <w:i/>
+          <w:iCs/>
+          <w:color w:val="0070C0"/>
+        </w:rPr>
+      </w:pPr>
+    </w:p>
+    <w:p>
+      <w:pPr>
+        <w:pStyle w:val="Prrafodelista"/>
+        <w:jc w:val="both"/>
+        <w:rPr>
+          <w:b/>
+          <w:bCs/>
+          <w:i/>
+          <w:iCs/>
+          <w:color w:val="0070C0"/>
+        </w:rPr>
+      </w:pPr>
+      <w:r>
+        <w:rPr>
+          <w:b/>
+          <w:bCs/>
+          <w:i/>
+          <w:iCs/>
+          <w:color w:val="0070C0"/>
+        </w:rPr>
+        <w:t>Within the total FDA-approved</w:t>
+      </w:r>
+      <w:r>
+        <w:rPr>
+          <w:b/>
+          <w:bCs/>
+          <w:i/>
+          <w:iCs/>
+          <w:color w:val="0070C0"/>
+        </w:rPr>
+        <w:t xml:space="preserve"> drugs</w:t>
+      </w:r>
+      <w:r>
+        <w:rPr>
+          <w:b/>
+          <w:bCs/>
+          <w:i/>
+          <w:iCs/>
+          <w:color w:val="0070C0"/>
+        </w:rPr>
+        <w:t xml:space="preserve"> there is an </w:t>
+      </w:r>
+      <w:r>
+        <w:rPr>
+          <w:b/>
+          <w:bCs/>
+          <w:i/>
+          <w:iCs/>
+          <w:color w:val="0070C0"/>
+        </w:rPr>
+        <w:t>97</w:t>
+      </w:r>
+      <w:r>
+        <w:rPr>
+          <w:b/>
+          <w:bCs/>
+          <w:i/>
+          <w:iCs/>
+          <w:color w:val="0070C0"/>
+        </w:rPr>
+        <w:t xml:space="preserve">% - </w:t>
+      </w:r>
+      <w:r>
+        <w:rPr>
+          <w:b/>
+          <w:bCs/>
+          <w:i/>
+          <w:iCs/>
+          <w:color w:val="0070C0"/>
+        </w:rPr>
+        <w:t>3</w:t>
+      </w:r>
+      <w:r>
+        <w:rPr>
+          <w:b/>
+          <w:bCs/>
+          <w:i/>
+          <w:iCs/>
+          <w:color w:val="0070C0"/>
+        </w:rPr>
+        <w:t xml:space="preserve"> % ratio between </w:t>
+      </w:r>
+      <w:r>
+        <w:rPr>
+          <w:b/>
+          <w:bCs/>
+          <w:i/>
+          <w:iCs/>
+          <w:color w:val="0070C0"/>
+        </w:rPr>
+        <w:t xml:space="preserve">prescription (Rx) </w:t>
+      </w:r>
+      <w:r>
+        <w:rPr>
+          <w:b/>
+          <w:bCs/>
+          <w:i/>
+          <w:iCs/>
+          <w:color w:val="0070C0"/>
+        </w:rPr>
+        <w:t xml:space="preserve">and </w:t>
+      </w:r>
+      <w:r>
+        <w:rPr>
+          <w:b/>
+          <w:bCs/>
+          <w:i/>
+          <w:iCs/>
+          <w:color w:val="0070C0"/>
+        </w:rPr>
+        <w:t>OTC</w:t>
+      </w:r>
+      <w:r>
+        <w:rPr>
+          <w:i/>
+          <w:iCs/>
+          <w:color w:val="0070C0"/>
+        </w:rPr>
+        <w:t>, being</w:t>
+      </w:r>
+      <w:r>
+        <w:rPr>
+          <w:i/>
+          <w:iCs/>
+          <w:color w:val="0070C0"/>
+        </w:rPr>
+        <w:t xml:space="preserve"> Rx the most abundant</w:t>
+      </w:r>
+      <w:r>
+        <w:rPr>
+          <w:i/>
+          <w:iCs/>
+          <w:color w:val="0070C0"/>
+        </w:rPr>
+        <w:t xml:space="preserve">. This ratio keeps </w:t>
+      </w:r>
+      <w:r>
+        <w:rPr>
+          <w:i/>
+          <w:iCs/>
+          <w:color w:val="0070C0"/>
+        </w:rPr>
+        <w:t xml:space="preserve">practically </w:t>
+      </w:r>
+      <w:r>
+        <w:rPr>
+          <w:i/>
+          <w:iCs/>
+          <w:color w:val="0070C0"/>
+        </w:rPr>
+        <w:t>unaltered when analysing</w:t>
+      </w:r>
+      <w:r>
+        <w:rPr>
+          <w:i/>
+          <w:iCs/>
+          <w:color w:val="0070C0"/>
+        </w:rPr>
+        <w:t xml:space="preserve"> innovators and generics separately.</w:t>
+      </w:r>
+    </w:p>
+    <w:p>
+      <w:pPr>
+        <w:pStyle w:val="Prrafodelista"/>
+        <w:jc w:val="both"/>
+        <w:rPr>
+          <w:i/>
+          <w:iCs/>
+        </w:rPr>
+      </w:pPr>
+    </w:p>
+    <w:p>
+      <w:pPr>
+        <w:pStyle w:val="Prrafodelista"/>
+        <w:numPr>
+          <w:ilvl w:val="0"/>
+          <w:numId w:val="4"/>
+        </w:numPr>
+        <w:jc w:val="both"/>
+      </w:pPr>
+      <w:r>
+        <w:rPr>
+          <w:i/>
+          <w:iCs/>
+        </w:rPr>
+        <w:t>How many different new drug applications (NDA or ANDAs) are registered at the FDA orange book at this moment</w:t>
+      </w:r>
+      <w:r>
+        <w:t>?</w:t>
+      </w:r>
+    </w:p>
+    <w:p>
+      <w:pPr>
+        <w:pStyle w:val="Prrafodelista"/>
+        <w:jc w:val="both"/>
+        <w:rPr>
+          <w:i/>
+          <w:iCs/>
+        </w:rPr>
+      </w:pPr>
+    </w:p>
+    <w:p>
+      <w:pPr>
+        <w:pStyle w:val="Prrafodelista"/>
+        <w:jc w:val="both"/>
+        <w:rPr>
+          <w:i/>
+          <w:iCs/>
+          <w:color w:val="0070C0"/>
+        </w:rPr>
+      </w:pPr>
+      <w:r>
+        <w:rPr>
+          <w:i/>
+          <w:iCs/>
+          <w:color w:val="0070C0"/>
+        </w:rPr>
+        <w:t xml:space="preserve">At the moment, there are </w:t>
+      </w:r>
+      <w:r>
+        <w:rPr>
+          <w:b/>
+          <w:bCs/>
+          <w:i/>
+          <w:iCs/>
+          <w:color w:val="0070C0"/>
+        </w:rPr>
+        <w:t>26,122</w:t>
+      </w:r>
+      <w:r>
+        <w:rPr>
+          <w:i/>
+          <w:iCs/>
+          <w:color w:val="0070C0"/>
+        </w:rPr>
+        <w:t xml:space="preserve"> drug applications registered at the FDA Orange book.</w:t>
+      </w:r>
+    </w:p>
+    <w:p>
+      <w:pPr>
+        <w:pStyle w:val="Prrafodelista"/>
+        <w:jc w:val="both"/>
+      </w:pPr>
+    </w:p>
+    <w:p>
+      <w:pPr>
+        <w:pStyle w:val="Prrafodelista"/>
+        <w:numPr>
+          <w:ilvl w:val="0"/>
+          <w:numId w:val="4"/>
+        </w:numPr>
+        <w:jc w:val="both"/>
+        <w:rPr>
+          <w:i/>
+          <w:iCs/>
+        </w:rPr>
+      </w:pPr>
+      <w:r>
+        <w:rPr>
+          <w:i/>
+          <w:iCs/>
+        </w:rPr>
+        <w:lastRenderedPageBreak/>
+        <w:t xml:space="preserve">How many different products (product numbers) are normally included in a new drug application that has been approved by the FDA (mode, mean, median)? </w:t>
+      </w:r>
+      <w:r>
+        <w:rPr>
+          <w:i/>
+          <w:iCs/>
+        </w:rPr>
+        <w:t>Is it</w:t>
+      </w:r>
+      <w:r>
+        <w:rPr>
+          <w:i/>
+          <w:iCs/>
+        </w:rPr>
+        <w:t xml:space="preserve"> different</w:t>
+      </w:r>
+      <w:r>
+        <w:rPr>
+          <w:i/>
+          <w:iCs/>
+        </w:rPr>
+        <w:t xml:space="preserve"> for</w:t>
+      </w:r>
+      <w:r>
+        <w:rPr>
+          <w:i/>
+          <w:iCs/>
+        </w:rPr>
+        <w:t xml:space="preserve"> innovators </w:t>
+      </w:r>
+      <w:r>
+        <w:rPr>
+          <w:i/>
+          <w:iCs/>
+        </w:rPr>
+        <w:t>and</w:t>
+      </w:r>
+      <w:r>
+        <w:rPr>
+          <w:i/>
+          <w:iCs/>
+        </w:rPr>
+        <w:t xml:space="preserve"> generics?</w:t>
+      </w:r>
+      <w:r>
+        <w:rPr>
+          <w:i/>
+          <w:iCs/>
+        </w:rPr>
+        <w:t xml:space="preserve"> </w:t>
+      </w:r>
+      <w:r>
+        <w:rPr>
+          <w:i/>
+          <w:iCs/>
+        </w:rPr>
+        <w:t>Is it different between Rx and OTC?</w:t>
+      </w:r>
+    </w:p>
+    <w:p>
+      <w:pPr>
+        <w:pStyle w:val="Prrafodelista"/>
+        <w:jc w:val="both"/>
+        <w:rPr>
+          <w:i/>
+          <w:iCs/>
+        </w:rPr>
+      </w:pPr>
+    </w:p>
+    <w:p>
+      <w:pPr>
+        <w:pStyle w:val="Prrafodelista"/>
+        <w:jc w:val="both"/>
+        <w:rPr>
+          <w:i/>
+          <w:iCs/>
+        </w:rPr>
+      </w:pPr>
+    </w:p>
+    <w:p>
+      <w:pPr>
+        <w:pStyle w:val="Prrafodelista"/>
+        <w:numPr>
+          <w:ilvl w:val="0"/>
+          <w:numId w:val="4"/>
+        </w:numPr>
+        <w:jc w:val="both"/>
+      </w:pPr>
+      <w:r>
+        <w:rPr>
+          <w:i/>
+          <w:iCs/>
+        </w:rPr>
+        <w:t>W</w:t>
+      </w:r>
+      <w:r>
+        <w:rPr>
+          <w:i/>
+          <w:iCs/>
+        </w:rPr>
+        <w:t>hat</w:t>
+      </w:r>
+      <w:r>
+        <w:rPr>
+          <w:i/>
+          <w:iCs/>
+        </w:rPr>
+        <w:t xml:space="preserve"> percentage of FDA-approved generics are considered therapeutically equivalent to their reference listed drug</w:t>
+      </w:r>
+      <w:r>
+        <w:rPr>
+          <w:i/>
+          <w:iCs/>
+        </w:rPr>
+        <w:t xml:space="preserve"> (RLD)</w:t>
+      </w:r>
+      <w:r>
+        <w:rPr>
+          <w:i/>
+          <w:iCs/>
+        </w:rPr>
+        <w:t>? Which percentage is not?</w:t>
+      </w:r>
+    </w:p>
+    <w:p>
+      <w:pPr>
+        <w:pStyle w:val="Prrafodelista"/>
+        <w:jc w:val="both"/>
+      </w:pPr>
+    </w:p>
+    <w:p>
+      <w:pPr>
+        <w:pStyle w:val="Prrafodelista"/>
+        <w:numPr>
+          <w:ilvl w:val="0"/>
+          <w:numId w:val="4"/>
+        </w:numPr>
+        <w:jc w:val="both"/>
+        <w:rPr>
+          <w:i/>
+          <w:iCs/>
+        </w:rPr>
+      </w:pPr>
+      <w:r>
+        <w:rPr>
+          <w:i/>
+          <w:iCs/>
+        </w:rPr>
+        <w:t>Wh</w:t>
+      </w:r>
+      <w:r>
+        <w:rPr>
+          <w:i/>
+          <w:iCs/>
+        </w:rPr>
+        <w:t>ich</w:t>
+      </w:r>
+      <w:r>
+        <w:rPr>
+          <w:i/>
+          <w:iCs/>
+        </w:rPr>
+        <w:t xml:space="preserve"> has been the FDA approval tendency over the past years?</w:t>
+      </w:r>
+    </w:p>
+    <w:p>
+      <w:pPr>
+        <w:pStyle w:val="Prrafodelista"/>
+        <w:rPr>
+          <w:i/>
+          <w:iCs/>
+        </w:rPr>
+      </w:pPr>
+    </w:p>
+    <w:p>
+      <w:pPr>
+        <w:pStyle w:val="Prrafodelista"/>
+        <w:jc w:val="both"/>
+        <w:rPr>
+          <w:i/>
+          <w:iCs/>
+        </w:rPr>
+      </w:pPr>
+    </w:p>
+    <w:p>
+      <w:pPr>
+        <w:pStyle w:val="Prrafodelista"/>
+        <w:numPr>
+          <w:ilvl w:val="0"/>
+          <w:numId w:val="4"/>
+        </w:numPr>
+        <w:jc w:val="both"/>
+        <w:rPr>
+          <w:i/>
+          <w:iCs/>
+        </w:rPr>
+      </w:pPr>
+      <w:r>
+        <w:rPr>
+          <w:i/>
+          <w:iCs/>
+        </w:rPr>
+        <w:t>W</w:t>
+      </w:r>
+      <w:r>
+        <w:rPr>
+          <w:i/>
+          <w:iCs/>
+        </w:rPr>
+        <w:t>h</w:t>
+      </w:r>
+      <w:r>
+        <w:rPr>
+          <w:i/>
+          <w:iCs/>
+        </w:rPr>
+        <w:t>at</w:t>
+      </w:r>
+      <w:r>
+        <w:rPr>
+          <w:i/>
+          <w:iCs/>
+        </w:rPr>
+        <w:t xml:space="preserve"> percentage of RLDs are considered RS by the FDA?</w:t>
+      </w:r>
+    </w:p>
+    <w:p>
+      <w:pPr>
+        <w:pStyle w:val="Prrafodelista"/>
+        <w:jc w:val="both"/>
+        <w:rPr>
+          <w:i/>
+          <w:iCs/>
+        </w:rPr>
+      </w:pPr>
+    </w:p>
+    <w:p>
+      <w:pPr>
+        <w:pStyle w:val="Prrafodelista"/>
+        <w:jc w:val="both"/>
+        <w:rPr>
+          <w:i/>
+          <w:iCs/>
+        </w:rPr>
+      </w:pPr>
+    </w:p>
+    <w:p>
+      <w:pPr>
+        <w:pStyle w:val="Prrafodelista"/>
+        <w:numPr>
+          <w:ilvl w:val="0"/>
+          <w:numId w:val="4"/>
+        </w:numPr>
+        <w:jc w:val="both"/>
+        <w:rPr>
+          <w:i/>
+          <w:iCs/>
+        </w:rPr>
+      </w:pPr>
+      <w:r>
+        <w:rPr>
+          <w:i/>
+          <w:iCs/>
+        </w:rPr>
+        <w:t>Which firms have the highest numbers of FDA discontinued drugs?</w:t>
+      </w:r>
+    </w:p>
+    <w:p>
+      <w:pPr>
+        <w:jc w:val="both"/>
+      </w:pPr>
     </w:p>
     <w:p>
       <w:pPr>
@@ -1837,6 +5881,119 @@
     </w:lvl>
   </w:abstractNum>
   <w:abstractNum w:abstractNumId="3" w15:restartNumberingAfterBreak="0">
+    <w:nsid w:val="671A1FC5"/>
+    <w:multiLevelType w:val="hybridMultilevel"/>
+    <w:tmpl w:val="169019A8"/>
+    <w:lvl w:ilvl="0" w:tplc="0C0A0001">
+      <w:start w:val="1"/>
+      <w:numFmt w:val="bullet"/>
+      <w:lvlText w:val=""/>
+      <w:lvlJc w:val="left"/>
+      <w:pPr>
+        <w:ind w:left="1440" w:hanging="360"/>
+      </w:pPr>
+      <w:rPr>
+        <w:rFonts w:ascii="Symbol" w:hAnsi="Symbol" w:hint="default"/>
+      </w:rPr>
+    </w:lvl>
+    <w:lvl w:ilvl="1" w:tplc="0C0A0003" w:tentative="1">
+      <w:start w:val="1"/>
+      <w:numFmt w:val="bullet"/>
+      <w:lvlText w:val="o"/>
+      <w:lvlJc w:val="left"/>
+      <w:pPr>
+        <w:ind w:left="2160" w:hanging="360"/>
+      </w:pPr>
+      <w:rPr>
+        <w:rFonts w:ascii="Courier New" w:hAnsi="Courier New" w:cs="Courier New" w:hint="default"/>
+      </w:rPr>
+    </w:lvl>
+    <w:lvl w:ilvl="2" w:tplc="0C0A0005" w:tentative="1">
+      <w:start w:val="1"/>
+      <w:numFmt w:val="bullet"/>
+      <w:lvlText w:val=""/>
+      <w:lvlJc w:val="left"/>
+      <w:pPr>
+        <w:ind w:left="2880" w:hanging="360"/>
+      </w:pPr>
+      <w:rPr>
+        <w:rFonts w:ascii="Wingdings" w:hAnsi="Wingdings" w:hint="default"/>
+      </w:rPr>
+    </w:lvl>
+    <w:lvl w:ilvl="3" w:tplc="0C0A0001" w:tentative="1">
+      <w:start w:val="1"/>
+      <w:numFmt w:val="bullet"/>
+      <w:lvlText w:val=""/>
+      <w:lvlJc w:val="left"/>
+      <w:pPr>
+        <w:ind w:left="3600" w:hanging="360"/>
+      </w:pPr>
+      <w:rPr>
+        <w:rFonts w:ascii="Symbol" w:hAnsi="Symbol" w:hint="default"/>
+      </w:rPr>
+    </w:lvl>
+    <w:lvl w:ilvl="4" w:tplc="0C0A0003" w:tentative="1">
+      <w:start w:val="1"/>
+      <w:numFmt w:val="bullet"/>
+      <w:lvlText w:val="o"/>
+      <w:lvlJc w:val="left"/>
+      <w:pPr>
+        <w:ind w:left="4320" w:hanging="360"/>
+      </w:pPr>
+      <w:rPr>
+        <w:rFonts w:ascii="Courier New" w:hAnsi="Courier New" w:cs="Courier New" w:hint="default"/>
+      </w:rPr>
+    </w:lvl>
+    <w:lvl w:ilvl="5" w:tplc="0C0A0005" w:tentative="1">
+      <w:start w:val="1"/>
+      <w:numFmt w:val="bullet"/>
+      <w:lvlText w:val=""/>
+      <w:lvlJc w:val="left"/>
+      <w:pPr>
+        <w:ind w:left="5040" w:hanging="360"/>
+      </w:pPr>
+      <w:rPr>
+        <w:rFonts w:ascii="Wingdings" w:hAnsi="Wingdings" w:hint="default"/>
+      </w:rPr>
+    </w:lvl>
+    <w:lvl w:ilvl="6" w:tplc="0C0A0001" w:tentative="1">
+      <w:start w:val="1"/>
+      <w:numFmt w:val="bullet"/>
+      <w:lvlText w:val=""/>
+      <w:lvlJc w:val="left"/>
+      <w:pPr>
+        <w:ind w:left="5760" w:hanging="360"/>
+      </w:pPr>
+      <w:rPr>
+        <w:rFonts w:ascii="Symbol" w:hAnsi="Symbol" w:hint="default"/>
+      </w:rPr>
+    </w:lvl>
+    <w:lvl w:ilvl="7" w:tplc="0C0A0003" w:tentative="1">
+      <w:start w:val="1"/>
+      <w:numFmt w:val="bullet"/>
+      <w:lvlText w:val="o"/>
+      <w:lvlJc w:val="left"/>
+      <w:pPr>
+        <w:ind w:left="6480" w:hanging="360"/>
+      </w:pPr>
+      <w:rPr>
+        <w:rFonts w:ascii="Courier New" w:hAnsi="Courier New" w:cs="Courier New" w:hint="default"/>
+      </w:rPr>
+    </w:lvl>
+    <w:lvl w:ilvl="8" w:tplc="0C0A0005" w:tentative="1">
+      <w:start w:val="1"/>
+      <w:numFmt w:val="bullet"/>
+      <w:lvlText w:val=""/>
+      <w:lvlJc w:val="left"/>
+      <w:pPr>
+        <w:ind w:left="7200" w:hanging="360"/>
+      </w:pPr>
+      <w:rPr>
+        <w:rFonts w:ascii="Wingdings" w:hAnsi="Wingdings" w:hint="default"/>
+      </w:rPr>
+    </w:lvl>
+  </w:abstractNum>
+  <w:abstractNum w:abstractNumId="4" w15:restartNumberingAfterBreak="0">
     <w:nsid w:val="6FF13719"/>
     <w:multiLevelType w:val="hybridMultilevel"/>
     <w:tmpl w:val="BDBC446A"/>
@@ -1952,13 +6109,16 @@
     <w:abstractNumId w:val="2"/>
   </w:num>
   <w:num w:numId="2" w16cid:durableId="1495030064">
-    <w:abstractNumId w:val="3"/>
+    <w:abstractNumId w:val="4"/>
   </w:num>
   <w:num w:numId="3" w16cid:durableId="1476097235">
     <w:abstractNumId w:val="0"/>
   </w:num>
   <w:num w:numId="4" w16cid:durableId="1462460415">
     <w:abstractNumId w:val="1"/>
+  </w:num>
+  <w:num w:numId="5" w16cid:durableId="1186943040">
+    <w:abstractNumId w:val="3"/>
   </w:num>
 </w:numbering>
 </file>
@@ -2568,7 +6728,6 @@
   <w:style w:type="character" w:default="1" w:styleId="Fuentedeprrafopredeter">
     <w:name w:val="Default Paragraph Font"/>
     <w:uiPriority w:val="1"/>
-    <w:semiHidden/>
     <w:unhideWhenUsed/>
   </w:style>
   <w:style w:type="table" w:default="1" w:styleId="Tablanormal">

</xml_diff>

<commit_message>
Further EDA on Product Table is performed.
</commit_message>
<xml_diff>
--- a/3_Project_Notes/Pre_Analysis_Clean_Transf_EDA_Notes.docx
+++ b/3_Project_Notes/Pre_Analysis_Clean_Transf_EDA_Notes.docx
@@ -3062,39 +3062,7 @@
           <w:iCs/>
           <w:color w:val="0070C0"/>
         </w:rPr>
-        <w:t xml:space="preserve">If we compare FDA-approved </w:t>
-      </w:r>
-      <w:r>
-        <w:rPr>
-          <w:i/>
-          <w:iCs/>
-          <w:color w:val="0070C0"/>
-        </w:rPr>
-        <w:t>Rx</w:t>
-      </w:r>
-      <w:r>
-        <w:rPr>
-          <w:i/>
-          <w:iCs/>
-          <w:color w:val="0070C0"/>
-        </w:rPr>
-        <w:t xml:space="preserve"> and </w:t>
-      </w:r>
-      <w:r>
-        <w:rPr>
-          <w:i/>
-          <w:iCs/>
-          <w:color w:val="0070C0"/>
-        </w:rPr>
-        <w:t>OTCs</w:t>
-      </w:r>
-      <w:r>
-        <w:rPr>
-          <w:i/>
-          <w:iCs/>
-          <w:color w:val="0070C0"/>
-        </w:rPr>
-        <w:t xml:space="preserve">, </w:t>
+        <w:t xml:space="preserve">If we compare FDA-approved Rx and OTCs, </w:t>
       </w:r>
       <w:r>
         <w:rPr>
@@ -3312,23 +3280,7 @@
           <w:iCs/>
           <w:color w:val="0070C0"/>
         </w:rPr>
-        <w:t>(1</w:t>
-      </w:r>
-      <w:r>
-        <w:rPr>
-          <w:i/>
-          <w:iCs/>
-          <w:color w:val="0070C0"/>
-        </w:rPr>
-        <w:t>5</w:t>
-      </w:r>
-      <w:r>
-        <w:rPr>
-          <w:i/>
-          <w:iCs/>
-          <w:color w:val="0070C0"/>
-        </w:rPr>
-        <w:t>8</w:t>
+        <w:t>(158</w:t>
       </w:r>
       <w:r>
         <w:rPr>
@@ -3344,15 +3296,7 @@
           <w:iCs/>
           <w:color w:val="0070C0"/>
         </w:rPr>
-        <w:t>)</w:t>
-      </w:r>
-      <w:r>
-        <w:rPr>
-          <w:i/>
-          <w:iCs/>
-          <w:color w:val="0070C0"/>
-        </w:rPr>
-        <w:t>,</w:t>
+        <w:t>),</w:t>
       </w:r>
       <w:r>
         <w:rPr>
@@ -3380,15 +3324,7 @@
           <w:iCs/>
           <w:color w:val="0070C0"/>
         </w:rPr>
-        <w:t>(1</w:t>
-      </w:r>
-      <w:r>
-        <w:rPr>
-          <w:i/>
-          <w:iCs/>
-          <w:color w:val="0070C0"/>
-        </w:rPr>
-        <w:t>24</w:t>
+        <w:t>(124</w:t>
       </w:r>
       <w:r>
         <w:rPr>
@@ -3432,15 +3368,7 @@
           <w:iCs/>
           <w:color w:val="0070C0"/>
         </w:rPr>
-        <w:t>(1</w:t>
-      </w:r>
-      <w:r>
-        <w:rPr>
-          <w:i/>
-          <w:iCs/>
-          <w:color w:val="0070C0"/>
-        </w:rPr>
-        <w:t>16</w:t>
+        <w:t>(116</w:t>
       </w:r>
       <w:r>
         <w:rPr>
@@ -3484,15 +3412,7 @@
           <w:iCs/>
           <w:color w:val="0070C0"/>
         </w:rPr>
-        <w:t>(1</w:t>
-      </w:r>
-      <w:r>
-        <w:rPr>
-          <w:i/>
-          <w:iCs/>
-          <w:color w:val="0070C0"/>
-        </w:rPr>
-        <w:t>10</w:t>
+        <w:t>(110</w:t>
       </w:r>
       <w:r>
         <w:rPr>
@@ -3678,12 +3598,329 @@
           <w:iCs/>
           <w:color w:val="0070C0"/>
         </w:rPr>
+        <w:t xml:space="preserve">Hikma </w:t>
+      </w:r>
+      <w:r>
+        <w:rPr>
+          <w:i/>
+          <w:iCs/>
+          <w:color w:val="0070C0"/>
+        </w:rPr>
+        <w:t>(429),</w:t>
+      </w:r>
+      <w:r>
+        <w:rPr>
+          <w:b/>
+          <w:bCs/>
+          <w:i/>
+          <w:iCs/>
+          <w:color w:val="0070C0"/>
+        </w:rPr>
+        <w:t xml:space="preserve"> </w:t>
+      </w:r>
+      <w:r>
+        <w:rPr>
+          <w:b/>
+          <w:bCs/>
+          <w:i/>
+          <w:iCs/>
+          <w:color w:val="0070C0"/>
+        </w:rPr>
+        <w:t xml:space="preserve">Zydus Pharmaceuticals </w:t>
+      </w:r>
+      <w:r>
+        <w:rPr>
+          <w:i/>
+          <w:iCs/>
+          <w:color w:val="0070C0"/>
+        </w:rPr>
+        <w:t>(400),</w:t>
+      </w:r>
+      <w:r>
+        <w:rPr>
+          <w:b/>
+          <w:bCs/>
+          <w:i/>
+          <w:iCs/>
+          <w:color w:val="0070C0"/>
+        </w:rPr>
+        <w:t xml:space="preserve"> A</w:t>
+      </w:r>
+      <w:r>
+        <w:rPr>
+          <w:b/>
+          <w:bCs/>
+          <w:i/>
+          <w:iCs/>
+          <w:color w:val="0070C0"/>
+        </w:rPr>
+        <w:t xml:space="preserve">lembic </w:t>
+      </w:r>
+      <w:r>
+        <w:rPr>
+          <w:i/>
+          <w:iCs/>
+          <w:color w:val="0070C0"/>
+        </w:rPr>
+        <w:t>(349) and</w:t>
+      </w:r>
+      <w:r>
+        <w:rPr>
+          <w:b/>
+          <w:bCs/>
+          <w:i/>
+          <w:iCs/>
+          <w:color w:val="0070C0"/>
+        </w:rPr>
+        <w:t xml:space="preserve"> </w:t>
+      </w:r>
+      <w:r>
+        <w:rPr>
+          <w:b/>
+          <w:bCs/>
+          <w:i/>
+          <w:iCs/>
+          <w:color w:val="0070C0"/>
+        </w:rPr>
+        <w:t xml:space="preserve">Chartwell Rx </w:t>
+      </w:r>
+      <w:r>
+        <w:rPr>
+          <w:i/>
+          <w:iCs/>
+          <w:color w:val="0070C0"/>
+        </w:rPr>
+        <w:t>(343)</w:t>
+      </w:r>
+      <w:r>
+        <w:rPr>
+          <w:i/>
+          <w:iCs/>
+          <w:color w:val="0070C0"/>
+        </w:rPr>
+        <w:t>.</w:t>
+      </w:r>
+      <w:r>
+        <w:rPr>
+          <w:i/>
+          <w:iCs/>
+          <w:color w:val="0070C0"/>
+        </w:rPr>
+        <w:t xml:space="preserve"> Aurobindo, Zydus, Alembic are Indian companies.</w:t>
+      </w:r>
+      <w:r>
+        <w:rPr>
+          <w:i/>
+          <w:iCs/>
+          <w:color w:val="0070C0"/>
+        </w:rPr>
+        <w:t xml:space="preserve"> </w:t>
+      </w:r>
+      <w:r>
+        <w:rPr>
+          <w:i/>
+          <w:iCs/>
+          <w:color w:val="0070C0"/>
+        </w:rPr>
+        <w:t xml:space="preserve">Therefore, strong presence of Indian companies in this market, in fact, </w:t>
+      </w:r>
+      <w:r>
+        <w:rPr>
+          <w:i/>
+          <w:iCs/>
+          <w:color w:val="0070C0"/>
+        </w:rPr>
+        <w:t xml:space="preserve">only </w:t>
+      </w:r>
+      <w:r>
+        <w:rPr>
+          <w:i/>
+          <w:iCs/>
+          <w:color w:val="0070C0"/>
+        </w:rPr>
+        <w:t>th</w:t>
+      </w:r>
+      <w:r>
+        <w:rPr>
+          <w:i/>
+          <w:iCs/>
+          <w:color w:val="0070C0"/>
+        </w:rPr>
+        <w:t>ese 3 companies own the 8.2% of the whole FDA-approved generics portfolio.</w:t>
+      </w:r>
+    </w:p>
+    <w:p>
+      <w:pPr>
+        <w:ind w:left="708"/>
+        <w:jc w:val="both"/>
+        <w:rPr>
+          <w:color w:val="0070C0"/>
+        </w:rPr>
+      </w:pPr>
+      <w:r>
+        <w:rPr>
+          <w:b/>
+          <w:bCs/>
+          <w:i/>
+          <w:iCs/>
+          <w:color w:val="0070C0"/>
+        </w:rPr>
+        <w:t>Aurobindo Pharma LTD</w:t>
+      </w:r>
+      <w:r>
+        <w:rPr>
+          <w:i/>
+          <w:iCs/>
+          <w:color w:val="0070C0"/>
+        </w:rPr>
+        <w:t xml:space="preserve"> (</w:t>
+      </w:r>
+      <w:r>
+        <w:rPr>
+          <w:i/>
+          <w:iCs/>
+          <w:color w:val="0070C0"/>
+        </w:rPr>
+        <w:t>799</w:t>
+      </w:r>
+      <w:r>
+        <w:rPr>
+          <w:i/>
+          <w:iCs/>
+          <w:color w:val="0070C0"/>
+        </w:rPr>
+        <w:t>, 3.</w:t>
+      </w:r>
+      <w:r>
+        <w:rPr>
+          <w:i/>
+          <w:iCs/>
+          <w:color w:val="0070C0"/>
+        </w:rPr>
+        <w:t>4</w:t>
+      </w:r>
+      <w:r>
+        <w:rPr>
+          <w:i/>
+          <w:iCs/>
+          <w:color w:val="0070C0"/>
+        </w:rPr>
+        <w:t>%</w:t>
+      </w:r>
+      <w:r>
+        <w:rPr>
+          <w:i/>
+          <w:iCs/>
+          <w:color w:val="0070C0"/>
+        </w:rPr>
+        <w:t>),</w:t>
+      </w:r>
+      <w:r>
+        <w:rPr>
+          <w:b/>
+          <w:bCs/>
+          <w:i/>
+          <w:iCs/>
+          <w:color w:val="0070C0"/>
+        </w:rPr>
+        <w:t xml:space="preserve"> </w:t>
+      </w:r>
+      <w:r>
+        <w:rPr>
+          <w:b/>
+          <w:bCs/>
+          <w:i/>
+          <w:iCs/>
+          <w:color w:val="0070C0"/>
+        </w:rPr>
+        <w:t xml:space="preserve">Zydus Pharmaceuticals </w:t>
+      </w:r>
+      <w:r>
+        <w:rPr>
+          <w:i/>
+          <w:iCs/>
+          <w:color w:val="0070C0"/>
+        </w:rPr>
+        <w:t>(</w:t>
+      </w:r>
+      <w:r>
+        <w:rPr>
+          <w:i/>
+          <w:iCs/>
+          <w:color w:val="0070C0"/>
+        </w:rPr>
+        <w:t>556</w:t>
+      </w:r>
+      <w:r>
+        <w:rPr>
+          <w:i/>
+          <w:iCs/>
+          <w:color w:val="0070C0"/>
+        </w:rPr>
+        <w:t xml:space="preserve">, </w:t>
+      </w:r>
+      <w:r>
+        <w:rPr>
+          <w:i/>
+          <w:iCs/>
+          <w:color w:val="0070C0"/>
+        </w:rPr>
+        <w:t>2</w:t>
+      </w:r>
+      <w:r>
+        <w:rPr>
+          <w:i/>
+          <w:iCs/>
+          <w:color w:val="0070C0"/>
+        </w:rPr>
+        <w:t>.</w:t>
+      </w:r>
+      <w:r>
+        <w:rPr>
+          <w:i/>
+          <w:iCs/>
+          <w:color w:val="0070C0"/>
+        </w:rPr>
+        <w:t>4</w:t>
+      </w:r>
+      <w:r>
+        <w:rPr>
+          <w:i/>
+          <w:iCs/>
+          <w:color w:val="0070C0"/>
+        </w:rPr>
+        <w:t>%</w:t>
+      </w:r>
+      <w:r>
+        <w:rPr>
+          <w:i/>
+          <w:iCs/>
+          <w:color w:val="0070C0"/>
+        </w:rPr>
+        <w:t>),</w:t>
+      </w:r>
+      <w:r>
+        <w:rPr>
+          <w:b/>
+          <w:bCs/>
+          <w:i/>
+          <w:iCs/>
+          <w:color w:val="0070C0"/>
+        </w:rPr>
+        <w:t xml:space="preserve"> </w:t>
+      </w:r>
+      <w:r>
+        <w:rPr>
+          <w:b/>
+          <w:bCs/>
+          <w:i/>
+          <w:iCs/>
+          <w:color w:val="0070C0"/>
+        </w:rPr>
         <w:t>Hikma</w:t>
       </w:r>
       <w:r>
         <w:rPr>
-          <w:b/>
-          <w:bCs/>
           <w:i/>
           <w:iCs/>
           <w:color w:val="0070C0"/>
@@ -3704,7 +3941,31 @@
           <w:iCs/>
           <w:color w:val="0070C0"/>
         </w:rPr>
-        <w:t>429</w:t>
+        <w:t>446</w:t>
+      </w:r>
+      <w:r>
+        <w:rPr>
+          <w:i/>
+          <w:iCs/>
+          <w:color w:val="0070C0"/>
+        </w:rPr>
+        <w:t xml:space="preserve">, </w:t>
+      </w:r>
+      <w:r>
+        <w:rPr>
+          <w:i/>
+          <w:iCs/>
+          <w:color w:val="0070C0"/>
+        </w:rPr>
+        <w:t>1.9</w:t>
+      </w:r>
+      <w:r>
+        <w:rPr>
+          <w:i/>
+          <w:iCs/>
+          <w:color w:val="0070C0"/>
+        </w:rPr>
+        <w:t>%</w:t>
       </w:r>
       <w:r>
         <w:rPr>
@@ -3722,17 +3983,75 @@
           <w:iCs/>
           <w:color w:val="0070C0"/>
         </w:rPr>
+        <w:t xml:space="preserve"> Sandoz</w:t>
+      </w:r>
+      <w:r>
+        <w:rPr>
+          <w:b/>
+          <w:bCs/>
+          <w:i/>
+          <w:iCs/>
+          <w:color w:val="0070C0"/>
+        </w:rPr>
         <w:t xml:space="preserve"> </w:t>
       </w:r>
       <w:r>
         <w:rPr>
-          <w:b/>
-          <w:bCs/>
-          <w:i/>
-          <w:iCs/>
-          <w:color w:val="0070C0"/>
-        </w:rPr>
-        <w:t>Zydus Pharmaceuticals</w:t>
+          <w:i/>
+          <w:iCs/>
+          <w:color w:val="0070C0"/>
+        </w:rPr>
+        <w:t>(</w:t>
+      </w:r>
+      <w:r>
+        <w:rPr>
+          <w:i/>
+          <w:iCs/>
+          <w:color w:val="0070C0"/>
+        </w:rPr>
+        <w:t>417</w:t>
+      </w:r>
+      <w:r>
+        <w:rPr>
+          <w:i/>
+          <w:iCs/>
+          <w:color w:val="0070C0"/>
+        </w:rPr>
+        <w:t xml:space="preserve">, </w:t>
+      </w:r>
+      <w:r>
+        <w:rPr>
+          <w:i/>
+          <w:iCs/>
+          <w:color w:val="0070C0"/>
+        </w:rPr>
+        <w:t>1.8</w:t>
+      </w:r>
+      <w:r>
+        <w:rPr>
+          <w:i/>
+          <w:iCs/>
+          <w:color w:val="0070C0"/>
+        </w:rPr>
+        <w:t>%</w:t>
+      </w:r>
+      <w:r>
+        <w:rPr>
+          <w:i/>
+          <w:iCs/>
+          <w:color w:val="0070C0"/>
+        </w:rPr>
+        <w:t>) and</w:t>
+      </w:r>
+      <w:r>
+        <w:rPr>
+          <w:b/>
+          <w:bCs/>
+          <w:i/>
+          <w:iCs/>
+          <w:color w:val="0070C0"/>
+        </w:rPr>
+        <w:t xml:space="preserve"> Fresenius Kabi</w:t>
       </w:r>
       <w:r>
         <w:rPr>
@@ -3758,7 +4077,144 @@
           <w:iCs/>
           <w:color w:val="0070C0"/>
         </w:rPr>
-        <w:t>400</w:t>
+        <w:t>404</w:t>
+      </w:r>
+      <w:r>
+        <w:rPr>
+          <w:i/>
+          <w:iCs/>
+          <w:color w:val="0070C0"/>
+        </w:rPr>
+        <w:t xml:space="preserve">, </w:t>
+      </w:r>
+      <w:r>
+        <w:rPr>
+          <w:i/>
+          <w:iCs/>
+          <w:color w:val="0070C0"/>
+        </w:rPr>
+        <w:t>1.7</w:t>
+      </w:r>
+      <w:r>
+        <w:rPr>
+          <w:i/>
+          <w:iCs/>
+          <w:color w:val="0070C0"/>
+        </w:rPr>
+        <w:t>%</w:t>
+      </w:r>
+      <w:r>
+        <w:rPr>
+          <w:i/>
+          <w:iCs/>
+          <w:color w:val="0070C0"/>
+        </w:rPr>
+        <w:t>)</w:t>
+      </w:r>
+      <w:r>
+        <w:rPr>
+          <w:i/>
+          <w:iCs/>
+          <w:color w:val="0070C0"/>
+        </w:rPr>
+        <w:t xml:space="preserve"> are the top 5 firms owning the highest number of FDA-approved </w:t>
+      </w:r>
+      <w:r>
+        <w:rPr>
+          <w:b/>
+          <w:bCs/>
+          <w:i/>
+          <w:iCs/>
+          <w:color w:val="0070C0"/>
+        </w:rPr>
+        <w:t xml:space="preserve">Rx </w:t>
+      </w:r>
+      <w:r>
+        <w:rPr>
+          <w:color w:val="0070C0"/>
+        </w:rPr>
+        <w:t>drugs</w:t>
+      </w:r>
+      <w:r>
+        <w:rPr>
+          <w:color w:val="0070C0"/>
+        </w:rPr>
+        <w:t>.</w:t>
+      </w:r>
+    </w:p>
+    <w:p>
+      <w:pPr>
+        <w:ind w:left="708"/>
+        <w:jc w:val="both"/>
+        <w:rPr>
+          <w:color w:val="0070C0"/>
+        </w:rPr>
+      </w:pPr>
+      <w:r>
+        <w:rPr>
+          <w:b/>
+          <w:bCs/>
+          <w:i/>
+          <w:iCs/>
+          <w:color w:val="0070C0"/>
+        </w:rPr>
+        <w:t>Aurobindo Pharma LTD</w:t>
+      </w:r>
+      <w:r>
+        <w:rPr>
+          <w:i/>
+          <w:iCs/>
+          <w:color w:val="0070C0"/>
+        </w:rPr>
+        <w:t xml:space="preserve"> (</w:t>
+      </w:r>
+      <w:r>
+        <w:rPr>
+          <w:i/>
+          <w:iCs/>
+          <w:color w:val="0070C0"/>
+        </w:rPr>
+        <w:t>56</w:t>
+      </w:r>
+      <w:r>
+        <w:rPr>
+          <w:i/>
+          <w:iCs/>
+          <w:color w:val="0070C0"/>
+        </w:rPr>
+        <w:t xml:space="preserve">, </w:t>
+      </w:r>
+      <w:r>
+        <w:rPr>
+          <w:i/>
+          <w:iCs/>
+          <w:color w:val="0070C0"/>
+        </w:rPr>
+        <w:t>7</w:t>
+      </w:r>
+      <w:r>
+        <w:rPr>
+          <w:i/>
+          <w:iCs/>
+          <w:color w:val="0070C0"/>
+        </w:rPr>
+        <w:t>.</w:t>
+      </w:r>
+      <w:r>
+        <w:rPr>
+          <w:i/>
+          <w:iCs/>
+          <w:color w:val="0070C0"/>
+        </w:rPr>
+        <w:t>2</w:t>
+      </w:r>
+      <w:r>
+        <w:rPr>
+          <w:i/>
+          <w:iCs/>
+          <w:color w:val="0070C0"/>
+        </w:rPr>
+        <w:t>%</w:t>
       </w:r>
       <w:r>
         <w:rPr>
@@ -3776,30 +4232,20 @@
           <w:iCs/>
           <w:color w:val="0070C0"/>
         </w:rPr>
-        <w:t xml:space="preserve"> A</w:t>
-      </w:r>
-      <w:r>
-        <w:rPr>
-          <w:b/>
-          <w:bCs/>
-          <w:i/>
-          <w:iCs/>
-          <w:color w:val="0070C0"/>
-        </w:rPr>
-        <w:t>lembic</w:t>
-      </w:r>
-      <w:r>
-        <w:rPr>
-          <w:b/>
-          <w:bCs/>
-          <w:i/>
-          <w:iCs/>
-          <w:color w:val="0070C0"/>
-        </w:rPr>
         <w:t xml:space="preserve"> </w:t>
       </w:r>
       <w:r>
         <w:rPr>
+          <w:b/>
+          <w:bCs/>
+          <w:i/>
+          <w:iCs/>
+          <w:color w:val="0070C0"/>
+        </w:rPr>
+        <w:t xml:space="preserve">P&amp;L Development </w:t>
+      </w:r>
+      <w:r>
+        <w:rPr>
           <w:i/>
           <w:iCs/>
           <w:color w:val="0070C0"/>
@@ -3812,7 +4258,211 @@
           <w:iCs/>
           <w:color w:val="0070C0"/>
         </w:rPr>
-        <w:t>349</w:t>
+        <w:t>43</w:t>
+      </w:r>
+      <w:r>
+        <w:rPr>
+          <w:i/>
+          <w:iCs/>
+          <w:color w:val="0070C0"/>
+        </w:rPr>
+        <w:t xml:space="preserve">, </w:t>
+      </w:r>
+      <w:r>
+        <w:rPr>
+          <w:i/>
+          <w:iCs/>
+          <w:color w:val="0070C0"/>
+        </w:rPr>
+        <w:t>5</w:t>
+      </w:r>
+      <w:r>
+        <w:rPr>
+          <w:i/>
+          <w:iCs/>
+          <w:color w:val="0070C0"/>
+        </w:rPr>
+        <w:t>.</w:t>
+      </w:r>
+      <w:r>
+        <w:rPr>
+          <w:i/>
+          <w:iCs/>
+          <w:color w:val="0070C0"/>
+        </w:rPr>
+        <w:t>5</w:t>
+      </w:r>
+      <w:r>
+        <w:rPr>
+          <w:i/>
+          <w:iCs/>
+          <w:color w:val="0070C0"/>
+        </w:rPr>
+        <w:t>%</w:t>
+      </w:r>
+      <w:r>
+        <w:rPr>
+          <w:i/>
+          <w:iCs/>
+          <w:color w:val="0070C0"/>
+        </w:rPr>
+        <w:t>),</w:t>
+      </w:r>
+      <w:r>
+        <w:rPr>
+          <w:b/>
+          <w:bCs/>
+          <w:i/>
+          <w:iCs/>
+          <w:color w:val="0070C0"/>
+        </w:rPr>
+        <w:t xml:space="preserve"> </w:t>
+      </w:r>
+      <w:r>
+        <w:rPr>
+          <w:b/>
+          <w:bCs/>
+          <w:i/>
+          <w:iCs/>
+          <w:color w:val="0070C0"/>
+        </w:rPr>
+        <w:t>Perrigo</w:t>
+      </w:r>
+      <w:r>
+        <w:rPr>
+          <w:i/>
+          <w:iCs/>
+          <w:color w:val="0070C0"/>
+        </w:rPr>
+        <w:t xml:space="preserve"> (</w:t>
+      </w:r>
+      <w:r>
+        <w:rPr>
+          <w:i/>
+          <w:iCs/>
+          <w:color w:val="0070C0"/>
+        </w:rPr>
+        <w:t>39</w:t>
+      </w:r>
+      <w:r>
+        <w:rPr>
+          <w:i/>
+          <w:iCs/>
+          <w:color w:val="0070C0"/>
+        </w:rPr>
+        <w:t xml:space="preserve">, </w:t>
+      </w:r>
+      <w:r>
+        <w:rPr>
+          <w:i/>
+          <w:iCs/>
+          <w:color w:val="0070C0"/>
+        </w:rPr>
+        <w:t>5</w:t>
+      </w:r>
+      <w:r>
+        <w:rPr>
+          <w:i/>
+          <w:iCs/>
+          <w:color w:val="0070C0"/>
+        </w:rPr>
+        <w:t>.</w:t>
+      </w:r>
+      <w:r>
+        <w:rPr>
+          <w:i/>
+          <w:iCs/>
+          <w:color w:val="0070C0"/>
+        </w:rPr>
+        <w:t>0</w:t>
+      </w:r>
+      <w:r>
+        <w:rPr>
+          <w:i/>
+          <w:iCs/>
+          <w:color w:val="0070C0"/>
+        </w:rPr>
+        <w:t>%</w:t>
+      </w:r>
+      <w:r>
+        <w:rPr>
+          <w:i/>
+          <w:iCs/>
+          <w:color w:val="0070C0"/>
+        </w:rPr>
+        <w:t>),</w:t>
+      </w:r>
+      <w:r>
+        <w:rPr>
+          <w:b/>
+          <w:bCs/>
+          <w:i/>
+          <w:iCs/>
+          <w:color w:val="0070C0"/>
+        </w:rPr>
+        <w:t xml:space="preserve"> </w:t>
+      </w:r>
+      <w:proofErr w:type="spellStart"/>
+      <w:r>
+        <w:rPr>
+          <w:b/>
+          <w:bCs/>
+          <w:i/>
+          <w:iCs/>
+          <w:color w:val="0070C0"/>
+        </w:rPr>
+        <w:t>Haleon</w:t>
+      </w:r>
+      <w:proofErr w:type="spellEnd"/>
+      <w:r>
+        <w:rPr>
+          <w:b/>
+          <w:bCs/>
+          <w:i/>
+          <w:iCs/>
+          <w:color w:val="0070C0"/>
+        </w:rPr>
+        <w:t xml:space="preserve"> </w:t>
+      </w:r>
+      <w:r>
+        <w:rPr>
+          <w:i/>
+          <w:iCs/>
+          <w:color w:val="0070C0"/>
+        </w:rPr>
+        <w:t>(</w:t>
+      </w:r>
+      <w:r>
+        <w:rPr>
+          <w:i/>
+          <w:iCs/>
+          <w:color w:val="0070C0"/>
+        </w:rPr>
+        <w:t>38</w:t>
+      </w:r>
+      <w:r>
+        <w:rPr>
+          <w:i/>
+          <w:iCs/>
+          <w:color w:val="0070C0"/>
+        </w:rPr>
+        <w:t xml:space="preserve">, </w:t>
+      </w:r>
+      <w:r>
+        <w:rPr>
+          <w:i/>
+          <w:iCs/>
+          <w:color w:val="0070C0"/>
+        </w:rPr>
+        <w:t>4.9</w:t>
+      </w:r>
+      <w:r>
+        <w:rPr>
+          <w:i/>
+          <w:iCs/>
+          <w:color w:val="0070C0"/>
+        </w:rPr>
+        <w:t>%</w:t>
       </w:r>
       <w:r>
         <w:rPr>
@@ -3830,869 +4480,7 @@
           <w:iCs/>
           <w:color w:val="0070C0"/>
         </w:rPr>
-        <w:t xml:space="preserve"> </w:t>
-      </w:r>
-      <w:r>
-        <w:rPr>
-          <w:b/>
-          <w:bCs/>
-          <w:i/>
-          <w:iCs/>
-          <w:color w:val="0070C0"/>
-        </w:rPr>
-        <w:t>Chartwell Rx</w:t>
-      </w:r>
-      <w:r>
-        <w:rPr>
-          <w:b/>
-          <w:bCs/>
-          <w:i/>
-          <w:iCs/>
-          <w:color w:val="0070C0"/>
-        </w:rPr>
-        <w:t xml:space="preserve"> </w:t>
-      </w:r>
-      <w:r>
-        <w:rPr>
-          <w:i/>
-          <w:iCs/>
-          <w:color w:val="0070C0"/>
-        </w:rPr>
-        <w:t>(</w:t>
-      </w:r>
-      <w:r>
-        <w:rPr>
-          <w:i/>
-          <w:iCs/>
-          <w:color w:val="0070C0"/>
-        </w:rPr>
-        <w:t>343</w:t>
-      </w:r>
-      <w:r>
-        <w:rPr>
-          <w:i/>
-          <w:iCs/>
-          <w:color w:val="0070C0"/>
-        </w:rPr>
-        <w:t>)</w:t>
-      </w:r>
-      <w:r>
-        <w:rPr>
-          <w:i/>
-          <w:iCs/>
-          <w:color w:val="0070C0"/>
-        </w:rPr>
-        <w:t>.</w:t>
-      </w:r>
-      <w:r>
-        <w:rPr>
-          <w:i/>
-          <w:iCs/>
-          <w:color w:val="0070C0"/>
-        </w:rPr>
-        <w:t xml:space="preserve"> Aurobindo, Zydus, Alembic are Indian companies.</w:t>
-      </w:r>
-      <w:r>
-        <w:rPr>
-          <w:i/>
-          <w:iCs/>
-          <w:color w:val="0070C0"/>
-        </w:rPr>
-        <w:t xml:space="preserve"> </w:t>
-      </w:r>
-      <w:r>
-        <w:rPr>
-          <w:i/>
-          <w:iCs/>
-          <w:color w:val="0070C0"/>
-        </w:rPr>
-        <w:t xml:space="preserve">Therefore, strong presence of Indian companies in this market, in fact, </w:t>
-      </w:r>
-      <w:r>
-        <w:rPr>
-          <w:i/>
-          <w:iCs/>
-          <w:color w:val="0070C0"/>
-        </w:rPr>
-        <w:t xml:space="preserve">only </w:t>
-      </w:r>
-      <w:r>
-        <w:rPr>
-          <w:i/>
-          <w:iCs/>
-          <w:color w:val="0070C0"/>
-        </w:rPr>
-        <w:t>th</w:t>
-      </w:r>
-      <w:r>
-        <w:rPr>
-          <w:i/>
-          <w:iCs/>
-          <w:color w:val="0070C0"/>
-        </w:rPr>
-        <w:t>ese 3 companies own the 8.2% of the whole FDA-approved generics portfolio.</w:t>
-      </w:r>
-    </w:p>
-    <w:p>
-      <w:pPr>
-        <w:ind w:left="708"/>
-        <w:jc w:val="both"/>
-        <w:rPr>
-          <w:color w:val="0070C0"/>
-        </w:rPr>
-      </w:pPr>
-      <w:r>
-        <w:rPr>
-          <w:b/>
-          <w:bCs/>
-          <w:i/>
-          <w:iCs/>
-          <w:color w:val="0070C0"/>
-        </w:rPr>
-        <w:t>Aurobindo Pharma LTD</w:t>
-      </w:r>
-      <w:r>
-        <w:rPr>
-          <w:i/>
-          <w:iCs/>
-          <w:color w:val="0070C0"/>
-        </w:rPr>
-        <w:t xml:space="preserve"> </w:t>
-      </w:r>
-      <w:r>
-        <w:rPr>
-          <w:i/>
-          <w:iCs/>
-          <w:color w:val="0070C0"/>
-        </w:rPr>
-        <w:t>(</w:t>
-      </w:r>
-      <w:r>
-        <w:rPr>
-          <w:i/>
-          <w:iCs/>
-          <w:color w:val="0070C0"/>
-        </w:rPr>
-        <w:t>799</w:t>
-      </w:r>
-      <w:r>
-        <w:rPr>
-          <w:i/>
-          <w:iCs/>
-          <w:color w:val="0070C0"/>
-        </w:rPr>
-        <w:t>, 3.</w:t>
-      </w:r>
-      <w:r>
-        <w:rPr>
-          <w:i/>
-          <w:iCs/>
-          <w:color w:val="0070C0"/>
-        </w:rPr>
-        <w:t>4</w:t>
-      </w:r>
-      <w:r>
-        <w:rPr>
-          <w:i/>
-          <w:iCs/>
-          <w:color w:val="0070C0"/>
-        </w:rPr>
-        <w:t>%</w:t>
-      </w:r>
-      <w:r>
-        <w:rPr>
-          <w:i/>
-          <w:iCs/>
-          <w:color w:val="0070C0"/>
-        </w:rPr>
-        <w:t>),</w:t>
-      </w:r>
-      <w:r>
-        <w:rPr>
-          <w:b/>
-          <w:bCs/>
-          <w:i/>
-          <w:iCs/>
-          <w:color w:val="0070C0"/>
-        </w:rPr>
-        <w:t xml:space="preserve"> </w:t>
-      </w:r>
-      <w:r>
-        <w:rPr>
-          <w:b/>
-          <w:bCs/>
-          <w:i/>
-          <w:iCs/>
-          <w:color w:val="0070C0"/>
-        </w:rPr>
-        <w:t xml:space="preserve">Zydus Pharmaceuticals </w:t>
-      </w:r>
-      <w:r>
-        <w:rPr>
-          <w:i/>
-          <w:iCs/>
-          <w:color w:val="0070C0"/>
-        </w:rPr>
-        <w:t>(</w:t>
-      </w:r>
-      <w:r>
-        <w:rPr>
-          <w:i/>
-          <w:iCs/>
-          <w:color w:val="0070C0"/>
-        </w:rPr>
-        <w:t>556</w:t>
-      </w:r>
-      <w:r>
-        <w:rPr>
-          <w:i/>
-          <w:iCs/>
-          <w:color w:val="0070C0"/>
-        </w:rPr>
-        <w:t xml:space="preserve">, </w:t>
-      </w:r>
-      <w:r>
-        <w:rPr>
-          <w:i/>
-          <w:iCs/>
-          <w:color w:val="0070C0"/>
-        </w:rPr>
-        <w:t>2</w:t>
-      </w:r>
-      <w:r>
-        <w:rPr>
-          <w:i/>
-          <w:iCs/>
-          <w:color w:val="0070C0"/>
-        </w:rPr>
-        <w:t>.</w:t>
-      </w:r>
-      <w:r>
-        <w:rPr>
-          <w:i/>
-          <w:iCs/>
-          <w:color w:val="0070C0"/>
-        </w:rPr>
-        <w:t>4</w:t>
-      </w:r>
-      <w:r>
-        <w:rPr>
-          <w:i/>
-          <w:iCs/>
-          <w:color w:val="0070C0"/>
-        </w:rPr>
-        <w:t>%</w:t>
-      </w:r>
-      <w:r>
-        <w:rPr>
-          <w:i/>
-          <w:iCs/>
-          <w:color w:val="0070C0"/>
-        </w:rPr>
-        <w:t>),</w:t>
-      </w:r>
-      <w:r>
-        <w:rPr>
-          <w:b/>
-          <w:bCs/>
-          <w:i/>
-          <w:iCs/>
-          <w:color w:val="0070C0"/>
-        </w:rPr>
-        <w:t xml:space="preserve"> </w:t>
-      </w:r>
-      <w:r>
-        <w:rPr>
-          <w:b/>
-          <w:bCs/>
-          <w:i/>
-          <w:iCs/>
-          <w:color w:val="0070C0"/>
-        </w:rPr>
-        <w:t>Hikma</w:t>
-      </w:r>
-      <w:r>
-        <w:rPr>
-          <w:i/>
-          <w:iCs/>
-          <w:color w:val="0070C0"/>
-        </w:rPr>
-        <w:t xml:space="preserve"> </w:t>
-      </w:r>
-      <w:r>
-        <w:rPr>
-          <w:i/>
-          <w:iCs/>
-          <w:color w:val="0070C0"/>
-        </w:rPr>
-        <w:t>(</w:t>
-      </w:r>
-      <w:r>
-        <w:rPr>
-          <w:i/>
-          <w:iCs/>
-          <w:color w:val="0070C0"/>
-        </w:rPr>
-        <w:t>446</w:t>
-      </w:r>
-      <w:r>
-        <w:rPr>
-          <w:i/>
-          <w:iCs/>
-          <w:color w:val="0070C0"/>
-        </w:rPr>
-        <w:t xml:space="preserve">, </w:t>
-      </w:r>
-      <w:r>
-        <w:rPr>
-          <w:i/>
-          <w:iCs/>
-          <w:color w:val="0070C0"/>
-        </w:rPr>
-        <w:t>1.9</w:t>
-      </w:r>
-      <w:r>
-        <w:rPr>
-          <w:i/>
-          <w:iCs/>
-          <w:color w:val="0070C0"/>
-        </w:rPr>
-        <w:t>%</w:t>
-      </w:r>
-      <w:r>
-        <w:rPr>
-          <w:i/>
-          <w:iCs/>
-          <w:color w:val="0070C0"/>
-        </w:rPr>
-        <w:t>),</w:t>
-      </w:r>
-      <w:r>
-        <w:rPr>
-          <w:b/>
-          <w:bCs/>
-          <w:i/>
-          <w:iCs/>
-          <w:color w:val="0070C0"/>
-        </w:rPr>
-        <w:t xml:space="preserve"> Sandoz</w:t>
-      </w:r>
-      <w:r>
-        <w:rPr>
-          <w:b/>
-          <w:bCs/>
-          <w:i/>
-          <w:iCs/>
-          <w:color w:val="0070C0"/>
-        </w:rPr>
-        <w:t xml:space="preserve"> </w:t>
-      </w:r>
-      <w:r>
-        <w:rPr>
-          <w:i/>
-          <w:iCs/>
-          <w:color w:val="0070C0"/>
-        </w:rPr>
-        <w:t>(</w:t>
-      </w:r>
-      <w:r>
-        <w:rPr>
-          <w:i/>
-          <w:iCs/>
-          <w:color w:val="0070C0"/>
-        </w:rPr>
-        <w:t>417</w:t>
-      </w:r>
-      <w:r>
-        <w:rPr>
-          <w:i/>
-          <w:iCs/>
-          <w:color w:val="0070C0"/>
-        </w:rPr>
-        <w:t xml:space="preserve">, </w:t>
-      </w:r>
-      <w:r>
-        <w:rPr>
-          <w:i/>
-          <w:iCs/>
-          <w:color w:val="0070C0"/>
-        </w:rPr>
-        <w:t>1.8</w:t>
-      </w:r>
-      <w:r>
-        <w:rPr>
-          <w:i/>
-          <w:iCs/>
-          <w:color w:val="0070C0"/>
-        </w:rPr>
-        <w:t>%</w:t>
-      </w:r>
-      <w:r>
-        <w:rPr>
-          <w:i/>
-          <w:iCs/>
-          <w:color w:val="0070C0"/>
-        </w:rPr>
-        <w:t>) and</w:t>
-      </w:r>
-      <w:r>
-        <w:rPr>
-          <w:b/>
-          <w:bCs/>
-          <w:i/>
-          <w:iCs/>
-          <w:color w:val="0070C0"/>
-        </w:rPr>
-        <w:t xml:space="preserve"> Fresenius Kabi</w:t>
-      </w:r>
-      <w:r>
-        <w:rPr>
-          <w:b/>
-          <w:bCs/>
-          <w:i/>
-          <w:iCs/>
-          <w:color w:val="0070C0"/>
-        </w:rPr>
-        <w:t xml:space="preserve"> </w:t>
-      </w:r>
-      <w:r>
-        <w:rPr>
-          <w:i/>
-          <w:iCs/>
-          <w:color w:val="0070C0"/>
-        </w:rPr>
-        <w:t>(</w:t>
-      </w:r>
-      <w:r>
-        <w:rPr>
-          <w:i/>
-          <w:iCs/>
-          <w:color w:val="0070C0"/>
-        </w:rPr>
-        <w:t>404</w:t>
-      </w:r>
-      <w:r>
-        <w:rPr>
-          <w:i/>
-          <w:iCs/>
-          <w:color w:val="0070C0"/>
-        </w:rPr>
-        <w:t xml:space="preserve">, </w:t>
-      </w:r>
-      <w:r>
-        <w:rPr>
-          <w:i/>
-          <w:iCs/>
-          <w:color w:val="0070C0"/>
-        </w:rPr>
-        <w:t>1.7</w:t>
-      </w:r>
-      <w:r>
-        <w:rPr>
-          <w:i/>
-          <w:iCs/>
-          <w:color w:val="0070C0"/>
-        </w:rPr>
-        <w:t>%</w:t>
-      </w:r>
-      <w:r>
-        <w:rPr>
-          <w:i/>
-          <w:iCs/>
-          <w:color w:val="0070C0"/>
-        </w:rPr>
-        <w:t>)</w:t>
-      </w:r>
-      <w:r>
-        <w:rPr>
-          <w:i/>
-          <w:iCs/>
-          <w:color w:val="0070C0"/>
-        </w:rPr>
-        <w:t xml:space="preserve"> are the top 5 firms owning the highest number of FDA-approved </w:t>
-      </w:r>
-      <w:r>
-        <w:rPr>
-          <w:b/>
-          <w:bCs/>
-          <w:i/>
-          <w:iCs/>
-          <w:color w:val="0070C0"/>
-        </w:rPr>
-        <w:t xml:space="preserve">Rx </w:t>
-      </w:r>
-      <w:r>
-        <w:rPr>
-          <w:color w:val="0070C0"/>
-        </w:rPr>
-        <w:t>drugs</w:t>
-      </w:r>
-      <w:r>
-        <w:rPr>
-          <w:color w:val="0070C0"/>
-        </w:rPr>
-        <w:t>.</w:t>
-      </w:r>
-    </w:p>
-    <w:p>
-      <w:pPr>
-        <w:ind w:left="708"/>
-        <w:jc w:val="both"/>
-        <w:rPr>
-          <w:color w:val="0070C0"/>
-        </w:rPr>
-      </w:pPr>
-      <w:r>
-        <w:rPr>
-          <w:b/>
-          <w:bCs/>
-          <w:i/>
-          <w:iCs/>
-          <w:color w:val="0070C0"/>
-        </w:rPr>
-        <w:t>Aurobindo Pharma LTD</w:t>
-      </w:r>
-      <w:r>
-        <w:rPr>
-          <w:i/>
-          <w:iCs/>
-          <w:color w:val="0070C0"/>
-        </w:rPr>
-        <w:t xml:space="preserve"> (</w:t>
-      </w:r>
-      <w:r>
-        <w:rPr>
-          <w:i/>
-          <w:iCs/>
-          <w:color w:val="0070C0"/>
-        </w:rPr>
-        <w:t>56</w:t>
-      </w:r>
-      <w:r>
-        <w:rPr>
-          <w:i/>
-          <w:iCs/>
-          <w:color w:val="0070C0"/>
-        </w:rPr>
-        <w:t xml:space="preserve">, </w:t>
-      </w:r>
-      <w:r>
-        <w:rPr>
-          <w:i/>
-          <w:iCs/>
-          <w:color w:val="0070C0"/>
-        </w:rPr>
-        <w:t>7</w:t>
-      </w:r>
-      <w:r>
-        <w:rPr>
-          <w:i/>
-          <w:iCs/>
-          <w:color w:val="0070C0"/>
-        </w:rPr>
-        <w:t>.</w:t>
-      </w:r>
-      <w:r>
-        <w:rPr>
-          <w:i/>
-          <w:iCs/>
-          <w:color w:val="0070C0"/>
-        </w:rPr>
-        <w:t>2</w:t>
-      </w:r>
-      <w:r>
-        <w:rPr>
-          <w:i/>
-          <w:iCs/>
-          <w:color w:val="0070C0"/>
-        </w:rPr>
-        <w:t>%</w:t>
-      </w:r>
-      <w:r>
-        <w:rPr>
-          <w:i/>
-          <w:iCs/>
-          <w:color w:val="0070C0"/>
-        </w:rPr>
-        <w:t>),</w:t>
-      </w:r>
-      <w:r>
-        <w:rPr>
-          <w:b/>
-          <w:bCs/>
-          <w:i/>
-          <w:iCs/>
-          <w:color w:val="0070C0"/>
-        </w:rPr>
-        <w:t xml:space="preserve"> </w:t>
-      </w:r>
-      <w:r>
-        <w:rPr>
-          <w:b/>
-          <w:bCs/>
-          <w:i/>
-          <w:iCs/>
-          <w:color w:val="0070C0"/>
-        </w:rPr>
-        <w:t>P&amp;L Development</w:t>
-      </w:r>
-      <w:r>
-        <w:rPr>
-          <w:b/>
-          <w:bCs/>
-          <w:i/>
-          <w:iCs/>
-          <w:color w:val="0070C0"/>
-        </w:rPr>
-        <w:t xml:space="preserve"> </w:t>
-      </w:r>
-      <w:r>
-        <w:rPr>
-          <w:i/>
-          <w:iCs/>
-          <w:color w:val="0070C0"/>
-        </w:rPr>
-        <w:t>(</w:t>
-      </w:r>
-      <w:r>
-        <w:rPr>
-          <w:i/>
-          <w:iCs/>
-          <w:color w:val="0070C0"/>
-        </w:rPr>
-        <w:t>43</w:t>
-      </w:r>
-      <w:r>
-        <w:rPr>
-          <w:i/>
-          <w:iCs/>
-          <w:color w:val="0070C0"/>
-        </w:rPr>
-        <w:t xml:space="preserve">, </w:t>
-      </w:r>
-      <w:r>
-        <w:rPr>
-          <w:i/>
-          <w:iCs/>
-          <w:color w:val="0070C0"/>
-        </w:rPr>
-        <w:t>5</w:t>
-      </w:r>
-      <w:r>
-        <w:rPr>
-          <w:i/>
-          <w:iCs/>
-          <w:color w:val="0070C0"/>
-        </w:rPr>
-        <w:t>.</w:t>
-      </w:r>
-      <w:r>
-        <w:rPr>
-          <w:i/>
-          <w:iCs/>
-          <w:color w:val="0070C0"/>
-        </w:rPr>
-        <w:t>5</w:t>
-      </w:r>
-      <w:r>
-        <w:rPr>
-          <w:i/>
-          <w:iCs/>
-          <w:color w:val="0070C0"/>
-        </w:rPr>
-        <w:t>%</w:t>
-      </w:r>
-      <w:r>
-        <w:rPr>
-          <w:i/>
-          <w:iCs/>
-          <w:color w:val="0070C0"/>
-        </w:rPr>
-        <w:t>),</w:t>
-      </w:r>
-      <w:r>
-        <w:rPr>
-          <w:b/>
-          <w:bCs/>
-          <w:i/>
-          <w:iCs/>
-          <w:color w:val="0070C0"/>
-        </w:rPr>
-        <w:t xml:space="preserve"> </w:t>
-      </w:r>
-      <w:r>
-        <w:rPr>
-          <w:b/>
-          <w:bCs/>
-          <w:i/>
-          <w:iCs/>
-          <w:color w:val="0070C0"/>
-        </w:rPr>
-        <w:t>Perrigo</w:t>
-      </w:r>
-      <w:r>
-        <w:rPr>
-          <w:i/>
-          <w:iCs/>
-          <w:color w:val="0070C0"/>
-        </w:rPr>
-        <w:t xml:space="preserve"> (</w:t>
-      </w:r>
-      <w:r>
-        <w:rPr>
-          <w:i/>
-          <w:iCs/>
-          <w:color w:val="0070C0"/>
-        </w:rPr>
-        <w:t>39</w:t>
-      </w:r>
-      <w:r>
-        <w:rPr>
-          <w:i/>
-          <w:iCs/>
-          <w:color w:val="0070C0"/>
-        </w:rPr>
-        <w:t xml:space="preserve">, </w:t>
-      </w:r>
-      <w:r>
-        <w:rPr>
-          <w:i/>
-          <w:iCs/>
-          <w:color w:val="0070C0"/>
-        </w:rPr>
-        <w:t>5</w:t>
-      </w:r>
-      <w:r>
-        <w:rPr>
-          <w:i/>
-          <w:iCs/>
-          <w:color w:val="0070C0"/>
-        </w:rPr>
-        <w:t>.</w:t>
-      </w:r>
-      <w:r>
-        <w:rPr>
-          <w:i/>
-          <w:iCs/>
-          <w:color w:val="0070C0"/>
-        </w:rPr>
-        <w:t>0</w:t>
-      </w:r>
-      <w:r>
-        <w:rPr>
-          <w:i/>
-          <w:iCs/>
-          <w:color w:val="0070C0"/>
-        </w:rPr>
-        <w:t>%</w:t>
-      </w:r>
-      <w:r>
-        <w:rPr>
-          <w:i/>
-          <w:iCs/>
-          <w:color w:val="0070C0"/>
-        </w:rPr>
-        <w:t>),</w:t>
-      </w:r>
-      <w:r>
-        <w:rPr>
-          <w:b/>
-          <w:bCs/>
-          <w:i/>
-          <w:iCs/>
-          <w:color w:val="0070C0"/>
-        </w:rPr>
-        <w:t xml:space="preserve"> </w:t>
-      </w:r>
-      <w:proofErr w:type="spellStart"/>
-      <w:r>
-        <w:rPr>
-          <w:b/>
-          <w:bCs/>
-          <w:i/>
-          <w:iCs/>
-          <w:color w:val="0070C0"/>
-        </w:rPr>
-        <w:t>Haleon</w:t>
-      </w:r>
-      <w:proofErr w:type="spellEnd"/>
-      <w:r>
-        <w:rPr>
-          <w:b/>
-          <w:bCs/>
-          <w:i/>
-          <w:iCs/>
-          <w:color w:val="0070C0"/>
-        </w:rPr>
-        <w:t xml:space="preserve"> </w:t>
-      </w:r>
-      <w:r>
-        <w:rPr>
-          <w:i/>
-          <w:iCs/>
-          <w:color w:val="0070C0"/>
-        </w:rPr>
-        <w:t>(</w:t>
-      </w:r>
-      <w:r>
-        <w:rPr>
-          <w:i/>
-          <w:iCs/>
-          <w:color w:val="0070C0"/>
-        </w:rPr>
-        <w:t>38</w:t>
-      </w:r>
-      <w:r>
-        <w:rPr>
-          <w:i/>
-          <w:iCs/>
-          <w:color w:val="0070C0"/>
-        </w:rPr>
-        <w:t xml:space="preserve">, </w:t>
-      </w:r>
-      <w:r>
-        <w:rPr>
-          <w:i/>
-          <w:iCs/>
-          <w:color w:val="0070C0"/>
-        </w:rPr>
-        <w:t>4.9</w:t>
-      </w:r>
-      <w:r>
-        <w:rPr>
-          <w:i/>
-          <w:iCs/>
-          <w:color w:val="0070C0"/>
-        </w:rPr>
-        <w:t>%</w:t>
-      </w:r>
-      <w:r>
-        <w:rPr>
-          <w:i/>
-          <w:iCs/>
-          <w:color w:val="0070C0"/>
-        </w:rPr>
-        <w:t>) and</w:t>
-      </w:r>
-      <w:r>
-        <w:rPr>
-          <w:b/>
-          <w:bCs/>
-          <w:i/>
-          <w:iCs/>
-          <w:color w:val="0070C0"/>
-        </w:rPr>
-        <w:t xml:space="preserve"> </w:t>
-      </w:r>
-      <w:r>
-        <w:rPr>
-          <w:b/>
-          <w:bCs/>
-          <w:i/>
-          <w:iCs/>
-          <w:color w:val="0070C0"/>
-        </w:rPr>
-        <w:t>Dr. Reddy</w:t>
+        <w:t xml:space="preserve"> Dr. Reddy</w:t>
       </w:r>
       <w:r>
         <w:rPr>
@@ -4712,17 +4500,7 @@
           <w:iCs/>
           <w:color w:val="0070C0"/>
         </w:rPr>
-        <w:t>s</w:t>
-      </w:r>
-      <w:r>
-        <w:rPr>
-          <w:b/>
-          <w:bCs/>
-          <w:i/>
-          <w:iCs/>
-          <w:color w:val="0070C0"/>
-        </w:rPr>
-        <w:t xml:space="preserve"> </w:t>
+        <w:t xml:space="preserve">s </w:t>
       </w:r>
       <w:r>
         <w:rPr>
@@ -4957,15 +4735,7 @@
           <w:iCs/>
           <w:color w:val="0070C0"/>
         </w:rPr>
-        <w:t xml:space="preserve"> between generics and innovators changes into 70% - 30%, meaning that </w:t>
-      </w:r>
-      <w:r>
-        <w:rPr>
-          <w:i/>
-          <w:iCs/>
-          <w:color w:val="0070C0"/>
-        </w:rPr>
-        <w:t xml:space="preserve">meaning that </w:t>
+        <w:t xml:space="preserve"> between generics and innovators changes into 70% - 30%, meaning that meaning that </w:t>
       </w:r>
       <w:r>
         <w:rPr>
@@ -5011,145 +4781,15 @@
           <w:iCs/>
           <w:color w:val="0070C0"/>
         </w:rPr>
-        <w:t>Within the total FDA-approved</w:t>
-      </w:r>
-      <w:r>
-        <w:rPr>
-          <w:b/>
-          <w:bCs/>
-          <w:i/>
-          <w:iCs/>
-          <w:color w:val="0070C0"/>
-        </w:rPr>
-        <w:t xml:space="preserve"> drugs</w:t>
-      </w:r>
-      <w:r>
-        <w:rPr>
-          <w:b/>
-          <w:bCs/>
-          <w:i/>
-          <w:iCs/>
-          <w:color w:val="0070C0"/>
-        </w:rPr>
-        <w:t xml:space="preserve"> there is an </w:t>
-      </w:r>
-      <w:r>
-        <w:rPr>
-          <w:b/>
-          <w:bCs/>
-          <w:i/>
-          <w:iCs/>
-          <w:color w:val="0070C0"/>
-        </w:rPr>
-        <w:t>97</w:t>
-      </w:r>
-      <w:r>
-        <w:rPr>
-          <w:b/>
-          <w:bCs/>
-          <w:i/>
-          <w:iCs/>
-          <w:color w:val="0070C0"/>
-        </w:rPr>
-        <w:t xml:space="preserve">% - </w:t>
-      </w:r>
-      <w:r>
-        <w:rPr>
-          <w:b/>
-          <w:bCs/>
-          <w:i/>
-          <w:iCs/>
-          <w:color w:val="0070C0"/>
-        </w:rPr>
-        <w:t>3</w:t>
-      </w:r>
-      <w:r>
-        <w:rPr>
-          <w:b/>
-          <w:bCs/>
-          <w:i/>
-          <w:iCs/>
-          <w:color w:val="0070C0"/>
-        </w:rPr>
-        <w:t xml:space="preserve"> % ratio between </w:t>
-      </w:r>
-      <w:r>
-        <w:rPr>
-          <w:b/>
-          <w:bCs/>
-          <w:i/>
-          <w:iCs/>
-          <w:color w:val="0070C0"/>
-        </w:rPr>
-        <w:t xml:space="preserve">prescription (Rx) </w:t>
-      </w:r>
-      <w:r>
-        <w:rPr>
-          <w:b/>
-          <w:bCs/>
-          <w:i/>
-          <w:iCs/>
-          <w:color w:val="0070C0"/>
-        </w:rPr>
-        <w:t xml:space="preserve">and </w:t>
-      </w:r>
-      <w:r>
-        <w:rPr>
-          <w:b/>
-          <w:bCs/>
-          <w:i/>
-          <w:iCs/>
-          <w:color w:val="0070C0"/>
-        </w:rPr>
-        <w:t>OTC</w:t>
-      </w:r>
-      <w:r>
-        <w:rPr>
-          <w:i/>
-          <w:iCs/>
-          <w:color w:val="0070C0"/>
-        </w:rPr>
-        <w:t>, being</w:t>
-      </w:r>
-      <w:r>
-        <w:rPr>
-          <w:i/>
-          <w:iCs/>
-          <w:color w:val="0070C0"/>
-        </w:rPr>
-        <w:t xml:space="preserve"> Rx the most abundant</w:t>
-      </w:r>
-      <w:r>
-        <w:rPr>
-          <w:i/>
-          <w:iCs/>
-          <w:color w:val="0070C0"/>
-        </w:rPr>
-        <w:t xml:space="preserve">. This ratio keeps </w:t>
-      </w:r>
-      <w:r>
-        <w:rPr>
-          <w:i/>
-          <w:iCs/>
-          <w:color w:val="0070C0"/>
-        </w:rPr>
-        <w:t xml:space="preserve">practically </w:t>
-      </w:r>
-      <w:r>
-        <w:rPr>
-          <w:i/>
-          <w:iCs/>
-          <w:color w:val="0070C0"/>
-        </w:rPr>
-        <w:t>unaltered when analysing</w:t>
-      </w:r>
-      <w:r>
-        <w:rPr>
-          <w:i/>
-          <w:iCs/>
-          <w:color w:val="0070C0"/>
-        </w:rPr>
-        <w:t xml:space="preserve"> innovators and generics separately.</w:t>
+        <w:t>Within the total FDA-approved drugs there is an 97% - 3 % ratio between prescription (Rx) and OTC</w:t>
+      </w:r>
+      <w:r>
+        <w:rPr>
+          <w:i/>
+          <w:iCs/>
+          <w:color w:val="0070C0"/>
+        </w:rPr>
+        <w:t>, being Rx the most abundant. This ratio keeps practically unaltered when analysing innovators and generics separately.</w:t>
       </w:r>
     </w:p>
     <w:p>
@@ -5330,6 +4970,95 @@
         <w:rPr>
           <w:i/>
           <w:iCs/>
+          <w:color w:val="0070C0"/>
+        </w:rPr>
+      </w:pPr>
+      <w:r>
+        <w:rPr>
+          <w:b/>
+          <w:bCs/>
+          <w:i/>
+          <w:iCs/>
+          <w:color w:val="0070C0"/>
+        </w:rPr>
+        <w:t>Most of the FDA-approved drug applications include just 1 product</w:t>
+      </w:r>
+      <w:r>
+        <w:rPr>
+          <w:i/>
+          <w:iCs/>
+          <w:color w:val="0070C0"/>
+        </w:rPr>
+        <w:t xml:space="preserve"> (Mode = 1). The mean number of products included in a drug application is equal to 1.8 products. However, the mean is not truly representative of the whole population due to the existence of extreme values (drug applications with 16 different products</w:t>
+      </w:r>
+      <w:r>
+        <w:rPr>
+          <w:i/>
+          <w:iCs/>
+          <w:color w:val="0070C0"/>
+        </w:rPr>
+        <w:t>, for example</w:t>
+      </w:r>
+      <w:r>
+        <w:rPr>
+          <w:i/>
+          <w:iCs/>
+          <w:color w:val="0070C0"/>
+        </w:rPr>
+        <w:t>). In this case, the median is more representative, which coincides with the mode (1.0).</w:t>
+      </w:r>
+    </w:p>
+    <w:p>
+      <w:pPr>
+        <w:pStyle w:val="Prrafodelista"/>
+        <w:jc w:val="both"/>
+        <w:rPr>
+          <w:b/>
+          <w:bCs/>
+          <w:i/>
+          <w:iCs/>
+          <w:color w:val="0070C0"/>
+        </w:rPr>
+      </w:pPr>
+    </w:p>
+    <w:p>
+      <w:pPr>
+        <w:pStyle w:val="Prrafodelista"/>
+        <w:jc w:val="both"/>
+        <w:rPr>
+          <w:i/>
+          <w:iCs/>
+          <w:color w:val="0070C0"/>
+        </w:rPr>
+      </w:pPr>
+      <w:r>
+        <w:rPr>
+          <w:b/>
+          <w:bCs/>
+          <w:i/>
+          <w:iCs/>
+          <w:color w:val="0070C0"/>
+        </w:rPr>
+        <w:t>These values remain consistent across the different product categories (Generic, Innovator, Rx, OTC).</w:t>
+      </w:r>
+    </w:p>
+    <w:p>
+      <w:pPr>
+        <w:pStyle w:val="Prrafodelista"/>
+        <w:jc w:val="both"/>
+        <w:rPr>
+          <w:i/>
+          <w:iCs/>
+        </w:rPr>
+      </w:pPr>
+    </w:p>
+    <w:p>
+      <w:pPr>
+        <w:pStyle w:val="Prrafodelista"/>
+        <w:jc w:val="both"/>
+        <w:rPr>
+          <w:i/>
+          <w:iCs/>
         </w:rPr>
       </w:pPr>
     </w:p>
@@ -5380,7 +5109,830 @@
     </w:p>
     <w:p>
       <w:pPr>
-        <w:pStyle w:val="Prrafodelista"/>
+        <w:ind w:left="708"/>
+        <w:jc w:val="both"/>
+        <w:rPr>
+          <w:i/>
+          <w:iCs/>
+          <w:color w:val="0070C0"/>
+        </w:rPr>
+      </w:pPr>
+      <w:r>
+        <w:rPr>
+          <w:i/>
+          <w:iCs/>
+          <w:color w:val="0070C0"/>
+        </w:rPr>
+        <w:t xml:space="preserve">The majority of FDA-approved generics are considered therapeutically equivalent to their RLD (94.6%). However, there is a non-rated 5.1%. </w:t>
+      </w:r>
+      <w:r>
+        <w:rPr>
+          <w:i/>
+          <w:iCs/>
+          <w:color w:val="0070C0"/>
+        </w:rPr>
+        <w:t xml:space="preserve">In addition, there is a remaining </w:t>
+      </w:r>
+      <w:r>
+        <w:rPr>
+          <w:i/>
+          <w:iCs/>
+          <w:color w:val="0070C0"/>
+        </w:rPr>
+        <w:t>0.3%</w:t>
+      </w:r>
+      <w:r>
+        <w:rPr>
+          <w:i/>
+          <w:iCs/>
+          <w:color w:val="0070C0"/>
+        </w:rPr>
+        <w:t xml:space="preserve"> of FDA-approved generics</w:t>
+      </w:r>
+      <w:r>
+        <w:rPr>
+          <w:i/>
+          <w:iCs/>
+          <w:color w:val="0070C0"/>
+        </w:rPr>
+        <w:t xml:space="preserve"> </w:t>
+      </w:r>
+      <w:r>
+        <w:rPr>
+          <w:i/>
+          <w:iCs/>
+          <w:color w:val="0070C0"/>
+        </w:rPr>
+        <w:t xml:space="preserve">which </w:t>
+      </w:r>
+      <w:r>
+        <w:rPr>
+          <w:i/>
+          <w:iCs/>
+          <w:color w:val="0070C0"/>
+        </w:rPr>
+        <w:t>are not considered therapeutically equivalent to their RLD. How is this possible and which are these generics?</w:t>
+      </w:r>
+    </w:p>
+    <w:p>
+      <w:pPr>
+        <w:ind w:left="708"/>
+        <w:jc w:val="both"/>
+        <w:rPr>
+          <w:i/>
+          <w:iCs/>
+          <w:color w:val="0070C0"/>
+        </w:rPr>
+      </w:pPr>
+      <w:r>
+        <w:rPr>
+          <w:i/>
+          <w:iCs/>
+          <w:color w:val="0070C0"/>
+        </w:rPr>
+        <w:t xml:space="preserve">The </w:t>
+      </w:r>
+      <w:r>
+        <w:rPr>
+          <w:b/>
+          <w:bCs/>
+          <w:i/>
+          <w:iCs/>
+          <w:color w:val="0070C0"/>
+        </w:rPr>
+        <w:t>0.3% of FDA-approved generics without therapeutic equivalence</w:t>
+      </w:r>
+      <w:r>
+        <w:rPr>
+          <w:i/>
+          <w:iCs/>
+          <w:color w:val="0070C0"/>
+        </w:rPr>
+        <w:t xml:space="preserve"> mostly belong to categories where </w:t>
+      </w:r>
+      <w:r>
+        <w:rPr>
+          <w:b/>
+          <w:bCs/>
+          <w:i/>
+          <w:iCs/>
+          <w:color w:val="0070C0"/>
+        </w:rPr>
+        <w:t>bioequivalence is harder to establish</w:t>
+      </w:r>
+      <w:r>
+        <w:rPr>
+          <w:i/>
+          <w:iCs/>
+          <w:color w:val="0070C0"/>
+        </w:rPr>
+        <w:t xml:space="preserve"> due to formulation differences, drug complexity, or regulatory concerns. These drugs are </w:t>
+      </w:r>
+      <w:r>
+        <w:rPr>
+          <w:b/>
+          <w:bCs/>
+          <w:i/>
+          <w:iCs/>
+          <w:color w:val="0070C0"/>
+        </w:rPr>
+        <w:t>still FDA-approved but may not be automatically substitutable</w:t>
+      </w:r>
+      <w:r>
+        <w:rPr>
+          <w:i/>
+          <w:iCs/>
+          <w:color w:val="0070C0"/>
+        </w:rPr>
+        <w:t xml:space="preserve"> at the pharmacy level without additional verification.</w:t>
+      </w:r>
+      <w:r>
+        <w:rPr>
+          <w:i/>
+          <w:iCs/>
+          <w:color w:val="0070C0"/>
+        </w:rPr>
+        <w:t xml:space="preserve"> </w:t>
+      </w:r>
+      <w:r>
+        <w:rPr>
+          <w:b/>
+          <w:bCs/>
+          <w:i/>
+          <w:iCs/>
+          <w:color w:val="0070C0"/>
+        </w:rPr>
+        <w:t>They are not fully interchangeable.</w:t>
+      </w:r>
+    </w:p>
+    <w:p>
+      <w:pPr>
+        <w:ind w:left="708"/>
+        <w:jc w:val="both"/>
+        <w:rPr>
+          <w:i/>
+          <w:iCs/>
+          <w:color w:val="0070C0"/>
+        </w:rPr>
+      </w:pPr>
+      <w:r>
+        <w:rPr>
+          <w:i/>
+          <w:iCs/>
+          <w:color w:val="0070C0"/>
+        </w:rPr>
+        <w:t>These generics are the following:</w:t>
+      </w:r>
+    </w:p>
+    <w:p>
+      <w:pPr>
+        <w:pStyle w:val="Prrafodelista"/>
+        <w:numPr>
+          <w:ilvl w:val="1"/>
+          <w:numId w:val="4"/>
+        </w:numPr>
+        <w:jc w:val="both"/>
+        <w:rPr>
+          <w:i/>
+          <w:iCs/>
+          <w:color w:val="0070C0"/>
+        </w:rPr>
+      </w:pPr>
+      <w:r>
+        <w:rPr>
+          <w:i/>
+          <w:iCs/>
+          <w:color w:val="0070C0"/>
+        </w:rPr>
+        <w:t>EPIFOAM</w:t>
+      </w:r>
+    </w:p>
+    <w:p>
+      <w:pPr>
+        <w:pStyle w:val="Prrafodelista"/>
+        <w:numPr>
+          <w:ilvl w:val="1"/>
+          <w:numId w:val="4"/>
+        </w:numPr>
+        <w:jc w:val="both"/>
+        <w:rPr>
+          <w:i/>
+          <w:iCs/>
+          <w:color w:val="0070C0"/>
+        </w:rPr>
+      </w:pPr>
+      <w:r>
+        <w:rPr>
+          <w:i/>
+          <w:iCs/>
+          <w:color w:val="0070C0"/>
+        </w:rPr>
+        <w:t>PROCTOFOAM HC</w:t>
+      </w:r>
+    </w:p>
+    <w:p>
+      <w:pPr>
+        <w:pStyle w:val="Prrafodelista"/>
+        <w:numPr>
+          <w:ilvl w:val="1"/>
+          <w:numId w:val="4"/>
+        </w:numPr>
+        <w:jc w:val="both"/>
+        <w:rPr>
+          <w:i/>
+          <w:iCs/>
+          <w:color w:val="0070C0"/>
+        </w:rPr>
+      </w:pPr>
+      <w:r>
+        <w:rPr>
+          <w:i/>
+          <w:iCs/>
+          <w:color w:val="0070C0"/>
+        </w:rPr>
+        <w:t>TACROLIMUS</w:t>
+      </w:r>
+    </w:p>
+    <w:p>
+      <w:pPr>
+        <w:pStyle w:val="Prrafodelista"/>
+        <w:numPr>
+          <w:ilvl w:val="1"/>
+          <w:numId w:val="4"/>
+        </w:numPr>
+        <w:jc w:val="both"/>
+        <w:rPr>
+          <w:i/>
+          <w:iCs/>
+          <w:color w:val="0070C0"/>
+        </w:rPr>
+      </w:pPr>
+      <w:r>
+        <w:rPr>
+          <w:i/>
+          <w:iCs/>
+          <w:color w:val="0070C0"/>
+        </w:rPr>
+        <w:t>DIFLORASONE DIACETATE</w:t>
+      </w:r>
+    </w:p>
+    <w:p>
+      <w:pPr>
+        <w:pStyle w:val="Prrafodelista"/>
+        <w:numPr>
+          <w:ilvl w:val="1"/>
+          <w:numId w:val="4"/>
+        </w:numPr>
+        <w:jc w:val="both"/>
+        <w:rPr>
+          <w:i/>
+          <w:iCs/>
+          <w:color w:val="0070C0"/>
+        </w:rPr>
+      </w:pPr>
+      <w:r>
+        <w:rPr>
+          <w:i/>
+          <w:iCs/>
+          <w:color w:val="0070C0"/>
+        </w:rPr>
+        <w:t>TERCONAZOLE</w:t>
+      </w:r>
+    </w:p>
+    <w:p>
+      <w:pPr>
+        <w:pStyle w:val="Prrafodelista"/>
+        <w:numPr>
+          <w:ilvl w:val="1"/>
+          <w:numId w:val="4"/>
+        </w:numPr>
+        <w:jc w:val="both"/>
+        <w:rPr>
+          <w:i/>
+          <w:iCs/>
+          <w:color w:val="0070C0"/>
+        </w:rPr>
+      </w:pPr>
+      <w:r>
+        <w:rPr>
+          <w:i/>
+          <w:iCs/>
+          <w:color w:val="0070C0"/>
+        </w:rPr>
+        <w:t>VITAMIN K</w:t>
+      </w:r>
+    </w:p>
+    <w:p>
+      <w:pPr>
+        <w:pStyle w:val="Prrafodelista"/>
+        <w:numPr>
+          <w:ilvl w:val="1"/>
+          <w:numId w:val="4"/>
+        </w:numPr>
+        <w:jc w:val="both"/>
+        <w:rPr>
+          <w:i/>
+          <w:iCs/>
+          <w:color w:val="0070C0"/>
+        </w:rPr>
+      </w:pPr>
+      <w:r>
+        <w:rPr>
+          <w:i/>
+          <w:iCs/>
+          <w:color w:val="0070C0"/>
+        </w:rPr>
+        <w:t>METHYLPHENIDATE HYDROCHLORIDE</w:t>
+      </w:r>
+    </w:p>
+    <w:p>
+      <w:pPr>
+        <w:pStyle w:val="Prrafodelista"/>
+        <w:numPr>
+          <w:ilvl w:val="1"/>
+          <w:numId w:val="4"/>
+        </w:numPr>
+        <w:jc w:val="both"/>
+        <w:rPr>
+          <w:i/>
+          <w:iCs/>
+          <w:color w:val="0070C0"/>
+        </w:rPr>
+      </w:pPr>
+      <w:r>
+        <w:rPr>
+          <w:i/>
+          <w:iCs/>
+          <w:color w:val="0070C0"/>
+        </w:rPr>
+        <w:t>PALIPERIDONE</w:t>
+      </w:r>
+    </w:p>
+    <w:p>
+      <w:pPr>
+        <w:pStyle w:val="Prrafodelista"/>
+        <w:numPr>
+          <w:ilvl w:val="1"/>
+          <w:numId w:val="4"/>
+        </w:numPr>
+        <w:jc w:val="both"/>
+        <w:rPr>
+          <w:i/>
+          <w:iCs/>
+          <w:color w:val="0070C0"/>
+        </w:rPr>
+      </w:pPr>
+      <w:r>
+        <w:rPr>
+          <w:i/>
+          <w:iCs/>
+          <w:color w:val="0070C0"/>
+        </w:rPr>
+        <w:t>ACETAZOLAMID</w:t>
+      </w:r>
+    </w:p>
+    <w:p>
+      <w:pPr>
+        <w:pStyle w:val="Prrafodelista"/>
+        <w:numPr>
+          <w:ilvl w:val="1"/>
+          <w:numId w:val="4"/>
+        </w:numPr>
+        <w:jc w:val="both"/>
+        <w:rPr>
+          <w:i/>
+          <w:iCs/>
+          <w:color w:val="0070C0"/>
+        </w:rPr>
+      </w:pPr>
+      <w:r>
+        <w:rPr>
+          <w:i/>
+          <w:iCs/>
+          <w:color w:val="0070C0"/>
+        </w:rPr>
+        <w:lastRenderedPageBreak/>
+        <w:t>ALBUTEROL SULFATE</w:t>
+      </w:r>
+    </w:p>
+    <w:p>
+      <w:pPr>
+        <w:pStyle w:val="Prrafodelista"/>
+        <w:numPr>
+          <w:ilvl w:val="1"/>
+          <w:numId w:val="4"/>
+        </w:numPr>
+        <w:jc w:val="both"/>
+        <w:rPr>
+          <w:i/>
+          <w:iCs/>
+          <w:color w:val="0070C0"/>
+        </w:rPr>
+      </w:pPr>
+      <w:r>
+        <w:rPr>
+          <w:i/>
+          <w:iCs/>
+          <w:color w:val="0070C0"/>
+        </w:rPr>
+        <w:t>AMABELZ</w:t>
+      </w:r>
+    </w:p>
+    <w:p>
+      <w:pPr>
+        <w:pStyle w:val="Prrafodelista"/>
+        <w:numPr>
+          <w:ilvl w:val="1"/>
+          <w:numId w:val="4"/>
+        </w:numPr>
+        <w:jc w:val="both"/>
+        <w:rPr>
+          <w:i/>
+          <w:iCs/>
+          <w:color w:val="0070C0"/>
+        </w:rPr>
+      </w:pPr>
+      <w:r>
+        <w:rPr>
+          <w:i/>
+          <w:iCs/>
+          <w:color w:val="0070C0"/>
+        </w:rPr>
+        <w:t>ANDROID 25</w:t>
+      </w:r>
+    </w:p>
+    <w:p>
+      <w:pPr>
+        <w:pStyle w:val="Prrafodelista"/>
+        <w:numPr>
+          <w:ilvl w:val="1"/>
+          <w:numId w:val="4"/>
+        </w:numPr>
+        <w:jc w:val="both"/>
+        <w:rPr>
+          <w:i/>
+          <w:iCs/>
+          <w:color w:val="0070C0"/>
+        </w:rPr>
+      </w:pPr>
+      <w:r>
+        <w:rPr>
+          <w:i/>
+          <w:iCs/>
+          <w:color w:val="0070C0"/>
+        </w:rPr>
+        <w:t>ATORVASTATIN CALCIUM</w:t>
+      </w:r>
+    </w:p>
+    <w:p>
+      <w:pPr>
+        <w:pStyle w:val="Prrafodelista"/>
+        <w:numPr>
+          <w:ilvl w:val="1"/>
+          <w:numId w:val="4"/>
+        </w:numPr>
+        <w:jc w:val="both"/>
+        <w:rPr>
+          <w:i/>
+          <w:iCs/>
+          <w:color w:val="0070C0"/>
+        </w:rPr>
+      </w:pPr>
+      <w:r>
+        <w:rPr>
+          <w:i/>
+          <w:iCs/>
+          <w:color w:val="0070C0"/>
+        </w:rPr>
+        <w:t>BACLOFEN</w:t>
+      </w:r>
+    </w:p>
+    <w:p>
+      <w:pPr>
+        <w:pStyle w:val="Prrafodelista"/>
+        <w:numPr>
+          <w:ilvl w:val="1"/>
+          <w:numId w:val="4"/>
+        </w:numPr>
+        <w:jc w:val="both"/>
+        <w:rPr>
+          <w:i/>
+          <w:iCs/>
+          <w:color w:val="0070C0"/>
+        </w:rPr>
+      </w:pPr>
+      <w:r>
+        <w:rPr>
+          <w:i/>
+          <w:iCs/>
+          <w:color w:val="0070C0"/>
+        </w:rPr>
+        <w:t>CARBAMAZEPINE</w:t>
+      </w:r>
+    </w:p>
+    <w:p>
+      <w:pPr>
+        <w:pStyle w:val="Prrafodelista"/>
+        <w:numPr>
+          <w:ilvl w:val="1"/>
+          <w:numId w:val="4"/>
+        </w:numPr>
+        <w:jc w:val="both"/>
+        <w:rPr>
+          <w:i/>
+          <w:iCs/>
+          <w:color w:val="0070C0"/>
+        </w:rPr>
+      </w:pPr>
+      <w:r>
+        <w:rPr>
+          <w:i/>
+          <w:iCs/>
+          <w:color w:val="0070C0"/>
+        </w:rPr>
+        <w:t>DEXAMETHASONE</w:t>
+      </w:r>
+    </w:p>
+    <w:p>
+      <w:pPr>
+        <w:pStyle w:val="Prrafodelista"/>
+        <w:numPr>
+          <w:ilvl w:val="1"/>
+          <w:numId w:val="4"/>
+        </w:numPr>
+        <w:jc w:val="both"/>
+        <w:rPr>
+          <w:i/>
+          <w:iCs/>
+          <w:color w:val="0070C0"/>
+        </w:rPr>
+      </w:pPr>
+      <w:r>
+        <w:rPr>
+          <w:i/>
+          <w:iCs/>
+          <w:color w:val="0070C0"/>
+        </w:rPr>
+        <w:t>E.E.S. 400</w:t>
+      </w:r>
+    </w:p>
+    <w:p>
+      <w:pPr>
+        <w:pStyle w:val="Prrafodelista"/>
+        <w:numPr>
+          <w:ilvl w:val="1"/>
+          <w:numId w:val="4"/>
+        </w:numPr>
+        <w:jc w:val="both"/>
+        <w:rPr>
+          <w:i/>
+          <w:iCs/>
+          <w:color w:val="0070C0"/>
+        </w:rPr>
+      </w:pPr>
+      <w:r>
+        <w:rPr>
+          <w:i/>
+          <w:iCs/>
+          <w:color w:val="0070C0"/>
+        </w:rPr>
+        <w:t>ERYTHROMYCIN ETHYLSUCCINATE</w:t>
+      </w:r>
+    </w:p>
+    <w:p>
+      <w:pPr>
+        <w:pStyle w:val="Prrafodelista"/>
+        <w:numPr>
+          <w:ilvl w:val="1"/>
+          <w:numId w:val="4"/>
+        </w:numPr>
+        <w:jc w:val="both"/>
+        <w:rPr>
+          <w:i/>
+          <w:iCs/>
+          <w:color w:val="0070C0"/>
+        </w:rPr>
+      </w:pPr>
+      <w:r>
+        <w:rPr>
+          <w:i/>
+          <w:iCs/>
+          <w:color w:val="0070C0"/>
+        </w:rPr>
+        <w:t>FEBUXOSTAT</w:t>
+      </w:r>
+    </w:p>
+    <w:p>
+      <w:pPr>
+        <w:pStyle w:val="Prrafodelista"/>
+        <w:numPr>
+          <w:ilvl w:val="1"/>
+          <w:numId w:val="4"/>
+        </w:numPr>
+        <w:jc w:val="both"/>
+        <w:rPr>
+          <w:i/>
+          <w:iCs/>
+          <w:color w:val="0070C0"/>
+        </w:rPr>
+      </w:pPr>
+      <w:r>
+        <w:rPr>
+          <w:i/>
+          <w:iCs/>
+          <w:color w:val="0070C0"/>
+        </w:rPr>
+        <w:t>FENOFIBRATE</w:t>
+      </w:r>
+    </w:p>
+    <w:p>
+      <w:pPr>
+        <w:pStyle w:val="Prrafodelista"/>
+        <w:numPr>
+          <w:ilvl w:val="1"/>
+          <w:numId w:val="4"/>
+        </w:numPr>
+        <w:jc w:val="both"/>
+        <w:rPr>
+          <w:i/>
+          <w:iCs/>
+          <w:color w:val="0070C0"/>
+        </w:rPr>
+      </w:pPr>
+      <w:r>
+        <w:rPr>
+          <w:i/>
+          <w:iCs/>
+          <w:color w:val="0070C0"/>
+        </w:rPr>
+        <w:t>METHYLTESTOSTERONE</w:t>
+      </w:r>
+    </w:p>
+    <w:p>
+      <w:pPr>
+        <w:pStyle w:val="Prrafodelista"/>
+        <w:numPr>
+          <w:ilvl w:val="1"/>
+          <w:numId w:val="4"/>
+        </w:numPr>
+        <w:jc w:val="both"/>
+        <w:rPr>
+          <w:i/>
+          <w:iCs/>
+          <w:color w:val="0070C0"/>
+        </w:rPr>
+      </w:pPr>
+      <w:r>
+        <w:rPr>
+          <w:i/>
+          <w:iCs/>
+          <w:color w:val="0070C0"/>
+        </w:rPr>
+        <w:t>PREDNISOLONE</w:t>
+      </w:r>
+    </w:p>
+    <w:p>
+      <w:pPr>
+        <w:pStyle w:val="Prrafodelista"/>
+        <w:numPr>
+          <w:ilvl w:val="1"/>
+          <w:numId w:val="4"/>
+        </w:numPr>
+        <w:jc w:val="both"/>
+        <w:rPr>
+          <w:i/>
+          <w:iCs/>
+          <w:color w:val="0070C0"/>
+        </w:rPr>
+      </w:pPr>
+      <w:r>
+        <w:rPr>
+          <w:i/>
+          <w:iCs/>
+          <w:color w:val="0070C0"/>
+        </w:rPr>
+        <w:t>PREDNISONE</w:t>
+      </w:r>
+    </w:p>
+    <w:p>
+      <w:pPr>
+        <w:pStyle w:val="Prrafodelista"/>
+        <w:numPr>
+          <w:ilvl w:val="1"/>
+          <w:numId w:val="4"/>
+        </w:numPr>
+        <w:jc w:val="both"/>
+        <w:rPr>
+          <w:i/>
+          <w:iCs/>
+          <w:color w:val="0070C0"/>
+        </w:rPr>
+      </w:pPr>
+      <w:r>
+        <w:rPr>
+          <w:i/>
+          <w:iCs/>
+          <w:color w:val="0070C0"/>
+        </w:rPr>
+        <w:t>PROPYLTHIOURACIL</w:t>
+      </w:r>
+    </w:p>
+    <w:p>
+      <w:pPr>
+        <w:pStyle w:val="Prrafodelista"/>
+        <w:numPr>
+          <w:ilvl w:val="1"/>
+          <w:numId w:val="4"/>
+        </w:numPr>
+        <w:jc w:val="both"/>
+        <w:rPr>
+          <w:i/>
+          <w:iCs/>
+          <w:color w:val="0070C0"/>
+        </w:rPr>
+      </w:pPr>
+      <w:r>
+        <w:rPr>
+          <w:i/>
+          <w:iCs/>
+          <w:color w:val="0070C0"/>
+        </w:rPr>
+        <w:t>RISEDRONATE SODIUM</w:t>
+      </w:r>
+    </w:p>
+    <w:p>
+      <w:pPr>
+        <w:pStyle w:val="Prrafodelista"/>
+        <w:numPr>
+          <w:ilvl w:val="1"/>
+          <w:numId w:val="4"/>
+        </w:numPr>
+        <w:jc w:val="both"/>
+        <w:rPr>
+          <w:i/>
+          <w:iCs/>
+          <w:color w:val="0070C0"/>
+        </w:rPr>
+      </w:pPr>
+      <w:r>
+        <w:rPr>
+          <w:i/>
+          <w:iCs/>
+          <w:color w:val="0070C0"/>
+        </w:rPr>
+        <w:t>SILDENAFIL CITRATE</w:t>
+      </w:r>
+    </w:p>
+    <w:p>
+      <w:pPr>
+        <w:pStyle w:val="Prrafodelista"/>
+        <w:numPr>
+          <w:ilvl w:val="1"/>
+          <w:numId w:val="4"/>
+        </w:numPr>
+        <w:jc w:val="both"/>
+        <w:rPr>
+          <w:i/>
+          <w:iCs/>
+          <w:color w:val="0070C0"/>
+        </w:rPr>
+      </w:pPr>
+      <w:r>
+        <w:rPr>
+          <w:i/>
+          <w:iCs/>
+          <w:color w:val="0070C0"/>
+        </w:rPr>
+        <w:t>TADALAFIL</w:t>
+      </w:r>
+    </w:p>
+    <w:p>
+      <w:pPr>
+        <w:pStyle w:val="Prrafodelista"/>
+        <w:numPr>
+          <w:ilvl w:val="1"/>
+          <w:numId w:val="4"/>
+        </w:numPr>
+        <w:jc w:val="both"/>
+        <w:rPr>
+          <w:i/>
+          <w:iCs/>
+          <w:color w:val="0070C0"/>
+        </w:rPr>
+      </w:pPr>
+      <w:r>
+        <w:rPr>
+          <w:i/>
+          <w:iCs/>
+          <w:color w:val="0070C0"/>
+        </w:rPr>
+        <w:t>BLISOVI FE 1.5/30</w:t>
+      </w:r>
+    </w:p>
+    <w:p>
+      <w:pPr>
+        <w:pStyle w:val="Prrafodelista"/>
+        <w:ind w:left="1440"/>
         <w:jc w:val="both"/>
       </w:pPr>
     </w:p>
@@ -5422,11 +5974,455 @@
     <w:p>
       <w:pPr>
         <w:pStyle w:val="Prrafodelista"/>
-        <w:rPr>
-          <w:i/>
-          <w:iCs/>
-        </w:rPr>
-      </w:pPr>
+        <w:jc w:val="both"/>
+        <w:rPr>
+          <w:i/>
+          <w:iCs/>
+        </w:rPr>
+      </w:pPr>
+    </w:p>
+    <w:p>
+      <w:pPr>
+        <w:pStyle w:val="Prrafodelista"/>
+        <w:jc w:val="both"/>
+        <w:rPr>
+          <w:i/>
+          <w:iCs/>
+        </w:rPr>
+      </w:pPr>
+      <w:r>
+        <w:rPr>
+          <w:i/>
+          <w:iCs/>
+        </w:rPr>
+        <w:drawing>
+          <wp:inline distT="0" distB="0" distL="0" distR="0" wp14:anchorId="5EDA2091" wp14:editId="546F34CA">
+            <wp:extent cx="4857750" cy="1928476"/>
+            <wp:effectExtent l="0" t="0" r="0" b="0"/>
+            <wp:docPr id="1782353066" name="Imagen 1" descr="Gráfico, Gráfico de líneas&#10;&#10;El contenido generado por IA puede ser incorrecto."/>
+            <wp:cNvGraphicFramePr>
+              <a:graphicFrameLocks xmlns:a="http://schemas.openxmlformats.org/drawingml/2006/main" noChangeAspect="1"/>
+            </wp:cNvGraphicFramePr>
+            <a:graphic xmlns:a="http://schemas.openxmlformats.org/drawingml/2006/main">
+              <a:graphicData uri="http://schemas.openxmlformats.org/drawingml/2006/picture">
+                <pic:pic xmlns:pic="http://schemas.openxmlformats.org/drawingml/2006/picture">
+                  <pic:nvPicPr>
+                    <pic:cNvPr id="1782353066" name="Imagen 1" descr="Gráfico, Gráfico de líneas&#10;&#10;El contenido generado por IA puede ser incorrecto."/>
+                    <pic:cNvPicPr/>
+                  </pic:nvPicPr>
+                  <pic:blipFill>
+                    <a:blip r:embed="rId5"/>
+                    <a:stretch>
+                      <a:fillRect/>
+                    </a:stretch>
+                  </pic:blipFill>
+                  <pic:spPr>
+                    <a:xfrm>
+                      <a:off x="0" y="0"/>
+                      <a:ext cx="4861191" cy="1929842"/>
+                    </a:xfrm>
+                    <a:prstGeom prst="rect">
+                      <a:avLst/>
+                    </a:prstGeom>
+                  </pic:spPr>
+                </pic:pic>
+              </a:graphicData>
+            </a:graphic>
+          </wp:inline>
+        </w:drawing>
+      </w:r>
+    </w:p>
+    <w:p>
+      <w:pPr>
+        <w:pStyle w:val="Prrafodelista"/>
+        <w:jc w:val="both"/>
+        <w:rPr>
+          <w:i/>
+          <w:iCs/>
+          <w:color w:val="0070C0"/>
+        </w:rPr>
+      </w:pPr>
+    </w:p>
+    <w:p>
+      <w:pPr>
+        <w:pStyle w:val="Prrafodelista"/>
+        <w:jc w:val="both"/>
+        <w:rPr>
+          <w:i/>
+          <w:iCs/>
+          <w:color w:val="0070C0"/>
+        </w:rPr>
+      </w:pPr>
+      <w:r>
+        <w:rPr>
+          <w:i/>
+          <w:iCs/>
+          <w:color w:val="0070C0"/>
+        </w:rPr>
+        <w:t>Over the past 5 years</w:t>
+      </w:r>
+      <w:r>
+        <w:rPr>
+          <w:i/>
+          <w:iCs/>
+          <w:color w:val="0070C0"/>
+        </w:rPr>
+        <w:t>,</w:t>
+      </w:r>
+      <w:r>
+        <w:rPr>
+          <w:i/>
+          <w:iCs/>
+          <w:color w:val="0070C0"/>
+        </w:rPr>
+        <w:t xml:space="preserve"> FDA approval of innovator drugs</w:t>
+      </w:r>
+      <w:r>
+        <w:rPr>
+          <w:i/>
+          <w:iCs/>
+          <w:color w:val="0070C0"/>
+        </w:rPr>
+        <w:t xml:space="preserve"> (orange)</w:t>
+      </w:r>
+      <w:r>
+        <w:rPr>
+          <w:i/>
+          <w:iCs/>
+          <w:color w:val="0070C0"/>
+        </w:rPr>
+        <w:t xml:space="preserve"> has been more or less constant, with an average of </w:t>
+      </w:r>
+      <w:r>
+        <w:rPr>
+          <w:i/>
+          <w:iCs/>
+          <w:color w:val="0070C0"/>
+        </w:rPr>
+        <w:t>10</w:t>
+      </w:r>
+      <w:r>
+        <w:rPr>
+          <w:i/>
+          <w:iCs/>
+          <w:color w:val="0070C0"/>
+        </w:rPr>
+        <w:t xml:space="preserve"> innovator</w:t>
+      </w:r>
+      <w:r>
+        <w:rPr>
+          <w:i/>
+          <w:iCs/>
+          <w:color w:val="0070C0"/>
+        </w:rPr>
+        <w:t xml:space="preserve"> drug approvals</w:t>
+      </w:r>
+      <w:r>
+        <w:rPr>
+          <w:i/>
+          <w:iCs/>
+          <w:color w:val="0070C0"/>
+        </w:rPr>
+        <w:t xml:space="preserve"> per month.</w:t>
+      </w:r>
+      <w:r>
+        <w:rPr>
+          <w:i/>
+          <w:iCs/>
+          <w:color w:val="0070C0"/>
+        </w:rPr>
+        <w:t xml:space="preserve"> April 2020, May 2021, April 2023 and March 2024 have been the top months</w:t>
+      </w:r>
+      <w:r>
+        <w:rPr>
+          <w:i/>
+          <w:iCs/>
+          <w:color w:val="0070C0"/>
+        </w:rPr>
+        <w:t xml:space="preserve"> while December 2023 and April 2024 have been the worst months.</w:t>
+      </w:r>
+    </w:p>
+    <w:p>
+      <w:pPr>
+        <w:pStyle w:val="Prrafodelista"/>
+        <w:jc w:val="both"/>
+        <w:rPr>
+          <w:i/>
+          <w:iCs/>
+          <w:color w:val="0070C0"/>
+        </w:rPr>
+      </w:pPr>
+    </w:p>
+    <w:p>
+      <w:pPr>
+        <w:pStyle w:val="Prrafodelista"/>
+        <w:jc w:val="both"/>
+        <w:rPr>
+          <w:i/>
+          <w:iCs/>
+          <w:color w:val="0070C0"/>
+        </w:rPr>
+      </w:pPr>
+      <w:r>
+        <w:rPr>
+          <w:i/>
+          <w:iCs/>
+          <w:color w:val="0070C0"/>
+        </w:rPr>
+        <w:t>As regards generic drugs</w:t>
+      </w:r>
+      <w:r>
+        <w:rPr>
+          <w:i/>
+          <w:iCs/>
+          <w:color w:val="0070C0"/>
+        </w:rPr>
+        <w:t xml:space="preserve"> (blue)</w:t>
+      </w:r>
+      <w:r>
+        <w:rPr>
+          <w:i/>
+          <w:iCs/>
+          <w:color w:val="0070C0"/>
+        </w:rPr>
+        <w:t>,</w:t>
+      </w:r>
+      <w:r>
+        <w:rPr>
+          <w:i/>
+          <w:iCs/>
+          <w:color w:val="0070C0"/>
+        </w:rPr>
+        <w:t xml:space="preserve"> FDA approvals show</w:t>
+      </w:r>
+      <w:r>
+        <w:rPr>
+          <w:i/>
+          <w:iCs/>
+          <w:color w:val="0070C0"/>
+        </w:rPr>
+        <w:t xml:space="preserve"> much more</w:t>
+      </w:r>
+      <w:r>
+        <w:rPr>
+          <w:i/>
+          <w:iCs/>
+          <w:color w:val="0070C0"/>
+        </w:rPr>
+        <w:t xml:space="preserve"> variability month-to-month. </w:t>
+      </w:r>
+      <w:r>
+        <w:rPr>
+          <w:i/>
+          <w:iCs/>
+          <w:color w:val="0070C0"/>
+        </w:rPr>
+        <w:t xml:space="preserve">On average, the FDA has approved </w:t>
+      </w:r>
+      <w:r>
+        <w:rPr>
+          <w:i/>
+          <w:iCs/>
+          <w:color w:val="0070C0"/>
+        </w:rPr>
+        <w:t>63</w:t>
+      </w:r>
+      <w:r>
+        <w:rPr>
+          <w:i/>
+          <w:iCs/>
+          <w:color w:val="0070C0"/>
+        </w:rPr>
+        <w:t xml:space="preserve"> generic</w:t>
+      </w:r>
+      <w:r>
+        <w:rPr>
+          <w:i/>
+          <w:iCs/>
+          <w:color w:val="0070C0"/>
+        </w:rPr>
+        <w:t xml:space="preserve"> drugs</w:t>
+      </w:r>
+      <w:r>
+        <w:rPr>
+          <w:i/>
+          <w:iCs/>
+          <w:color w:val="0070C0"/>
+        </w:rPr>
+        <w:t xml:space="preserve"> per month.</w:t>
+      </w:r>
+      <w:r>
+        <w:rPr>
+          <w:i/>
+          <w:iCs/>
+          <w:color w:val="0070C0"/>
+        </w:rPr>
+        <w:t xml:space="preserve"> </w:t>
+      </w:r>
+      <w:r>
+        <w:rPr>
+          <w:i/>
+          <w:iCs/>
+          <w:color w:val="0070C0"/>
+        </w:rPr>
+        <w:t xml:space="preserve">February 2023 and July 2023 have been the top months by far. The </w:t>
+      </w:r>
+      <w:r>
+        <w:rPr>
+          <w:i/>
+          <w:iCs/>
+          <w:color w:val="0070C0"/>
+        </w:rPr>
+        <w:lastRenderedPageBreak/>
+        <w:t xml:space="preserve">worst months in terms of generic approvals have been </w:t>
+      </w:r>
+      <w:r>
+        <w:rPr>
+          <w:i/>
+          <w:iCs/>
+          <w:color w:val="0070C0"/>
+        </w:rPr>
+        <w:t>August 2021 and November 202</w:t>
+      </w:r>
+      <w:r>
+        <w:rPr>
+          <w:i/>
+          <w:iCs/>
+          <w:color w:val="0070C0"/>
+        </w:rPr>
+        <w:t>1</w:t>
+      </w:r>
+      <w:r>
+        <w:rPr>
+          <w:i/>
+          <w:iCs/>
+          <w:color w:val="0070C0"/>
+        </w:rPr>
+        <w:t>.</w:t>
+      </w:r>
+    </w:p>
+    <w:p>
+      <w:pPr>
+        <w:pStyle w:val="Prrafodelista"/>
+        <w:jc w:val="both"/>
+        <w:rPr>
+          <w:i/>
+          <w:iCs/>
+          <w:color w:val="0070C0"/>
+        </w:rPr>
+      </w:pPr>
+    </w:p>
+    <w:p>
+      <w:pPr>
+        <w:pStyle w:val="Prrafodelista"/>
+        <w:jc w:val="both"/>
+        <w:rPr>
+          <w:i/>
+          <w:iCs/>
+          <w:color w:val="0070C0"/>
+        </w:rPr>
+      </w:pPr>
+      <w:r>
+        <w:rPr>
+          <w:i/>
+          <w:iCs/>
+          <w:color w:val="0070C0"/>
+        </w:rPr>
+        <w:t>What about the FDA approval tendency over the last 20 years? It is increasing or descending?</w:t>
+      </w:r>
+    </w:p>
+    <w:p>
+      <w:pPr>
+        <w:pStyle w:val="Prrafodelista"/>
+        <w:jc w:val="both"/>
+        <w:rPr>
+          <w:i/>
+          <w:iCs/>
+          <w:color w:val="0070C0"/>
+        </w:rPr>
+      </w:pPr>
+    </w:p>
+    <w:p>
+      <w:pPr>
+        <w:pStyle w:val="Prrafodelista"/>
+        <w:jc w:val="both"/>
+        <w:rPr>
+          <w:i/>
+          <w:iCs/>
+          <w:color w:val="0070C0"/>
+        </w:rPr>
+      </w:pPr>
+      <w:r>
+        <w:rPr>
+          <w:i/>
+          <w:iCs/>
+          <w:color w:val="0070C0"/>
+        </w:rPr>
+        <w:drawing>
+          <wp:inline distT="0" distB="0" distL="0" distR="0" wp14:anchorId="2D614E05" wp14:editId="0656FB64">
+            <wp:extent cx="5008418" cy="1588983"/>
+            <wp:effectExtent l="0" t="0" r="1905" b="0"/>
+            <wp:docPr id="259676939" name="Imagen 1" descr="Interfaz de usuario gráfica, Gráfico, Gráfico de dispersión&#10;&#10;El contenido generado por IA puede ser incorrecto."/>
+            <wp:cNvGraphicFramePr>
+              <a:graphicFrameLocks xmlns:a="http://schemas.openxmlformats.org/drawingml/2006/main" noChangeAspect="1"/>
+            </wp:cNvGraphicFramePr>
+            <a:graphic xmlns:a="http://schemas.openxmlformats.org/drawingml/2006/main">
+              <a:graphicData uri="http://schemas.openxmlformats.org/drawingml/2006/picture">
+                <pic:pic xmlns:pic="http://schemas.openxmlformats.org/drawingml/2006/picture">
+                  <pic:nvPicPr>
+                    <pic:cNvPr id="259676939" name="Imagen 1" descr="Interfaz de usuario gráfica, Gráfico, Gráfico de dispersión&#10;&#10;El contenido generado por IA puede ser incorrecto."/>
+                    <pic:cNvPicPr/>
+                  </pic:nvPicPr>
+                  <pic:blipFill>
+                    <a:blip r:embed="rId6"/>
+                    <a:stretch>
+                      <a:fillRect/>
+                    </a:stretch>
+                  </pic:blipFill>
+                  <pic:spPr>
+                    <a:xfrm>
+                      <a:off x="0" y="0"/>
+                      <a:ext cx="5024968" cy="1594234"/>
+                    </a:xfrm>
+                    <a:prstGeom prst="rect">
+                      <a:avLst/>
+                    </a:prstGeom>
+                  </pic:spPr>
+                </pic:pic>
+              </a:graphicData>
+            </a:graphic>
+          </wp:inline>
+        </w:drawing>
+      </w:r>
+    </w:p>
+    <w:p>
+      <w:pPr>
+        <w:pStyle w:val="Prrafodelista"/>
+        <w:jc w:val="both"/>
+        <w:rPr>
+          <w:i/>
+          <w:iCs/>
+        </w:rPr>
+      </w:pPr>
+    </w:p>
+    <w:p>
+      <w:pPr>
+        <w:pStyle w:val="Prrafodelista"/>
+        <w:jc w:val="both"/>
+        <w:rPr>
+          <w:i/>
+          <w:iCs/>
+          <w:color w:val="0070C0"/>
+        </w:rPr>
+      </w:pPr>
+      <w:r>
+        <w:rPr>
+          <w:i/>
+          <w:iCs/>
+          <w:color w:val="0070C0"/>
+        </w:rPr>
+        <w:t xml:space="preserve">FDA Approval of generic drugs has been clearly increasing over the last 20 years. In fact, we can see how by the beginning of 2015, the </w:t>
+      </w:r>
     </w:p>
     <w:p>
       <w:pPr>
@@ -5479,6 +6475,16 @@
         </w:rPr>
         <w:t xml:space="preserve"> percentage of RLDs are considered RS by the FDA?</w:t>
       </w:r>
+    </w:p>
+    <w:p>
+      <w:pPr>
+        <w:pStyle w:val="Prrafodelista"/>
+        <w:jc w:val="both"/>
+        <w:rPr>
+          <w:i/>
+          <w:iCs/>
+        </w:rPr>
+      </w:pPr>
     </w:p>
     <w:p>
       <w:pPr>
@@ -5659,7 +6665,7 @@
   <w:abstractNum w:abstractNumId="1" w15:restartNumberingAfterBreak="0">
     <w:nsid w:val="40F65654"/>
     <w:multiLevelType w:val="hybridMultilevel"/>
-    <w:tmpl w:val="BF4C73DE"/>
+    <w:tmpl w:val="C87E21D6"/>
     <w:lvl w:ilvl="0" w:tplc="EE1C5658">
       <w:numFmt w:val="bullet"/>
       <w:lvlText w:val="-"/>
@@ -5671,7 +6677,7 @@
         <w:rFonts w:ascii="Aptos" w:eastAsiaTheme="minorHAnsi" w:hAnsi="Aptos" w:cstheme="minorBidi" w:hint="default"/>
       </w:rPr>
     </w:lvl>
-    <w:lvl w:ilvl="1" w:tplc="0C0A0003" w:tentative="1">
+    <w:lvl w:ilvl="1" w:tplc="0C0A0003">
       <w:start w:val="1"/>
       <w:numFmt w:val="bullet"/>
       <w:lvlText w:val="o"/>
@@ -6728,6 +7734,7 @@
   <w:style w:type="character" w:default="1" w:styleId="Fuentedeprrafopredeter">
     <w:name w:val="Default Paragraph Font"/>
     <w:uiPriority w:val="1"/>
+    <w:semiHidden/>
     <w:unhideWhenUsed/>
   </w:style>
   <w:style w:type="table" w:default="1" w:styleId="Tablanormal">

</xml_diff>

<commit_message>
EDA on Patents Table updated. Patents Table was furtherly transformed to map patent use codes with descriptions using the file patent_use_codes_raw.xlsx
</commit_message>
<xml_diff>
--- a/3_Project_Notes/Pre_Analysis_Clean_Transf_EDA_Notes.docx
+++ b/3_Project_Notes/Pre_Analysis_Clean_Transf_EDA_Notes.docx
@@ -1498,10 +1498,7 @@
         <w:rPr>
           <w:u w:val="single"/>
         </w:rPr>
-        <w:t xml:space="preserve">Products </w:t>
-      </w:r>
-      <w:r>
-        <w:t>table</w:t>
+        <w:t>Products table</w:t>
       </w:r>
       <w:r>
         <w:t xml:space="preserve"> (see </w:t>
@@ -3236,15 +3233,39 @@
           <w:iCs/>
           <w:color w:val="0070C0"/>
         </w:rPr>
-        <w:t>(188</w:t>
-      </w:r>
-      <w:r>
-        <w:rPr>
-          <w:i/>
-          <w:iCs/>
-          <w:color w:val="0070C0"/>
-        </w:rPr>
-        <w:t>, 3.8%</w:t>
+        <w:t>(</w:t>
+      </w:r>
+      <w:r>
+        <w:rPr>
+          <w:i/>
+          <w:iCs/>
+          <w:color w:val="0070C0"/>
+        </w:rPr>
+        <w:t>227</w:t>
+      </w:r>
+      <w:r>
+        <w:rPr>
+          <w:i/>
+          <w:iCs/>
+          <w:color w:val="0070C0"/>
+        </w:rPr>
+        <w:t xml:space="preserve">, </w:t>
+      </w:r>
+      <w:r>
+        <w:rPr>
+          <w:i/>
+          <w:iCs/>
+          <w:color w:val="0070C0"/>
+        </w:rPr>
+        <w:t>4.6</w:t>
+      </w:r>
+      <w:r>
+        <w:rPr>
+          <w:i/>
+          <w:iCs/>
+          <w:color w:val="0070C0"/>
+        </w:rPr>
+        <w:t>%</w:t>
       </w:r>
       <w:r>
         <w:rPr>
@@ -3280,15 +3301,39 @@
           <w:iCs/>
           <w:color w:val="0070C0"/>
         </w:rPr>
-        <w:t>(158</w:t>
-      </w:r>
-      <w:r>
-        <w:rPr>
-          <w:i/>
-          <w:iCs/>
-          <w:color w:val="0070C0"/>
-        </w:rPr>
-        <w:t>, 3.2%</w:t>
+        <w:t>(1</w:t>
+      </w:r>
+      <w:r>
+        <w:rPr>
+          <w:i/>
+          <w:iCs/>
+          <w:color w:val="0070C0"/>
+        </w:rPr>
+        <w:t>41</w:t>
+      </w:r>
+      <w:r>
+        <w:rPr>
+          <w:i/>
+          <w:iCs/>
+          <w:color w:val="0070C0"/>
+        </w:rPr>
+        <w:t xml:space="preserve">, </w:t>
+      </w:r>
+      <w:r>
+        <w:rPr>
+          <w:i/>
+          <w:iCs/>
+          <w:color w:val="0070C0"/>
+        </w:rPr>
+        <w:t>2.9</w:t>
+      </w:r>
+      <w:r>
+        <w:rPr>
+          <w:i/>
+          <w:iCs/>
+          <w:color w:val="0070C0"/>
+        </w:rPr>
+        <w:t>%</w:t>
       </w:r>
       <w:r>
         <w:rPr>
@@ -3306,33 +3351,67 @@
           <w:iCs/>
           <w:color w:val="0070C0"/>
         </w:rPr>
-        <w:t xml:space="preserve"> B Braun</w:t>
-      </w:r>
-      <w:r>
-        <w:rPr>
-          <w:b/>
-          <w:bCs/>
-          <w:i/>
-          <w:iCs/>
-          <w:color w:val="0070C0"/>
-        </w:rPr>
         <w:t xml:space="preserve"> </w:t>
       </w:r>
       <w:r>
         <w:rPr>
-          <w:i/>
-          <w:iCs/>
-          <w:color w:val="0070C0"/>
-        </w:rPr>
-        <w:t>(124</w:t>
-      </w:r>
-      <w:r>
-        <w:rPr>
-          <w:i/>
-          <w:iCs/>
-          <w:color w:val="0070C0"/>
-        </w:rPr>
-        <w:t>, 2.5%</w:t>
+          <w:b/>
+          <w:bCs/>
+          <w:i/>
+          <w:iCs/>
+          <w:color w:val="0070C0"/>
+        </w:rPr>
+        <w:t>Hospira</w:t>
+      </w:r>
+      <w:r>
+        <w:rPr>
+          <w:b/>
+          <w:bCs/>
+          <w:i/>
+          <w:iCs/>
+          <w:color w:val="0070C0"/>
+        </w:rPr>
+        <w:t xml:space="preserve"> </w:t>
+      </w:r>
+      <w:r>
+        <w:rPr>
+          <w:i/>
+          <w:iCs/>
+          <w:color w:val="0070C0"/>
+        </w:rPr>
+        <w:t>(1</w:t>
+      </w:r>
+      <w:r>
+        <w:rPr>
+          <w:i/>
+          <w:iCs/>
+          <w:color w:val="0070C0"/>
+        </w:rPr>
+        <w:t>31</w:t>
+      </w:r>
+      <w:r>
+        <w:rPr>
+          <w:i/>
+          <w:iCs/>
+          <w:color w:val="0070C0"/>
+        </w:rPr>
+        <w:t>, 2.</w:t>
+      </w:r>
+      <w:r>
+        <w:rPr>
+          <w:i/>
+          <w:iCs/>
+          <w:color w:val="0070C0"/>
+        </w:rPr>
+        <w:t>7</w:t>
+      </w:r>
+      <w:r>
+        <w:rPr>
+          <w:i/>
+          <w:iCs/>
+          <w:color w:val="0070C0"/>
+        </w:rPr>
+        <w:t>%</w:t>
       </w:r>
       <w:r>
         <w:rPr>
@@ -3350,33 +3429,67 @@
           <w:iCs/>
           <w:color w:val="0070C0"/>
         </w:rPr>
-        <w:t xml:space="preserve"> AbbVie</w:t>
-      </w:r>
-      <w:r>
-        <w:rPr>
-          <w:b/>
-          <w:bCs/>
-          <w:i/>
-          <w:iCs/>
-          <w:color w:val="0070C0"/>
-        </w:rPr>
         <w:t xml:space="preserve"> </w:t>
       </w:r>
       <w:r>
         <w:rPr>
-          <w:i/>
-          <w:iCs/>
-          <w:color w:val="0070C0"/>
-        </w:rPr>
-        <w:t>(116</w:t>
-      </w:r>
-      <w:r>
-        <w:rPr>
-          <w:i/>
-          <w:iCs/>
-          <w:color w:val="0070C0"/>
-        </w:rPr>
-        <w:t>, 2.4%</w:t>
+          <w:b/>
+          <w:bCs/>
+          <w:i/>
+          <w:iCs/>
+          <w:color w:val="0070C0"/>
+        </w:rPr>
+        <w:t>B Braun Medical</w:t>
+      </w:r>
+      <w:r>
+        <w:rPr>
+          <w:b/>
+          <w:bCs/>
+          <w:i/>
+          <w:iCs/>
+          <w:color w:val="0070C0"/>
+        </w:rPr>
+        <w:t xml:space="preserve"> </w:t>
+      </w:r>
+      <w:r>
+        <w:rPr>
+          <w:i/>
+          <w:iCs/>
+          <w:color w:val="0070C0"/>
+        </w:rPr>
+        <w:t>(</w:t>
+      </w:r>
+      <w:r>
+        <w:rPr>
+          <w:i/>
+          <w:iCs/>
+          <w:color w:val="0070C0"/>
+        </w:rPr>
+        <w:t>128</w:t>
+      </w:r>
+      <w:r>
+        <w:rPr>
+          <w:i/>
+          <w:iCs/>
+          <w:color w:val="0070C0"/>
+        </w:rPr>
+        <w:t>, 2.</w:t>
+      </w:r>
+      <w:r>
+        <w:rPr>
+          <w:i/>
+          <w:iCs/>
+          <w:color w:val="0070C0"/>
+        </w:rPr>
+        <w:t>6</w:t>
+      </w:r>
+      <w:r>
+        <w:rPr>
+          <w:i/>
+          <w:iCs/>
+          <w:color w:val="0070C0"/>
+        </w:rPr>
+        <w:t>%</w:t>
       </w:r>
       <w:r>
         <w:rPr>
@@ -3394,33 +3507,67 @@
           <w:iCs/>
           <w:color w:val="0070C0"/>
         </w:rPr>
-        <w:t xml:space="preserve"> Hospira</w:t>
-      </w:r>
-      <w:r>
-        <w:rPr>
-          <w:b/>
-          <w:bCs/>
-          <w:i/>
-          <w:iCs/>
-          <w:color w:val="0070C0"/>
-        </w:rPr>
         <w:t xml:space="preserve"> </w:t>
       </w:r>
       <w:r>
         <w:rPr>
-          <w:i/>
-          <w:iCs/>
-          <w:color w:val="0070C0"/>
-        </w:rPr>
-        <w:t>(110</w:t>
-      </w:r>
-      <w:r>
-        <w:rPr>
-          <w:i/>
-          <w:iCs/>
-          <w:color w:val="0070C0"/>
-        </w:rPr>
-        <w:t>, 2.2%</w:t>
+          <w:b/>
+          <w:bCs/>
+          <w:i/>
+          <w:iCs/>
+          <w:color w:val="0070C0"/>
+        </w:rPr>
+        <w:t>AbbVie</w:t>
+      </w:r>
+      <w:r>
+        <w:rPr>
+          <w:b/>
+          <w:bCs/>
+          <w:i/>
+          <w:iCs/>
+          <w:color w:val="0070C0"/>
+        </w:rPr>
+        <w:t xml:space="preserve"> </w:t>
+      </w:r>
+      <w:r>
+        <w:rPr>
+          <w:i/>
+          <w:iCs/>
+          <w:color w:val="0070C0"/>
+        </w:rPr>
+        <w:t>(11</w:t>
+      </w:r>
+      <w:r>
+        <w:rPr>
+          <w:i/>
+          <w:iCs/>
+          <w:color w:val="0070C0"/>
+        </w:rPr>
+        <w:t>5</w:t>
+      </w:r>
+      <w:r>
+        <w:rPr>
+          <w:i/>
+          <w:iCs/>
+          <w:color w:val="0070C0"/>
+        </w:rPr>
+        <w:t>, 2.</w:t>
+      </w:r>
+      <w:r>
+        <w:rPr>
+          <w:i/>
+          <w:iCs/>
+          <w:color w:val="0070C0"/>
+        </w:rPr>
+        <w:t>3</w:t>
+      </w:r>
+      <w:r>
+        <w:rPr>
+          <w:i/>
+          <w:iCs/>
+          <w:color w:val="0070C0"/>
+        </w:rPr>
+        <w:t>%</w:t>
       </w:r>
       <w:r>
         <w:rPr>
@@ -3478,16 +3625,8 @@
           <w:iCs/>
           <w:color w:val="0070C0"/>
         </w:rPr>
-        <w:t xml:space="preserve">Hospira is now </w:t>
-      </w:r>
-      <w:r>
-        <w:rPr>
-          <w:i/>
-          <w:iCs/>
-          <w:color w:val="0070C0"/>
-        </w:rPr>
         <w:lastRenderedPageBreak/>
-        <w:t>part of Pfizer,</w:t>
+        <w:t>Hospira is now part of Pfizer,</w:t>
       </w:r>
       <w:r>
         <w:rPr>
@@ -3503,7 +3642,23 @@
           <w:iCs/>
           <w:color w:val="0070C0"/>
         </w:rPr>
-        <w:t>in real terms, Pfizer is the top 1 owning the 5.4% of all FDA-approved innovators.</w:t>
+        <w:t>in real terms, Pfizer is the top 1 owning the 5.</w:t>
+      </w:r>
+      <w:r>
+        <w:rPr>
+          <w:i/>
+          <w:iCs/>
+          <w:color w:val="0070C0"/>
+        </w:rPr>
+        <w:t>6</w:t>
+      </w:r>
+      <w:r>
+        <w:rPr>
+          <w:i/>
+          <w:iCs/>
+          <w:color w:val="0070C0"/>
+        </w:rPr>
+        <w:t>% of all FDA-approved innovators.</w:t>
       </w:r>
     </w:p>
     <w:p>
@@ -3540,7 +3695,23 @@
           <w:iCs/>
           <w:color w:val="0070C0"/>
         </w:rPr>
-        <w:t>, with 836 products</w:t>
+        <w:t>, with 8</w:t>
+      </w:r>
+      <w:r>
+        <w:rPr>
+          <w:i/>
+          <w:iCs/>
+          <w:color w:val="0070C0"/>
+        </w:rPr>
+        <w:t>55</w:t>
+      </w:r>
+      <w:r>
+        <w:rPr>
+          <w:i/>
+          <w:iCs/>
+          <w:color w:val="0070C0"/>
+        </w:rPr>
+        <w:t xml:space="preserve"> products</w:t>
       </w:r>
       <w:r>
         <w:rPr>
@@ -3598,15 +3769,7 @@
           <w:iCs/>
           <w:color w:val="0070C0"/>
         </w:rPr>
-        <w:t xml:space="preserve">Hikma </w:t>
-      </w:r>
-      <w:r>
-        <w:rPr>
-          <w:i/>
-          <w:iCs/>
-          <w:color w:val="0070C0"/>
-        </w:rPr>
-        <w:t>(429),</w:t>
+        <w:t>Zydus Pharmaceuticals</w:t>
       </w:r>
       <w:r>
         <w:rPr>
@@ -3620,21 +3783,71 @@
       </w:r>
       <w:r>
         <w:rPr>
-          <w:b/>
-          <w:bCs/>
-          <w:i/>
-          <w:iCs/>
-          <w:color w:val="0070C0"/>
-        </w:rPr>
-        <w:t xml:space="preserve">Zydus Pharmaceuticals </w:t>
-      </w:r>
-      <w:r>
-        <w:rPr>
-          <w:i/>
-          <w:iCs/>
-          <w:color w:val="0070C0"/>
-        </w:rPr>
-        <w:t>(400),</w:t>
+          <w:i/>
+          <w:iCs/>
+          <w:color w:val="0070C0"/>
+        </w:rPr>
+        <w:t>(</w:t>
+      </w:r>
+      <w:r>
+        <w:rPr>
+          <w:i/>
+          <w:iCs/>
+          <w:color w:val="0070C0"/>
+        </w:rPr>
+        <w:t>556</w:t>
+      </w:r>
+      <w:r>
+        <w:rPr>
+          <w:i/>
+          <w:iCs/>
+          <w:color w:val="0070C0"/>
+        </w:rPr>
+        <w:t>),</w:t>
+      </w:r>
+      <w:r>
+        <w:rPr>
+          <w:b/>
+          <w:bCs/>
+          <w:i/>
+          <w:iCs/>
+          <w:color w:val="0070C0"/>
+        </w:rPr>
+        <w:t xml:space="preserve"> </w:t>
+      </w:r>
+      <w:r>
+        <w:rPr>
+          <w:b/>
+          <w:bCs/>
+          <w:i/>
+          <w:iCs/>
+          <w:color w:val="0070C0"/>
+        </w:rPr>
+        <w:t xml:space="preserve">Dr. Reddy’s </w:t>
+      </w:r>
+      <w:r>
+        <w:rPr>
+          <w:i/>
+          <w:iCs/>
+          <w:color w:val="0070C0"/>
+        </w:rPr>
+        <w:t>(</w:t>
+      </w:r>
+      <w:r>
+        <w:rPr>
+          <w:i/>
+          <w:iCs/>
+          <w:color w:val="0070C0"/>
+        </w:rPr>
+        <w:t>397</w:t>
+      </w:r>
+      <w:r>
+        <w:rPr>
+          <w:i/>
+          <w:iCs/>
+          <w:color w:val="0070C0"/>
+        </w:rPr>
+        <w:t>),</w:t>
       </w:r>
       <w:r>
         <w:rPr>
@@ -3662,7 +3875,23 @@
           <w:iCs/>
           <w:color w:val="0070C0"/>
         </w:rPr>
-        <w:t>(349) and</w:t>
+        <w:t>(3</w:t>
+      </w:r>
+      <w:r>
+        <w:rPr>
+          <w:i/>
+          <w:iCs/>
+          <w:color w:val="0070C0"/>
+        </w:rPr>
+        <w:t>90</w:t>
+      </w:r>
+      <w:r>
+        <w:rPr>
+          <w:i/>
+          <w:iCs/>
+          <w:color w:val="0070C0"/>
+        </w:rPr>
+        <w:t>) and</w:t>
       </w:r>
       <w:r>
         <w:rPr>
@@ -3682,15 +3911,41 @@
           <w:iCs/>
           <w:color w:val="0070C0"/>
         </w:rPr>
-        <w:t xml:space="preserve">Chartwell Rx </w:t>
-      </w:r>
-      <w:r>
-        <w:rPr>
-          <w:i/>
-          <w:iCs/>
-          <w:color w:val="0070C0"/>
-        </w:rPr>
-        <w:t>(343)</w:t>
+        <w:t>Hikma</w:t>
+      </w:r>
+      <w:r>
+        <w:rPr>
+          <w:b/>
+          <w:bCs/>
+          <w:i/>
+          <w:iCs/>
+          <w:color w:val="0070C0"/>
+        </w:rPr>
+        <w:t xml:space="preserve"> </w:t>
+      </w:r>
+      <w:r>
+        <w:rPr>
+          <w:i/>
+          <w:iCs/>
+          <w:color w:val="0070C0"/>
+        </w:rPr>
+        <w:t>(3</w:t>
+      </w:r>
+      <w:r>
+        <w:rPr>
+          <w:i/>
+          <w:iCs/>
+          <w:color w:val="0070C0"/>
+        </w:rPr>
+        <w:t>84</w:t>
+      </w:r>
+      <w:r>
+        <w:rPr>
+          <w:i/>
+          <w:iCs/>
+          <w:color w:val="0070C0"/>
+        </w:rPr>
+        <w:t>)</w:t>
       </w:r>
       <w:r>
         <w:rPr>
@@ -3722,7 +3977,23 @@
           <w:iCs/>
           <w:color w:val="0070C0"/>
         </w:rPr>
-        <w:t xml:space="preserve">Therefore, strong presence of Indian companies in this market, in fact, </w:t>
+        <w:t xml:space="preserve">Therefore, </w:t>
+      </w:r>
+      <w:r>
+        <w:rPr>
+          <w:i/>
+          <w:iCs/>
+          <w:color w:val="0070C0"/>
+        </w:rPr>
+        <w:t xml:space="preserve">there is  a </w:t>
+      </w:r>
+      <w:r>
+        <w:rPr>
+          <w:i/>
+          <w:iCs/>
+          <w:color w:val="0070C0"/>
+        </w:rPr>
+        <w:t xml:space="preserve">strong presence of Indian companies in this market, in fact, </w:t>
       </w:r>
       <w:r>
         <w:rPr>
@@ -3746,7 +4017,23 @@
           <w:iCs/>
           <w:color w:val="0070C0"/>
         </w:rPr>
-        <w:t>ese 3 companies own the 8.2% of the whole FDA-approved generics portfolio.</w:t>
+        <w:t xml:space="preserve">ese 3 companies own the </w:t>
+      </w:r>
+      <w:r>
+        <w:rPr>
+          <w:i/>
+          <w:iCs/>
+          <w:color w:val="0070C0"/>
+        </w:rPr>
+        <w:t>9.3</w:t>
+      </w:r>
+      <w:r>
+        <w:rPr>
+          <w:i/>
+          <w:iCs/>
+          <w:color w:val="0070C0"/>
+        </w:rPr>
+        <w:t>% of the whole FDA-approved generics portfolio.</w:t>
       </w:r>
     </w:p>
     <w:p>
@@ -5994,6 +6281,7 @@
         <w:rPr>
           <w:i/>
           <w:iCs/>
+          <w:noProof/>
         </w:rPr>
         <w:drawing>
           <wp:inline distT="0" distB="0" distL="0" distR="0" wp14:anchorId="5EDA2091" wp14:editId="546F34CA">
@@ -6290,72 +6578,65 @@
           <w:iCs/>
           <w:color w:val="0070C0"/>
         </w:rPr>
-        <w:t>1</w:t>
-      </w:r>
-      <w:r>
-        <w:rPr>
-          <w:i/>
-          <w:iCs/>
-          <w:color w:val="0070C0"/>
-        </w:rPr>
-        <w:t>.</w:t>
-      </w:r>
-    </w:p>
-    <w:p>
-      <w:pPr>
-        <w:pStyle w:val="Prrafodelista"/>
-        <w:jc w:val="both"/>
-        <w:rPr>
-          <w:i/>
-          <w:iCs/>
-          <w:color w:val="0070C0"/>
-        </w:rPr>
-      </w:pPr>
-    </w:p>
-    <w:p>
-      <w:pPr>
-        <w:pStyle w:val="Prrafodelista"/>
-        <w:jc w:val="both"/>
-        <w:rPr>
-          <w:i/>
-          <w:iCs/>
-          <w:color w:val="0070C0"/>
-        </w:rPr>
-      </w:pPr>
-      <w:r>
-        <w:rPr>
-          <w:i/>
-          <w:iCs/>
-          <w:color w:val="0070C0"/>
-        </w:rPr>
-        <w:t>What about the FDA approval tendency over the last 20 years? It is increasing or descending?</w:t>
-      </w:r>
-    </w:p>
-    <w:p>
-      <w:pPr>
-        <w:pStyle w:val="Prrafodelista"/>
-        <w:jc w:val="both"/>
-        <w:rPr>
-          <w:i/>
-          <w:iCs/>
-          <w:color w:val="0070C0"/>
-        </w:rPr>
-      </w:pPr>
-    </w:p>
-    <w:p>
-      <w:pPr>
-        <w:pStyle w:val="Prrafodelista"/>
-        <w:jc w:val="both"/>
-        <w:rPr>
-          <w:i/>
-          <w:iCs/>
-          <w:color w:val="0070C0"/>
-        </w:rPr>
-      </w:pPr>
-      <w:r>
-        <w:rPr>
-          <w:i/>
-          <w:iCs/>
+        <w:t>1.</w:t>
+      </w:r>
+    </w:p>
+    <w:p>
+      <w:pPr>
+        <w:pStyle w:val="Prrafodelista"/>
+        <w:jc w:val="both"/>
+        <w:rPr>
+          <w:i/>
+          <w:iCs/>
+          <w:color w:val="0070C0"/>
+        </w:rPr>
+      </w:pPr>
+    </w:p>
+    <w:p>
+      <w:pPr>
+        <w:pStyle w:val="Prrafodelista"/>
+        <w:jc w:val="both"/>
+        <w:rPr>
+          <w:i/>
+          <w:iCs/>
+          <w:color w:val="0070C0"/>
+        </w:rPr>
+      </w:pPr>
+      <w:r>
+        <w:rPr>
+          <w:i/>
+          <w:iCs/>
+          <w:color w:val="0070C0"/>
+        </w:rPr>
+        <w:t>What about the FDA approval tendency over the last 20 years?</w:t>
+      </w:r>
+    </w:p>
+    <w:p>
+      <w:pPr>
+        <w:pStyle w:val="Prrafodelista"/>
+        <w:jc w:val="both"/>
+        <w:rPr>
+          <w:i/>
+          <w:iCs/>
+          <w:color w:val="0070C0"/>
+        </w:rPr>
+      </w:pPr>
+    </w:p>
+    <w:p>
+      <w:pPr>
+        <w:pStyle w:val="Prrafodelista"/>
+        <w:jc w:val="both"/>
+        <w:rPr>
+          <w:i/>
+          <w:iCs/>
+          <w:color w:val="0070C0"/>
+        </w:rPr>
+      </w:pPr>
+      <w:r>
+        <w:rPr>
+          <w:i/>
+          <w:iCs/>
+          <w:noProof/>
           <w:color w:val="0070C0"/>
         </w:rPr>
         <w:drawing>
@@ -6402,35 +6683,135 @@
         <w:rPr>
           <w:i/>
           <w:iCs/>
-        </w:rPr>
-      </w:pPr>
-    </w:p>
-    <w:p>
-      <w:pPr>
-        <w:pStyle w:val="Prrafodelista"/>
-        <w:jc w:val="both"/>
-        <w:rPr>
-          <w:i/>
-          <w:iCs/>
-          <w:color w:val="0070C0"/>
-        </w:rPr>
-      </w:pPr>
-      <w:r>
-        <w:rPr>
-          <w:i/>
-          <w:iCs/>
-          <w:color w:val="0070C0"/>
-        </w:rPr>
-        <w:t xml:space="preserve">FDA Approval of generic drugs has been clearly increasing over the last 20 years. In fact, we can see how by the beginning of 2015, the </w:t>
-      </w:r>
-    </w:p>
-    <w:p>
-      <w:pPr>
-        <w:pStyle w:val="Prrafodelista"/>
-        <w:jc w:val="both"/>
-        <w:rPr>
-          <w:i/>
-          <w:iCs/>
+          <w:color w:val="0070C0"/>
+        </w:rPr>
+      </w:pPr>
+    </w:p>
+    <w:p>
+      <w:pPr>
+        <w:pStyle w:val="Prrafodelista"/>
+        <w:jc w:val="both"/>
+        <w:rPr>
+          <w:i/>
+          <w:iCs/>
+          <w:color w:val="0070C0"/>
+        </w:rPr>
+      </w:pPr>
+      <w:r>
+        <w:rPr>
+          <w:i/>
+          <w:iCs/>
+          <w:color w:val="0070C0"/>
+        </w:rPr>
+        <w:t>The FDA approval of generic drugs (blue line) has shown a consistent upward trend over the past 20 years. A significant shift is observed in the second quarter of 2015, where the number of ANDA approvals per month increases sharply. To quantify this change, we compare the average monthly approvals across two periods:</w:t>
+      </w:r>
+    </w:p>
+    <w:p>
+      <w:pPr>
+        <w:pStyle w:val="Prrafodelista"/>
+        <w:jc w:val="both"/>
+        <w:rPr>
+          <w:i/>
+          <w:iCs/>
+          <w:color w:val="0070C0"/>
+        </w:rPr>
+      </w:pPr>
+    </w:p>
+    <w:p>
+      <w:pPr>
+        <w:pStyle w:val="Prrafodelista"/>
+        <w:jc w:val="both"/>
+        <w:rPr>
+          <w:i/>
+          <w:iCs/>
+          <w:color w:val="0070C0"/>
+        </w:rPr>
+      </w:pPr>
+      <w:r>
+        <w:rPr>
+          <w:i/>
+          <w:iCs/>
+          <w:color w:val="0070C0"/>
+        </w:rPr>
+        <w:t xml:space="preserve">    January 2000 - March 2015: 33 ANDA approvals/month</w:t>
+      </w:r>
+    </w:p>
+    <w:p>
+      <w:pPr>
+        <w:pStyle w:val="Prrafodelista"/>
+        <w:jc w:val="both"/>
+        <w:rPr>
+          <w:i/>
+          <w:iCs/>
+          <w:color w:val="0070C0"/>
+        </w:rPr>
+      </w:pPr>
+    </w:p>
+    <w:p>
+      <w:pPr>
+        <w:pStyle w:val="Prrafodelista"/>
+        <w:jc w:val="both"/>
+        <w:rPr>
+          <w:i/>
+          <w:iCs/>
+          <w:color w:val="0070C0"/>
+        </w:rPr>
+      </w:pPr>
+      <w:r>
+        <w:rPr>
+          <w:i/>
+          <w:iCs/>
+          <w:color w:val="0070C0"/>
+        </w:rPr>
+        <w:t xml:space="preserve">    April 2015 - December 2024: 64 ANDA approvals/month</w:t>
+      </w:r>
+    </w:p>
+    <w:p>
+      <w:pPr>
+        <w:pStyle w:val="Prrafodelista"/>
+        <w:jc w:val="both"/>
+        <w:rPr>
+          <w:i/>
+          <w:iCs/>
+          <w:color w:val="0070C0"/>
+        </w:rPr>
+      </w:pPr>
+    </w:p>
+    <w:p>
+      <w:pPr>
+        <w:pStyle w:val="Prrafodelista"/>
+        <w:jc w:val="both"/>
+        <w:rPr>
+          <w:i/>
+          <w:iCs/>
+          <w:color w:val="0070C0"/>
+        </w:rPr>
+      </w:pPr>
+      <w:r>
+        <w:rPr>
+          <w:i/>
+          <w:iCs/>
+          <w:color w:val="0070C0"/>
+        </w:rPr>
+        <w:t>This nearly twofold increase suggests a structural shift in the approval process, potentially influenced by regulatory changes or increased industry activity</w:t>
+      </w:r>
+      <w:r>
+        <w:rPr>
+          <w:i/>
+          <w:iCs/>
+          <w:color w:val="0070C0"/>
+        </w:rPr>
+        <w:t>.</w:t>
+      </w:r>
+    </w:p>
+    <w:p>
+      <w:pPr>
+        <w:pStyle w:val="Prrafodelista"/>
+        <w:jc w:val="both"/>
+        <w:rPr>
+          <w:i/>
+          <w:iCs/>
+          <w:color w:val="0070C0"/>
         </w:rPr>
       </w:pPr>
     </w:p>
@@ -6493,8 +6874,17 @@
         <w:rPr>
           <w:i/>
           <w:iCs/>
-        </w:rPr>
-      </w:pPr>
+          <w:color w:val="0070C0"/>
+        </w:rPr>
+      </w:pPr>
+      <w:r>
+        <w:rPr>
+          <w:i/>
+          <w:iCs/>
+          <w:color w:val="0070C0"/>
+        </w:rPr>
+        <w:t>The 40% of the total Reference Listed Drugs have been selected by the FDA as Reference Standards for bioequivalence testing of generic drugs.</w:t>
+      </w:r>
     </w:p>
     <w:p>
       <w:pPr>
@@ -6529,8 +6919,490 @@
     </w:p>
     <w:p>
       <w:pPr>
-        <w:jc w:val="both"/>
-      </w:pPr>
+        <w:ind w:left="708"/>
+        <w:jc w:val="both"/>
+        <w:rPr>
+          <w:color w:val="0070C0"/>
+        </w:rPr>
+      </w:pPr>
+      <w:r>
+        <w:rPr>
+          <w:color w:val="0070C0"/>
+        </w:rPr>
+        <w:t xml:space="preserve">Watson, </w:t>
+      </w:r>
+      <w:proofErr w:type="spellStart"/>
+      <w:r>
+        <w:rPr>
+          <w:color w:val="0070C0"/>
+        </w:rPr>
+        <w:t>Norvium</w:t>
+      </w:r>
+      <w:proofErr w:type="spellEnd"/>
+      <w:r>
+        <w:rPr>
+          <w:color w:val="0070C0"/>
+        </w:rPr>
+        <w:t>, Hospira and Chartwell are the applicants with more FDA- discontinued drugs.</w:t>
+      </w:r>
+    </w:p>
+    <w:p>
+      <w:pPr>
+        <w:jc w:val="both"/>
+      </w:pPr>
+    </w:p>
+    <w:p>
+      <w:pPr>
+        <w:jc w:val="both"/>
+      </w:pPr>
+    </w:p>
+    <w:p>
+      <w:pPr>
+        <w:jc w:val="both"/>
+      </w:pPr>
+    </w:p>
+    <w:p>
+      <w:pPr>
+        <w:jc w:val="both"/>
+      </w:pPr>
+      <w:r>
+        <w:rPr>
+          <w:u w:val="single"/>
+        </w:rPr>
+        <w:lastRenderedPageBreak/>
+        <w:t>P</w:t>
+      </w:r>
+      <w:r>
+        <w:rPr>
+          <w:u w:val="single"/>
+        </w:rPr>
+        <w:t>atents</w:t>
+      </w:r>
+      <w:r>
+        <w:rPr>
+          <w:u w:val="single"/>
+        </w:rPr>
+        <w:t xml:space="preserve"> table</w:t>
+      </w:r>
+      <w:r>
+        <w:t xml:space="preserve"> (see </w:t>
+      </w:r>
+      <w:proofErr w:type="spellStart"/>
+      <w:r>
+        <w:t>EDA_p</w:t>
+      </w:r>
+      <w:r>
+        <w:t>at</w:t>
+      </w:r>
+      <w:r>
+        <w:t>.ipynb</w:t>
+      </w:r>
+      <w:proofErr w:type="spellEnd"/>
+      <w:r>
+        <w:t>)</w:t>
+      </w:r>
+      <w:r>
+        <w:t>:</w:t>
+      </w:r>
+    </w:p>
+    <w:p>
+      <w:pPr>
+        <w:jc w:val="both"/>
+      </w:pPr>
+    </w:p>
+    <w:p>
+      <w:pPr>
+        <w:pStyle w:val="Prrafodelista"/>
+        <w:numPr>
+          <w:ilvl w:val="0"/>
+          <w:numId w:val="4"/>
+        </w:numPr>
+        <w:jc w:val="both"/>
+        <w:rPr>
+          <w:i/>
+          <w:iCs/>
+        </w:rPr>
+      </w:pPr>
+      <w:r>
+        <w:rPr>
+          <w:i/>
+          <w:iCs/>
+        </w:rPr>
+        <w:t xml:space="preserve">How many FDA-approved products (drugs) are registered at the FDA Orange book at this moment and have an associated patent? </w:t>
+      </w:r>
+      <w:r>
+        <w:rPr>
+          <w:i/>
+          <w:iCs/>
+        </w:rPr>
+        <w:t>How many different products (product numbers) are normally included in a new drug application that has been approved by the FDA</w:t>
+      </w:r>
+      <w:r>
+        <w:rPr>
+          <w:i/>
+          <w:iCs/>
+        </w:rPr>
+        <w:t xml:space="preserve"> and h</w:t>
+      </w:r>
+      <w:r>
+        <w:rPr>
+          <w:i/>
+          <w:iCs/>
+        </w:rPr>
+        <w:t>as</w:t>
+      </w:r>
+      <w:r>
+        <w:rPr>
+          <w:i/>
+          <w:iCs/>
+        </w:rPr>
+        <w:t xml:space="preserve"> an associated patent </w:t>
+      </w:r>
+      <w:r>
+        <w:rPr>
+          <w:i/>
+          <w:iCs/>
+        </w:rPr>
+        <w:t xml:space="preserve">(mode, mean, median)? </w:t>
+      </w:r>
+      <w:r>
+        <w:rPr>
+          <w:i/>
+          <w:iCs/>
+        </w:rPr>
+        <w:t>Is it</w:t>
+      </w:r>
+      <w:r>
+        <w:rPr>
+          <w:i/>
+          <w:iCs/>
+        </w:rPr>
+        <w:t xml:space="preserve"> different</w:t>
+      </w:r>
+      <w:r>
+        <w:rPr>
+          <w:i/>
+          <w:iCs/>
+        </w:rPr>
+        <w:t xml:space="preserve"> for</w:t>
+      </w:r>
+      <w:r>
+        <w:rPr>
+          <w:i/>
+          <w:iCs/>
+        </w:rPr>
+        <w:t xml:space="preserve"> innovators </w:t>
+      </w:r>
+      <w:r>
+        <w:rPr>
+          <w:i/>
+          <w:iCs/>
+        </w:rPr>
+        <w:t>and</w:t>
+      </w:r>
+      <w:r>
+        <w:rPr>
+          <w:i/>
+          <w:iCs/>
+        </w:rPr>
+        <w:t xml:space="preserve"> generics?</w:t>
+      </w:r>
+      <w:r>
+        <w:rPr>
+          <w:i/>
+          <w:iCs/>
+        </w:rPr>
+        <w:t xml:space="preserve"> </w:t>
+      </w:r>
+      <w:r>
+        <w:rPr>
+          <w:i/>
+          <w:iCs/>
+        </w:rPr>
+        <w:t>Is it different between Rx and OTC?</w:t>
+      </w:r>
+    </w:p>
+    <w:p>
+      <w:pPr>
+        <w:pStyle w:val="Prrafodelista"/>
+        <w:jc w:val="both"/>
+        <w:rPr>
+          <w:i/>
+          <w:iCs/>
+        </w:rPr>
+      </w:pPr>
+    </w:p>
+    <w:p>
+      <w:pPr>
+        <w:pStyle w:val="Prrafodelista"/>
+        <w:jc w:val="both"/>
+        <w:rPr>
+          <w:i/>
+          <w:iCs/>
+          <w:color w:val="0070C0"/>
+        </w:rPr>
+      </w:pPr>
+      <w:r>
+        <w:rPr>
+          <w:i/>
+          <w:iCs/>
+          <w:color w:val="0070C0"/>
+        </w:rPr>
+        <w:t>There are 1,012 different NDA’s</w:t>
+      </w:r>
+      <w:r>
+        <w:rPr>
+          <w:i/>
+          <w:iCs/>
+          <w:color w:val="0070C0"/>
+        </w:rPr>
+        <w:t xml:space="preserve"> </w:t>
+      </w:r>
+      <w:r>
+        <w:rPr>
+          <w:i/>
+          <w:iCs/>
+          <w:color w:val="0070C0"/>
+        </w:rPr>
+        <w:t>registered at the FDA Orange book</w:t>
+      </w:r>
+      <w:r>
+        <w:rPr>
+          <w:i/>
+          <w:iCs/>
+          <w:color w:val="0070C0"/>
+        </w:rPr>
+        <w:t xml:space="preserve"> with</w:t>
+      </w:r>
+      <w:r>
+        <w:rPr>
+          <w:i/>
+          <w:iCs/>
+          <w:color w:val="0070C0"/>
+        </w:rPr>
+        <w:t xml:space="preserve"> an associated patent and without</w:t>
+      </w:r>
+      <w:r>
+        <w:rPr>
+          <w:i/>
+          <w:iCs/>
+          <w:color w:val="0070C0"/>
+        </w:rPr>
+        <w:t xml:space="preserve"> delisting request.</w:t>
+      </w:r>
+    </w:p>
+    <w:p>
+      <w:pPr>
+        <w:pStyle w:val="Prrafodelista"/>
+        <w:jc w:val="both"/>
+        <w:rPr>
+          <w:i/>
+          <w:iCs/>
+          <w:color w:val="0070C0"/>
+        </w:rPr>
+      </w:pPr>
+    </w:p>
+    <w:p>
+      <w:pPr>
+        <w:pStyle w:val="Prrafodelista"/>
+        <w:numPr>
+          <w:ilvl w:val="0"/>
+          <w:numId w:val="4"/>
+        </w:numPr>
+        <w:jc w:val="both"/>
+        <w:rPr>
+          <w:i/>
+          <w:iCs/>
+        </w:rPr>
+      </w:pPr>
+      <w:r>
+        <w:rPr>
+          <w:i/>
+          <w:iCs/>
+        </w:rPr>
+        <w:t>W</w:t>
+      </w:r>
+      <w:r>
+        <w:rPr>
+          <w:i/>
+          <w:iCs/>
+        </w:rPr>
+        <w:t>hich</w:t>
+      </w:r>
+      <w:r>
+        <w:rPr>
+          <w:i/>
+          <w:iCs/>
+        </w:rPr>
+        <w:t xml:space="preserve"> has been </w:t>
+      </w:r>
+      <w:r>
+        <w:rPr>
+          <w:i/>
+          <w:iCs/>
+        </w:rPr>
+        <w:t xml:space="preserve">the patent </w:t>
+      </w:r>
+      <w:r>
+        <w:rPr>
+          <w:i/>
+          <w:iCs/>
+        </w:rPr>
+        <w:t xml:space="preserve">submission </w:t>
+      </w:r>
+      <w:r>
+        <w:rPr>
+          <w:i/>
+          <w:iCs/>
+        </w:rPr>
+        <w:t>tendency</w:t>
+      </w:r>
+      <w:r>
+        <w:rPr>
+          <w:i/>
+          <w:iCs/>
+        </w:rPr>
+        <w:t xml:space="preserve"> over the years</w:t>
+      </w:r>
+      <w:r>
+        <w:rPr>
+          <w:i/>
+          <w:iCs/>
+        </w:rPr>
+        <w:t>?</w:t>
+      </w:r>
+    </w:p>
+    <w:p>
+      <w:pPr>
+        <w:pStyle w:val="Prrafodelista"/>
+        <w:jc w:val="both"/>
+        <w:rPr>
+          <w:i/>
+          <w:iCs/>
+        </w:rPr>
+      </w:pPr>
+    </w:p>
+    <w:p>
+      <w:pPr>
+        <w:pStyle w:val="Prrafodelista"/>
+        <w:numPr>
+          <w:ilvl w:val="0"/>
+          <w:numId w:val="4"/>
+        </w:numPr>
+        <w:jc w:val="both"/>
+        <w:rPr>
+          <w:i/>
+          <w:iCs/>
+        </w:rPr>
+      </w:pPr>
+      <w:r>
+        <w:rPr>
+          <w:i/>
+          <w:iCs/>
+        </w:rPr>
+        <w:t>How much patents will expire over the next years?</w:t>
+      </w:r>
+    </w:p>
+    <w:p>
+      <w:pPr>
+        <w:pStyle w:val="Prrafodelista"/>
+        <w:jc w:val="both"/>
+      </w:pPr>
+    </w:p>
+    <w:p>
+      <w:pPr>
+        <w:pStyle w:val="Prrafodelista"/>
+        <w:numPr>
+          <w:ilvl w:val="0"/>
+          <w:numId w:val="4"/>
+        </w:numPr>
+        <w:jc w:val="both"/>
+      </w:pPr>
+      <w:r>
+        <w:rPr>
+          <w:i/>
+          <w:iCs/>
+        </w:rPr>
+        <w:t>Mean/median/mode number of different uses/indications that are commonly claimed in a patent (use patent use codes).</w:t>
+      </w:r>
+    </w:p>
+    <w:p>
+      <w:pPr>
+        <w:jc w:val="both"/>
+      </w:pPr>
+    </w:p>
+    <w:p>
+      <w:pPr>
+        <w:pStyle w:val="Prrafodelista"/>
+        <w:numPr>
+          <w:ilvl w:val="0"/>
+          <w:numId w:val="4"/>
+        </w:numPr>
+        <w:jc w:val="both"/>
+      </w:pPr>
+      <w:r>
+        <w:rPr>
+          <w:i/>
+          <w:iCs/>
+        </w:rPr>
+        <w:t>What percentage</w:t>
+      </w:r>
+      <w:r>
+        <w:rPr>
+          <w:i/>
+          <w:iCs/>
+        </w:rPr>
+        <w:t xml:space="preserve"> of patents</w:t>
+      </w:r>
+      <w:r>
+        <w:rPr>
+          <w:i/>
+          <w:iCs/>
+        </w:rPr>
+        <w:t xml:space="preserve"> have been requested to be to delisted by the applicant</w:t>
+      </w:r>
+      <w:r>
+        <w:rPr>
+          <w:i/>
+          <w:iCs/>
+        </w:rPr>
+        <w:t>?</w:t>
+      </w:r>
+    </w:p>
+    <w:p>
+      <w:pPr>
+        <w:pStyle w:val="Prrafodelista"/>
+      </w:pPr>
+    </w:p>
+    <w:p>
+      <w:pPr>
+        <w:pStyle w:val="Prrafodelista"/>
+        <w:jc w:val="both"/>
+      </w:pPr>
+    </w:p>
+    <w:p>
+      <w:pPr>
+        <w:pStyle w:val="Prrafodelista"/>
+        <w:numPr>
+          <w:ilvl w:val="0"/>
+          <w:numId w:val="4"/>
+        </w:numPr>
+        <w:jc w:val="both"/>
+      </w:pPr>
+      <w:r>
+        <w:rPr>
+          <w:i/>
+          <w:iCs/>
+        </w:rPr>
+        <w:t>M</w:t>
+      </w:r>
+      <w:r>
+        <w:rPr>
+          <w:i/>
+          <w:iCs/>
+        </w:rPr>
+        <w:t>ean/median/mode patent duration.</w:t>
+      </w:r>
     </w:p>
     <w:p>
       <w:pPr>

</xml_diff>